<commit_message>
Lagt till referens till anslutningspunkt samt uppdaterat versioner.
</commit_message>
<xml_diff>
--- a/ServiceInteractions/riv/clinicalprocess/logistics/logistics/trunk/docs/Arkitekturella beslut.docx
+++ b/ServiceInteractions/riv/clinicalprocess/logistics/logistics/trunk/docs/Arkitekturella beslut.docx
@@ -38,13 +38,23 @@
           <w:szCs w:val="56"/>
         </w:rPr>
       </w:pPr>
+      <w:proofErr w:type="spellStart"/>
       <w:r>
         <w:rPr>
           <w:rFonts w:ascii="Arial" w:hAnsi="Arial" w:cs="Arial"/>
           <w:sz w:val="56"/>
           <w:szCs w:val="56"/>
         </w:rPr>
-        <w:t>arkitekturella beslut</w:t>
+        <w:t>arkitekturella</w:t>
+      </w:r>
+      <w:proofErr w:type="spellEnd"/>
+      <w:r>
+        <w:rPr>
+          <w:rFonts w:ascii="Arial" w:hAnsi="Arial" w:cs="Arial"/>
+          <w:sz w:val="56"/>
+          <w:szCs w:val="56"/>
+        </w:rPr>
+        <w:t xml:space="preserve"> beslut</w:t>
       </w:r>
     </w:p>
     <w:p>
@@ -131,7 +141,7 @@
           <w:sz w:val="36"/>
           <w:szCs w:val="36"/>
         </w:rPr>
-        <w:t>1</w:t>
+        <w:t>2</w:t>
       </w:r>
       <w:r>
         <w:rPr>
@@ -178,7 +188,7 @@
           <w:sz w:val="36"/>
           <w:szCs w:val="36"/>
         </w:rPr>
-        <w:t>2</w:t>
+        <w:t>1</w:t>
       </w:r>
       <w:r>
         <w:rPr>
@@ -225,7 +235,7 @@
           <w:sz w:val="36"/>
           <w:szCs w:val="36"/>
         </w:rPr>
-        <w:t>3</w:t>
+        <w:t>RC2</w:t>
       </w:r>
       <w:r>
         <w:rPr>
@@ -284,7 +294,7 @@
           <w:sz w:val="36"/>
           <w:szCs w:val="36"/>
         </w:rPr>
-        <w:t>2013-08-22</w:t>
+        <w:t>2014-02-20</w:t>
       </w:r>
       <w:r>
         <w:rPr>
@@ -366,7 +376,7 @@
     <w:p/>
     <w:p>
       <w:pPr>
-        <w:pStyle w:val="Innehll1"/>
+        <w:pStyle w:val="TOC1"/>
         <w:tabs>
           <w:tab w:val="left" w:pos="436"/>
         </w:tabs>
@@ -422,7 +432,7 @@
     </w:p>
     <w:p>
       <w:pPr>
-        <w:pStyle w:val="Innehll2"/>
+        <w:pStyle w:val="TOC2"/>
         <w:tabs>
           <w:tab w:val="left" w:pos="720"/>
           <w:tab w:val="right" w:leader="dot" w:pos="8664"/>
@@ -501,7 +511,7 @@
     </w:p>
     <w:p>
       <w:pPr>
-        <w:pStyle w:val="Innehll2"/>
+        <w:pStyle w:val="TOC2"/>
         <w:tabs>
           <w:tab w:val="left" w:pos="745"/>
           <w:tab w:val="right" w:leader="dot" w:pos="8664"/>
@@ -580,7 +590,7 @@
     </w:p>
     <w:p>
       <w:pPr>
-        <w:pStyle w:val="Innehll1"/>
+        <w:pStyle w:val="TOC1"/>
         <w:tabs>
           <w:tab w:val="left" w:pos="472"/>
         </w:tabs>
@@ -627,7 +637,7 @@
     </w:p>
     <w:p>
       <w:pPr>
-        <w:pStyle w:val="Innehll2"/>
+        <w:pStyle w:val="TOC2"/>
         <w:tabs>
           <w:tab w:val="left" w:pos="745"/>
           <w:tab w:val="right" w:leader="dot" w:pos="8664"/>
@@ -662,10 +672,11 @@
         </w:rPr>
         <w:t xml:space="preserve">AB: </w:t>
       </w:r>
+      <w:bookmarkStart w:id="1" w:name="_GoBack"/>
+      <w:bookmarkEnd w:id="1"/>
       <w:r>
         <w:rPr>
           <w:noProof/>
-          <w:highlight w:val="yellow"/>
         </w:rPr>
         <w:t>Rubrik på område för beslut</w:t>
       </w:r>
@@ -713,7 +724,7 @@
     </w:p>
     <w:p>
       <w:pPr>
-        <w:pStyle w:val="Innehll2"/>
+        <w:pStyle w:val="TOC2"/>
         <w:tabs>
           <w:tab w:val="left" w:pos="771"/>
           <w:tab w:val="right" w:leader="dot" w:pos="8664"/>
@@ -936,13 +947,47 @@
                 <w:sz w:val="20"/>
               </w:rPr>
             </w:pPr>
+            <w:proofErr w:type="spellStart"/>
             <w:r>
               <w:rPr>
                 <w:b/>
                 <w:sz w:val="20"/>
               </w:rPr>
-              <w:t>Ändringar gjorda av</w:t>
+              <w:t>Ändringar</w:t>
             </w:r>
+            <w:proofErr w:type="spellEnd"/>
+            <w:r>
+              <w:rPr>
+                <w:b/>
+                <w:sz w:val="20"/>
+              </w:rPr>
+              <w:t xml:space="preserve"> </w:t>
+            </w:r>
+            <w:proofErr w:type="spellStart"/>
+            <w:r>
+              <w:rPr>
+                <w:b/>
+                <w:sz w:val="20"/>
+              </w:rPr>
+              <w:t>gjorda</w:t>
+            </w:r>
+            <w:proofErr w:type="spellEnd"/>
+            <w:r>
+              <w:rPr>
+                <w:b/>
+                <w:sz w:val="20"/>
+              </w:rPr>
+              <w:t xml:space="preserve"> </w:t>
+            </w:r>
+            <w:proofErr w:type="spellStart"/>
+            <w:r>
+              <w:rPr>
+                <w:b/>
+                <w:sz w:val="20"/>
+              </w:rPr>
+              <w:t>av</w:t>
+            </w:r>
+            <w:proofErr w:type="spellEnd"/>
           </w:p>
         </w:tc>
         <w:tc>
@@ -959,13 +1004,31 @@
                 <w:sz w:val="20"/>
               </w:rPr>
             </w:pPr>
+            <w:proofErr w:type="spellStart"/>
             <w:r>
               <w:rPr>
                 <w:b/>
                 <w:sz w:val="20"/>
               </w:rPr>
-              <w:t>Granskad av</w:t>
+              <w:t>Granskad</w:t>
             </w:r>
+            <w:proofErr w:type="spellEnd"/>
+            <w:r>
+              <w:rPr>
+                <w:b/>
+                <w:sz w:val="20"/>
+              </w:rPr>
+              <w:t xml:space="preserve"> </w:t>
+            </w:r>
+            <w:proofErr w:type="spellStart"/>
+            <w:r>
+              <w:rPr>
+                <w:b/>
+                <w:sz w:val="20"/>
+              </w:rPr>
+              <w:t>av</w:t>
+            </w:r>
+            <w:proofErr w:type="spellEnd"/>
           </w:p>
         </w:tc>
       </w:tr>
@@ -1021,14 +1084,41 @@
               <w:pStyle w:val="TableText"/>
               <w:ind w:right="0"/>
             </w:pPr>
+            <w:proofErr w:type="spellStart"/>
             <w:r>
-              <w:t>Första version</w:t>
+              <w:t>Första</w:t>
+            </w:r>
+            <w:proofErr w:type="spellEnd"/>
+            <w:r>
+              <w:t xml:space="preserve"> version</w:t>
             </w:r>
             <w:r>
-              <w:t>. Inget att rapportera.</w:t>
+              <w:t xml:space="preserve">. </w:t>
             </w:r>
-            <w:bookmarkStart w:id="1" w:name="_GoBack"/>
-            <w:bookmarkEnd w:id="1"/>
+            <w:proofErr w:type="spellStart"/>
+            <w:r>
+              <w:t>Inget</w:t>
+            </w:r>
+            <w:proofErr w:type="spellEnd"/>
+            <w:r>
+              <w:t xml:space="preserve"> </w:t>
+            </w:r>
+            <w:proofErr w:type="spellStart"/>
+            <w:r>
+              <w:t>att</w:t>
+            </w:r>
+            <w:proofErr w:type="spellEnd"/>
+            <w:r>
+              <w:t xml:space="preserve"> </w:t>
+            </w:r>
+            <w:proofErr w:type="spellStart"/>
+            <w:r>
+              <w:t>rapportera</w:t>
+            </w:r>
+            <w:proofErr w:type="spellEnd"/>
+            <w:r>
+              <w:t>.</w:t>
+            </w:r>
           </w:p>
         </w:tc>
         <w:tc>
@@ -1041,13 +1131,113 @@
               <w:ind w:right="0"/>
             </w:pPr>
             <w:r>
-              <w:t>Johan Eltes</w:t>
+              <w:t xml:space="preserve">Johan </w:t>
             </w:r>
+            <w:proofErr w:type="spellStart"/>
+            <w:r>
+              <w:t>Eltes</w:t>
+            </w:r>
+            <w:proofErr w:type="spellEnd"/>
             <w:r>
               <w:t xml:space="preserve">, </w:t>
             </w:r>
+            <w:proofErr w:type="spellStart"/>
             <w:r>
-              <w:t>Cynergia AB</w:t>
+              <w:t>Cynergia</w:t>
+            </w:r>
+            <w:proofErr w:type="spellEnd"/>
+            <w:r>
+              <w:t xml:space="preserve"> AB</w:t>
+            </w:r>
+          </w:p>
+        </w:tc>
+        <w:tc>
+          <w:tcPr>
+            <w:tcW w:w="1440" w:type="dxa"/>
+          </w:tcPr>
+          <w:p>
+            <w:pPr>
+              <w:pStyle w:val="TableText"/>
+              <w:ind w:right="0"/>
+              <w:jc w:val="center"/>
+            </w:pPr>
+          </w:p>
+        </w:tc>
+      </w:tr>
+      <w:tr>
+        <w:tc>
+          <w:tcPr>
+            <w:tcW w:w="964" w:type="dxa"/>
+          </w:tcPr>
+          <w:p>
+            <w:pPr>
+              <w:pStyle w:val="TableText"/>
+              <w:ind w:right="0"/>
+              <w:jc w:val="center"/>
+            </w:pPr>
+            <w:r>
+              <w:t>2.1.RC2</w:t>
+            </w:r>
+          </w:p>
+        </w:tc>
+        <w:tc>
+          <w:tcPr>
+            <w:tcW w:w="1224" w:type="dxa"/>
+          </w:tcPr>
+          <w:p>
+            <w:pPr>
+              <w:pStyle w:val="TableText"/>
+              <w:ind w:right="0"/>
+              <w:jc w:val="center"/>
+            </w:pPr>
+            <w:r>
+              <w:t>2012-04-20</w:t>
+            </w:r>
+          </w:p>
+        </w:tc>
+        <w:tc>
+          <w:tcPr>
+            <w:tcW w:w="4140" w:type="dxa"/>
+          </w:tcPr>
+          <w:p>
+            <w:pPr>
+              <w:pStyle w:val="TableText"/>
+              <w:ind w:right="0"/>
+            </w:pPr>
+            <w:proofErr w:type="spellStart"/>
+            <w:r>
+              <w:t>Lagt</w:t>
+            </w:r>
+            <w:proofErr w:type="spellEnd"/>
+            <w:r>
+              <w:t xml:space="preserve"> till </w:t>
+            </w:r>
+            <w:proofErr w:type="spellStart"/>
+            <w:r>
+              <w:t>kommentar</w:t>
+            </w:r>
+            <w:proofErr w:type="spellEnd"/>
+            <w:r>
+              <w:t xml:space="preserve"> till </w:t>
+            </w:r>
+            <w:proofErr w:type="spellStart"/>
+            <w:r>
+              <w:t>anslutningskatalog</w:t>
+            </w:r>
+            <w:proofErr w:type="spellEnd"/>
+          </w:p>
+        </w:tc>
+        <w:tc>
+          <w:tcPr>
+            <w:tcW w:w="1980" w:type="dxa"/>
+          </w:tcPr>
+          <w:p>
+            <w:pPr>
+              <w:pStyle w:val="TableText"/>
+              <w:ind w:right="0"/>
+            </w:pPr>
+            <w:r>
+              <w:t>Khaled Daham</w:t>
             </w:r>
           </w:p>
         </w:tc>
@@ -1230,8 +1420,22 @@
               <w:rPr>
                 <w:lang w:val="sv-SE"/>
               </w:rPr>
-              <w:t>---</w:t>
+              <w:t xml:space="preserve">Tjänstekontraktsbeskrivning </w:t>
             </w:r>
+            <w:proofErr w:type="spellStart"/>
+            <w:r>
+              <w:rPr>
+                <w:lang w:val="sv-SE"/>
+              </w:rPr>
+              <w:t>clinicalprocess_</w:t>
+            </w:r>
+            <w:r>
+              <w:rPr>
+                <w:lang w:val="sv-SE"/>
+              </w:rPr>
+              <w:t>logistics_logistics</w:t>
+            </w:r>
+            <w:proofErr w:type="spellEnd"/>
           </w:p>
         </w:tc>
         <w:tc>
@@ -1246,12 +1450,14 @@
                 <w:lang w:val="sv-SE"/>
               </w:rPr>
             </w:pPr>
+            <w:proofErr w:type="gramStart"/>
             <w:r>
               <w:rPr>
                 <w:lang w:val="sv-SE"/>
               </w:rPr>
               <w:t>---</w:t>
             </w:r>
+            <w:proofErr w:type="gramEnd"/>
           </w:p>
         </w:tc>
         <w:tc>
@@ -1286,7 +1492,7 @@
     <w:p>
       <w:pPr>
         <w:rPr>
-          <w:rStyle w:val="BrdtextChar"/>
+          <w:rStyle w:val="BodyTextChar"/>
           <w:rFonts w:eastAsia="Calibri"/>
           <w:szCs w:val="20"/>
         </w:rPr>
@@ -1308,7 +1514,7 @@
     </w:p>
     <w:p>
       <w:pPr>
-        <w:pStyle w:val="Rubrik1"/>
+        <w:pStyle w:val="Heading1"/>
         <w:ind w:left="720"/>
       </w:pPr>
       <w:bookmarkStart w:id="3" w:name="_Toc230936749"/>
@@ -1321,12 +1527,36 @@
     </w:p>
     <w:p>
       <w:r>
-        <w:t>Detta dokument beskriver de viktiga arkitekturella beslut (AB) som fattats under projektet. Ett arkitekturellt beslut kan innefatta alla aspekter av arkitekturen såsom systemstruktur, funktionalitet, standarduppfyllnad samt operationella aspekter.</w:t>
+        <w:t xml:space="preserve">Detta dokument beskriver de viktiga </w:t>
+      </w:r>
+      <w:proofErr w:type="spellStart"/>
+      <w:r>
+        <w:t>arkitekturella</w:t>
+      </w:r>
+      <w:proofErr w:type="spellEnd"/>
+      <w:r>
+        <w:t xml:space="preserve"> beslut (AB) som fattats under projektet. Ett </w:t>
+      </w:r>
+      <w:proofErr w:type="spellStart"/>
+      <w:r>
+        <w:t>arkitekturellt</w:t>
+      </w:r>
+      <w:proofErr w:type="spellEnd"/>
+      <w:r>
+        <w:t xml:space="preserve"> beslut kan innefatta alla aspekter av arkitekturen såsom systemstruktur, funktionalitet, </w:t>
+      </w:r>
+      <w:proofErr w:type="spellStart"/>
+      <w:r>
+        <w:t>standarduppfyllnad</w:t>
+      </w:r>
+      <w:proofErr w:type="spellEnd"/>
+      <w:r>
+        <w:t xml:space="preserve"> samt operationella aspekter.</w:t>
       </w:r>
     </w:p>
     <w:p>
       <w:pPr>
-        <w:pStyle w:val="Brdtext"/>
+        <w:pStyle w:val="BodyText"/>
         <w:rPr>
           <w:lang w:val="sv-SE"/>
         </w:rPr>
@@ -1347,7 +1577,7 @@
     </w:p>
     <w:p>
       <w:pPr>
-        <w:pStyle w:val="Rubrik2"/>
+        <w:pStyle w:val="Heading2"/>
       </w:pPr>
       <w:bookmarkStart w:id="4" w:name="_Toc264866304"/>
       <w:bookmarkStart w:id="5" w:name="_Toc185913452"/>
@@ -1361,7 +1591,7 @@
     </w:p>
     <w:p>
       <w:pPr>
-        <w:pStyle w:val="Brdtext"/>
+        <w:pStyle w:val="BodyText"/>
         <w:rPr>
           <w:lang w:val="sv-SE"/>
         </w:rPr>
@@ -1375,7 +1605,7 @@
     </w:p>
     <w:p>
       <w:pPr>
-        <w:pStyle w:val="Brdtext"/>
+        <w:pStyle w:val="BodyText"/>
         <w:keepLines/>
         <w:widowControl w:val="0"/>
         <w:numPr>
@@ -1392,12 +1622,26 @@
         <w:rPr>
           <w:lang w:val="sv-SE"/>
         </w:rPr>
-        <w:t>Etablera en enda plats där alla viktiga arkitekturella beslut samlas</w:t>
+        <w:t xml:space="preserve">Etablera en enda plats där alla viktiga </w:t>
+      </w:r>
+      <w:proofErr w:type="spellStart"/>
+      <w:r>
+        <w:rPr>
+          <w:lang w:val="sv-SE"/>
+        </w:rPr>
+        <w:t>arkitekturella</w:t>
+      </w:r>
+      <w:proofErr w:type="spellEnd"/>
+      <w:r>
+        <w:rPr>
+          <w:lang w:val="sv-SE"/>
+        </w:rPr>
+        <w:t xml:space="preserve"> beslut samlas</w:t>
       </w:r>
     </w:p>
     <w:p>
       <w:pPr>
-        <w:pStyle w:val="Brdtext"/>
+        <w:pStyle w:val="BodyText"/>
         <w:keepLines/>
         <w:widowControl w:val="0"/>
         <w:numPr>
@@ -1419,7 +1663,7 @@
     </w:p>
     <w:p>
       <w:pPr>
-        <w:pStyle w:val="Brdtext"/>
+        <w:pStyle w:val="BodyText"/>
         <w:keepLines/>
         <w:widowControl w:val="0"/>
         <w:numPr>
@@ -1441,7 +1685,7 @@
     </w:p>
     <w:p>
       <w:pPr>
-        <w:pStyle w:val="Brdtext"/>
+        <w:pStyle w:val="BodyText"/>
         <w:keepLines/>
         <w:widowControl w:val="0"/>
         <w:numPr>
@@ -1469,7 +1713,7 @@
     </w:p>
     <w:p>
       <w:pPr>
-        <w:pStyle w:val="Rubrik2"/>
+        <w:pStyle w:val="Heading2"/>
       </w:pPr>
       <w:bookmarkStart w:id="7" w:name="_Toc230936751"/>
       <w:r>
@@ -1479,7 +1723,7 @@
     </w:p>
     <w:p>
       <w:pPr>
-        <w:pStyle w:val="Brdtext"/>
+        <w:pStyle w:val="BodyText"/>
         <w:rPr>
           <w:lang w:val="sv-SE"/>
         </w:rPr>
@@ -1493,7 +1737,7 @@
     </w:p>
     <w:p>
       <w:pPr>
-        <w:pStyle w:val="Brdtext"/>
+        <w:pStyle w:val="BodyText"/>
         <w:rPr>
           <w:lang w:val="sv-SE"/>
         </w:rPr>
@@ -1529,7 +1773,7 @@
           </w:tcPr>
           <w:p>
             <w:pPr>
-              <w:pStyle w:val="Brdtext"/>
+              <w:pStyle w:val="BodyText"/>
               <w:snapToGrid w:val="0"/>
               <w:rPr>
                 <w:b/>
@@ -1551,7 +1795,7 @@
           </w:tcPr>
           <w:p>
             <w:pPr>
-              <w:pStyle w:val="Brdtext"/>
+              <w:pStyle w:val="BodyText"/>
               <w:snapToGrid w:val="0"/>
               <w:rPr>
                 <w:b/>
@@ -1575,7 +1819,7 @@
           </w:tcPr>
           <w:p>
             <w:pPr>
-              <w:pStyle w:val="Brdtext"/>
+              <w:pStyle w:val="BodyText"/>
               <w:snapToGrid w:val="0"/>
               <w:rPr>
                 <w:b/>
@@ -1604,7 +1848,76 @@
           </w:tcPr>
           <w:p>
             <w:pPr>
-              <w:pStyle w:val="Brdtext"/>
+              <w:pStyle w:val="BodyText"/>
+              <w:snapToGrid w:val="0"/>
+              <w:rPr>
+                <w:lang w:val="sv-SE"/>
+              </w:rPr>
+            </w:pPr>
+            <w:r>
+              <w:rPr>
+                <w:lang w:val="sv-SE"/>
+              </w:rPr>
+              <w:t>Anslutningskatalog</w:t>
+            </w:r>
+          </w:p>
+        </w:tc>
+        <w:tc>
+          <w:tcPr>
+            <w:tcW w:w="3878" w:type="dxa"/>
+          </w:tcPr>
+          <w:p>
+            <w:pPr>
+              <w:pStyle w:val="BodyText"/>
+              <w:snapToGrid w:val="0"/>
+              <w:rPr>
+                <w:b/>
+                <w:bCs/>
+                <w:lang w:val="sv-SE"/>
+              </w:rPr>
+            </w:pPr>
+            <w:r>
+              <w:rPr>
+                <w:b/>
+                <w:bCs/>
+                <w:lang w:val="sv-SE"/>
+              </w:rPr>
+              <w:t>Referens R1</w:t>
+            </w:r>
+          </w:p>
+        </w:tc>
+        <w:tc>
+          <w:tcPr>
+            <w:tcW w:w="3516" w:type="dxa"/>
+          </w:tcPr>
+          <w:p>
+            <w:pPr>
+              <w:pStyle w:val="BodyText"/>
+              <w:snapToGrid w:val="0"/>
+              <w:rPr>
+                <w:lang w:val="sv-SE"/>
+              </w:rPr>
+            </w:pPr>
+            <w:r>
+              <w:rPr>
+                <w:lang w:val="sv-SE"/>
+              </w:rPr>
+              <w:t>Anslutningskatalog är en framtida stödtjänst för att hämta anslutna PDL-enheter och dess infomängder som är tillgängliga för tillämpningen, men som vid tidpunkten för detta kontrakt inte är en del av arkitekturen.</w:t>
+            </w:r>
+          </w:p>
+        </w:tc>
+      </w:tr>
+      <w:tr>
+        <w:trPr>
+          <w:trHeight w:val="338"/>
+        </w:trPr>
+        <w:tc>
+          <w:tcPr>
+            <w:tcW w:w="1572" w:type="dxa"/>
+          </w:tcPr>
+          <w:p>
+            <w:pPr>
+              <w:pStyle w:val="BodyText"/>
               <w:snapToGrid w:val="0"/>
               <w:rPr>
                 <w:lang w:val="sv-SE"/>
@@ -1618,7 +1931,7 @@
           </w:tcPr>
           <w:p>
             <w:pPr>
-              <w:pStyle w:val="Brdtext"/>
+              <w:pStyle w:val="BodyText"/>
               <w:snapToGrid w:val="0"/>
               <w:rPr>
                 <w:b/>
@@ -1634,9 +1947,62 @@
           </w:tcPr>
           <w:p>
             <w:pPr>
-              <w:pStyle w:val="Brdtext"/>
+              <w:pStyle w:val="BodyText"/>
               <w:snapToGrid w:val="0"/>
               <w:rPr>
+                <w:b/>
+                <w:bCs/>
+                <w:lang w:val="sv-SE"/>
+              </w:rPr>
+            </w:pPr>
+          </w:p>
+        </w:tc>
+      </w:tr>
+      <w:tr>
+        <w:trPr>
+          <w:trHeight w:val="351"/>
+        </w:trPr>
+        <w:tc>
+          <w:tcPr>
+            <w:tcW w:w="1572" w:type="dxa"/>
+          </w:tcPr>
+          <w:p>
+            <w:pPr>
+              <w:pStyle w:val="BodyText"/>
+              <w:snapToGrid w:val="0"/>
+              <w:rPr>
+                <w:lang w:val="sv-SE"/>
+              </w:rPr>
+            </w:pPr>
+          </w:p>
+        </w:tc>
+        <w:tc>
+          <w:tcPr>
+            <w:tcW w:w="3878" w:type="dxa"/>
+          </w:tcPr>
+          <w:p>
+            <w:pPr>
+              <w:pStyle w:val="BodyText"/>
+              <w:snapToGrid w:val="0"/>
+              <w:rPr>
+                <w:b/>
+                <w:bCs/>
+                <w:lang w:val="sv-SE"/>
+              </w:rPr>
+            </w:pPr>
+          </w:p>
+        </w:tc>
+        <w:tc>
+          <w:tcPr>
+            <w:tcW w:w="3516" w:type="dxa"/>
+          </w:tcPr>
+          <w:p>
+            <w:pPr>
+              <w:pStyle w:val="BodyText"/>
+              <w:snapToGrid w:val="0"/>
+              <w:rPr>
+                <w:b/>
+                <w:bCs/>
                 <w:lang w:val="sv-SE"/>
               </w:rPr>
             </w:pPr>
@@ -1653,7 +2019,7 @@
           </w:tcPr>
           <w:p>
             <w:pPr>
-              <w:pStyle w:val="Brdtext"/>
+              <w:pStyle w:val="BodyText"/>
               <w:snapToGrid w:val="0"/>
               <w:rPr>
                 <w:lang w:val="sv-SE"/>
@@ -1667,7 +2033,7 @@
           </w:tcPr>
           <w:p>
             <w:pPr>
-              <w:pStyle w:val="Brdtext"/>
+              <w:pStyle w:val="BodyText"/>
               <w:snapToGrid w:val="0"/>
               <w:rPr>
                 <w:b/>
@@ -1683,58 +2049,7 @@
           </w:tcPr>
           <w:p>
             <w:pPr>
-              <w:pStyle w:val="Brdtext"/>
-              <w:snapToGrid w:val="0"/>
-              <w:rPr>
-                <w:b/>
-                <w:bCs/>
-                <w:lang w:val="sv-SE"/>
-              </w:rPr>
-            </w:pPr>
-          </w:p>
-        </w:tc>
-      </w:tr>
-      <w:tr>
-        <w:trPr>
-          <w:trHeight w:val="351"/>
-        </w:trPr>
-        <w:tc>
-          <w:tcPr>
-            <w:tcW w:w="1572" w:type="dxa"/>
-          </w:tcPr>
-          <w:p>
-            <w:pPr>
-              <w:pStyle w:val="Brdtext"/>
-              <w:snapToGrid w:val="0"/>
-              <w:rPr>
-                <w:lang w:val="sv-SE"/>
-              </w:rPr>
-            </w:pPr>
-          </w:p>
-        </w:tc>
-        <w:tc>
-          <w:tcPr>
-            <w:tcW w:w="3878" w:type="dxa"/>
-          </w:tcPr>
-          <w:p>
-            <w:pPr>
-              <w:pStyle w:val="Brdtext"/>
-              <w:snapToGrid w:val="0"/>
-              <w:rPr>
-                <w:b/>
-                <w:bCs/>
-                <w:lang w:val="sv-SE"/>
-              </w:rPr>
-            </w:pPr>
-          </w:p>
-        </w:tc>
-        <w:tc>
-          <w:tcPr>
-            <w:tcW w:w="3516" w:type="dxa"/>
-          </w:tcPr>
-          <w:p>
-            <w:pPr>
-              <w:pStyle w:val="Brdtext"/>
+              <w:pStyle w:val="BodyText"/>
               <w:snapToGrid w:val="0"/>
               <w:rPr>
                 <w:b/>
@@ -1755,7 +2070,7 @@
           </w:tcPr>
           <w:p>
             <w:pPr>
-              <w:pStyle w:val="Brdtext"/>
+              <w:pStyle w:val="BodyText"/>
               <w:snapToGrid w:val="0"/>
               <w:rPr>
                 <w:lang w:val="sv-SE"/>
@@ -1769,7 +2084,7 @@
           </w:tcPr>
           <w:p>
             <w:pPr>
-              <w:pStyle w:val="Brdtext"/>
+              <w:pStyle w:val="BodyText"/>
               <w:snapToGrid w:val="0"/>
               <w:rPr>
                 <w:b/>
@@ -1785,58 +2100,7 @@
           </w:tcPr>
           <w:p>
             <w:pPr>
-              <w:pStyle w:val="Brdtext"/>
-              <w:snapToGrid w:val="0"/>
-              <w:rPr>
-                <w:b/>
-                <w:bCs/>
-                <w:lang w:val="sv-SE"/>
-              </w:rPr>
-            </w:pPr>
-          </w:p>
-        </w:tc>
-      </w:tr>
-      <w:tr>
-        <w:trPr>
-          <w:trHeight w:val="338"/>
-        </w:trPr>
-        <w:tc>
-          <w:tcPr>
-            <w:tcW w:w="1572" w:type="dxa"/>
-          </w:tcPr>
-          <w:p>
-            <w:pPr>
-              <w:pStyle w:val="Brdtext"/>
-              <w:snapToGrid w:val="0"/>
-              <w:rPr>
-                <w:lang w:val="sv-SE"/>
-              </w:rPr>
-            </w:pPr>
-          </w:p>
-        </w:tc>
-        <w:tc>
-          <w:tcPr>
-            <w:tcW w:w="3878" w:type="dxa"/>
-          </w:tcPr>
-          <w:p>
-            <w:pPr>
-              <w:pStyle w:val="Brdtext"/>
-              <w:snapToGrid w:val="0"/>
-              <w:rPr>
-                <w:b/>
-                <w:bCs/>
-                <w:lang w:val="sv-SE"/>
-              </w:rPr>
-            </w:pPr>
-          </w:p>
-        </w:tc>
-        <w:tc>
-          <w:tcPr>
-            <w:tcW w:w="3516" w:type="dxa"/>
-          </w:tcPr>
-          <w:p>
-            <w:pPr>
-              <w:pStyle w:val="Brdtext"/>
+              <w:pStyle w:val="BodyText"/>
               <w:snapToGrid w:val="0"/>
               <w:rPr>
                 <w:b/>
@@ -1850,7 +2114,7 @@
     </w:tbl>
     <w:p>
       <w:pPr>
-        <w:pStyle w:val="Brdtext"/>
+        <w:pStyle w:val="BodyText"/>
         <w:rPr>
           <w:lang w:val="sv-SE"/>
         </w:rPr>
@@ -1871,15 +2135,20 @@
     </w:p>
     <w:p>
       <w:pPr>
-        <w:pStyle w:val="Rubrik1"/>
+        <w:pStyle w:val="Heading1"/>
         <w:ind w:left="720"/>
       </w:pPr>
       <w:bookmarkStart w:id="8" w:name="_Toc264866307"/>
       <w:bookmarkStart w:id="9" w:name="_Toc185913455"/>
       <w:bookmarkStart w:id="10" w:name="_Toc230936752"/>
+      <w:proofErr w:type="spellStart"/>
       <w:r>
         <w:lastRenderedPageBreak/>
-        <w:t>Arkitekturella beslut</w:t>
+        <w:t>Arkitekturella</w:t>
+      </w:r>
+      <w:proofErr w:type="spellEnd"/>
+      <w:r>
+        <w:t xml:space="preserve"> beslut</w:t>
       </w:r>
       <w:bookmarkEnd w:id="8"/>
       <w:bookmarkEnd w:id="9"/>
@@ -1887,7 +2156,7 @@
     </w:p>
     <w:p>
       <w:pPr>
-        <w:pStyle w:val="Rubrik2"/>
+        <w:pStyle w:val="Heading2"/>
       </w:pPr>
       <w:bookmarkStart w:id="11" w:name="_Toc230936753"/>
       <w:bookmarkStart w:id="12" w:name="_Toc185913456"/>
@@ -2587,7 +2856,7 @@
           </w:p>
           <w:p>
             <w:pPr>
-              <w:pStyle w:val="Brdtext"/>
+              <w:pStyle w:val="BodyText"/>
               <w:rPr>
                 <w:rFonts w:ascii="Arial" w:hAnsi="Arial" w:cs="Arial"/>
                 <w:color w:val="4F81BD" w:themeColor="accent1"/>
@@ -2601,7 +2870,27 @@
                 <w:szCs w:val="20"/>
                 <w:lang w:val="sv-SE"/>
               </w:rPr>
-              <w:t>Beslutet ska tas i samråd med xxx (exempelvis förvaltning, tekniskt ansvarig för tjänsten, CeHis arkitekturgrupp)</w:t>
+              <w:t xml:space="preserve">Beslutet ska tas i samråd med xxx (exempelvis förvaltning, tekniskt ansvarig för tjänsten, </w:t>
+            </w:r>
+            <w:proofErr w:type="spellStart"/>
+            <w:r>
+              <w:rPr>
+                <w:rFonts w:ascii="Arial" w:hAnsi="Arial" w:cs="Arial"/>
+                <w:color w:val="4F81BD" w:themeColor="accent1"/>
+                <w:szCs w:val="20"/>
+                <w:lang w:val="sv-SE"/>
+              </w:rPr>
+              <w:t>CeHis</w:t>
+            </w:r>
+            <w:proofErr w:type="spellEnd"/>
+            <w:r>
+              <w:rPr>
+                <w:rFonts w:ascii="Arial" w:hAnsi="Arial" w:cs="Arial"/>
+                <w:color w:val="4F81BD" w:themeColor="accent1"/>
+                <w:szCs w:val="20"/>
+                <w:lang w:val="sv-SE"/>
+              </w:rPr>
+              <w:t xml:space="preserve"> arkitekturgrupp)</w:t>
             </w:r>
           </w:p>
         </w:tc>
@@ -2649,7 +2938,7 @@
           </w:tcPr>
           <w:p>
             <w:pPr>
-              <w:pStyle w:val="Brdtext"/>
+              <w:pStyle w:val="BodyText"/>
               <w:rPr>
                 <w:color w:val="4F81BD" w:themeColor="accent1"/>
               </w:rPr>
@@ -2709,7 +2998,7 @@
           </w:tcPr>
           <w:p>
             <w:pPr>
-              <w:pStyle w:val="Brdtext"/>
+              <w:pStyle w:val="BodyText"/>
               <w:rPr>
                 <w:color w:val="4F81BD" w:themeColor="accent1"/>
                 <w:sz w:val="20"/>
@@ -2792,7 +3081,7 @@
     </w:tbl>
     <w:p>
       <w:pPr>
-        <w:pStyle w:val="Brdtext"/>
+        <w:pStyle w:val="BodyText"/>
         <w:rPr>
           <w:lang w:val="sv-SE"/>
         </w:rPr>
@@ -2815,7 +3104,7 @@
     </w:p>
     <w:p>
       <w:pPr>
-        <w:pStyle w:val="Rubrik2"/>
+        <w:pStyle w:val="Heading2"/>
       </w:pPr>
       <w:bookmarkStart w:id="14" w:name="_Toc230936754"/>
       <w:r>
@@ -2835,7 +3124,7 @@
     </w:p>
     <w:p>
       <w:pPr>
-        <w:pStyle w:val="Brdtext"/>
+        <w:pStyle w:val="BodyText"/>
         <w:rPr>
           <w:lang w:val="sv-SE"/>
         </w:rPr>
@@ -2904,37 +3193,37 @@
 <w:ftr xmlns:wpc="http://schemas.microsoft.com/office/word/2010/wordprocessingCanvas" xmlns:mo="http://schemas.microsoft.com/office/mac/office/2008/main" xmlns:mc="http://schemas.openxmlformats.org/markup-compatibility/2006" xmlns:mv="urn:schemas-microsoft-com:mac:vml" xmlns:o="urn:schemas-microsoft-com:office:office" xmlns:r="http://schemas.openxmlformats.org/officeDocument/2006/relationships" xmlns:m="http://schemas.openxmlformats.org/officeDocument/2006/math" xmlns:v="urn:schemas-microsoft-com:vml" xmlns:wp14="http://schemas.microsoft.com/office/word/2010/wordprocessingDrawing" xmlns:wp="http://schemas.openxmlformats.org/drawingml/2006/wordprocessingDrawing" xmlns:w10="urn:schemas-microsoft-com:office:word" xmlns:w="http://schemas.openxmlformats.org/wordprocessingml/2006/main" xmlns:w14="http://schemas.microsoft.com/office/word/2010/wordml" xmlns:wpg="http://schemas.microsoft.com/office/word/2010/wordprocessingGroup" xmlns:wpi="http://schemas.microsoft.com/office/word/2010/wordprocessingInk" xmlns:wne="http://schemas.microsoft.com/office/word/2006/wordml" xmlns:wps="http://schemas.microsoft.com/office/word/2010/wordprocessingShape" mc:Ignorable="w14 wp14">
   <w:p>
     <w:pPr>
-      <w:pStyle w:val="Sidfot"/>
+      <w:pStyle w:val="Footer"/>
     </w:pPr>
   </w:p>
   <w:p>
     <w:pPr>
-      <w:pStyle w:val="Sidfot"/>
+      <w:pStyle w:val="Footer"/>
     </w:pPr>
   </w:p>
   <w:p>
     <w:pPr>
-      <w:pStyle w:val="Sidfot"/>
+      <w:pStyle w:val="Footer"/>
     </w:pPr>
   </w:p>
   <w:p>
     <w:pPr>
-      <w:pStyle w:val="Sidfot"/>
+      <w:pStyle w:val="Footer"/>
     </w:pPr>
   </w:p>
   <w:p>
     <w:pPr>
-      <w:pStyle w:val="Sidfot"/>
+      <w:pStyle w:val="Footer"/>
     </w:pPr>
   </w:p>
   <w:p>
     <w:pPr>
-      <w:pStyle w:val="Sidfot"/>
+      <w:pStyle w:val="Footer"/>
     </w:pPr>
   </w:p>
   <w:p>
     <w:pPr>
-      <w:pStyle w:val="Sidfot"/>
+      <w:pStyle w:val="Footer"/>
     </w:pPr>
     <w:bookmarkStart w:id="28" w:name="Footer"/>
     <w:r>
@@ -2944,28 +3233,9 @@
         <w:color w:val="333333"/>
         <w:szCs w:val="12"/>
       </w:rPr>
-      <w:t>Center för eHälsa i samverkan</w:t>
+      <w:t xml:space="preserve">Center för </w:t>
     </w:r>
-    <w:r>
-      <w:rPr>
-        <w:color w:val="333333"/>
-        <w:szCs w:val="12"/>
-      </w:rPr>
-      <w:t xml:space="preserve"> koordinerar landstingens och regionernas samarbete för att </w:t>
-    </w:r>
-    <w:r>
-      <w:rPr>
-        <w:szCs w:val="12"/>
-      </w:rPr>
-      <w:t>förverkliga strategin för Nationell eHälsa – tillgänglig och säker information inom vård och omsorg</w:t>
-    </w:r>
-    <w:r>
-      <w:rPr>
-        <w:color w:val="333333"/>
-        <w:szCs w:val="12"/>
-      </w:rPr>
-      <w:t xml:space="preserve">. Centret ska skapa den långsiktighet som krävs för att utveckla och införa gemensamma eHälsostöd, infrastruktur och standarder som förbättrar informationstillgänglighet, kvalitet och patientsäkerhet. </w:t>
-    </w:r>
+    <w:proofErr w:type="spellStart"/>
     <w:r>
       <w:rPr>
         <w:i/>
@@ -2973,7 +3243,96 @@
         <w:color w:val="333333"/>
         <w:szCs w:val="12"/>
       </w:rPr>
-      <w:t>Center för eHälsa i samverkan</w:t>
+      <w:t>eHälsa</w:t>
+    </w:r>
+    <w:proofErr w:type="spellEnd"/>
+    <w:r>
+      <w:rPr>
+        <w:i/>
+        <w:iCs/>
+        <w:color w:val="333333"/>
+        <w:szCs w:val="12"/>
+      </w:rPr>
+      <w:t xml:space="preserve"> i samverkan</w:t>
+    </w:r>
+    <w:r>
+      <w:rPr>
+        <w:color w:val="333333"/>
+        <w:szCs w:val="12"/>
+      </w:rPr>
+      <w:t xml:space="preserve"> koordinerar landstingens och regionernas samarbete för att </w:t>
+    </w:r>
+    <w:r>
+      <w:rPr>
+        <w:szCs w:val="12"/>
+      </w:rPr>
+      <w:t xml:space="preserve">förverkliga strategin för Nationell </w:t>
+    </w:r>
+    <w:proofErr w:type="spellStart"/>
+    <w:r>
+      <w:rPr>
+        <w:szCs w:val="12"/>
+      </w:rPr>
+      <w:t>eHälsa</w:t>
+    </w:r>
+    <w:proofErr w:type="spellEnd"/>
+    <w:r>
+      <w:rPr>
+        <w:szCs w:val="12"/>
+      </w:rPr>
+      <w:t xml:space="preserve"> – tillgänglig och säker information inom vård och omsorg</w:t>
+    </w:r>
+    <w:r>
+      <w:rPr>
+        <w:color w:val="333333"/>
+        <w:szCs w:val="12"/>
+      </w:rPr>
+      <w:t xml:space="preserve">. Centret ska skapa den långsiktighet som krävs för att utveckla och införa gemensamma </w:t>
+    </w:r>
+    <w:proofErr w:type="spellStart"/>
+    <w:r>
+      <w:rPr>
+        <w:color w:val="333333"/>
+        <w:szCs w:val="12"/>
+      </w:rPr>
+      <w:t>eHälsostöd</w:t>
+    </w:r>
+    <w:proofErr w:type="spellEnd"/>
+    <w:r>
+      <w:rPr>
+        <w:color w:val="333333"/>
+        <w:szCs w:val="12"/>
+      </w:rPr>
+      <w:t xml:space="preserve">, infrastruktur och standarder som förbättrar informationstillgänglighet, kvalitet och patientsäkerhet. </w:t>
+    </w:r>
+    <w:r>
+      <w:rPr>
+        <w:i/>
+        <w:iCs/>
+        <w:color w:val="333333"/>
+        <w:szCs w:val="12"/>
+      </w:rPr>
+      <w:t xml:space="preserve">Center för </w:t>
+    </w:r>
+    <w:proofErr w:type="spellStart"/>
+    <w:r>
+      <w:rPr>
+        <w:i/>
+        <w:iCs/>
+        <w:color w:val="333333"/>
+        <w:szCs w:val="12"/>
+      </w:rPr>
+      <w:t>eHälsa</w:t>
+    </w:r>
+    <w:proofErr w:type="spellEnd"/>
+    <w:r>
+      <w:rPr>
+        <w:i/>
+        <w:iCs/>
+        <w:color w:val="333333"/>
+        <w:szCs w:val="12"/>
+      </w:rPr>
+      <w:t xml:space="preserve"> i samverkan</w:t>
     </w:r>
     <w:r>
       <w:rPr>
@@ -2989,7 +3348,7 @@
         <w:noProof/>
         <w:color w:val="001610"/>
         <w:szCs w:val="12"/>
-        <w:lang w:eastAsia="sv-SE"/>
+        <w:lang w:val="en-US"/>
       </w:rPr>
       <w:drawing>
         <wp:anchor distT="0" distB="0" distL="114300" distR="114300" simplePos="0" relativeHeight="251658242" behindDoc="0" locked="1" layoutInCell="0" allowOverlap="1" wp14:anchorId="4007DA08" wp14:editId="084444D1">
@@ -3048,7 +3407,7 @@
     <w:r>
       <w:rPr>
         <w:noProof/>
-        <w:lang w:eastAsia="sv-SE"/>
+        <w:lang w:val="en-US"/>
       </w:rPr>
       <w:drawing>
         <wp:anchor distT="0" distB="0" distL="114300" distR="114300" simplePos="0" relativeHeight="251658243" behindDoc="0" locked="1" layoutInCell="0" allowOverlap="1" wp14:anchorId="3E10CC95" wp14:editId="258554FC">
@@ -3154,7 +3513,7 @@
         <w:noProof/>
         <w:sz w:val="14"/>
         <w:szCs w:val="14"/>
-        <w:lang w:eastAsia="sv-SE"/>
+        <w:lang w:val="en-US"/>
       </w:rPr>
       <w:drawing>
         <wp:anchor distT="0" distB="0" distL="114300" distR="114300" simplePos="0" relativeHeight="251658241" behindDoc="0" locked="1" layoutInCell="0" allowOverlap="1" wp14:anchorId="69DA08F1" wp14:editId="6C95FCFC">
@@ -3241,7 +3600,7 @@
         <w:noProof/>
         <w:sz w:val="14"/>
         <w:szCs w:val="14"/>
-        <w:lang w:eastAsia="sv-SE"/>
+        <w:lang w:val="en-US"/>
       </w:rPr>
       <mc:AlternateContent>
         <mc:Choice Requires="wps">
@@ -3330,7 +3689,7 @@
                               <w:sz w:val="16"/>
                               <w:szCs w:val="16"/>
                             </w:rPr>
-                            <w:t>3</w:t>
+                            <w:t>2</w:t>
                           </w:r>
                           <w:r>
                             <w:rPr>
@@ -3346,16 +3705,31 @@
                             </w:rPr>
                             <w:t xml:space="preserve"> (</w:t>
                           </w:r>
-                          <w:fldSimple w:instr=" SECTIONPAGES   \* MERGEFORMAT ">
-                            <w:r>
-                              <w:rPr>
-                                <w:noProof/>
-                                <w:sz w:val="16"/>
-                                <w:szCs w:val="16"/>
-                              </w:rPr>
-                              <w:t>6</w:t>
-                            </w:r>
-                          </w:fldSimple>
+                          <w:r>
+                            <w:fldChar w:fldCharType="begin"/>
+                          </w:r>
+                          <w:r>
+                            <w:instrText xml:space="preserve"> SECTIONPAGES   \* MERGEFORMAT </w:instrText>
+                          </w:r>
+                          <w:r>
+                            <w:fldChar w:fldCharType="separate"/>
+                          </w:r>
+                          <w:r>
+                            <w:rPr>
+                              <w:noProof/>
+                              <w:sz w:val="16"/>
+                              <w:szCs w:val="16"/>
+                            </w:rPr>
+                            <w:t>6</w:t>
+                          </w:r>
+                          <w:r>
+                            <w:rPr>
+                              <w:noProof/>
+                              <w:sz w:val="16"/>
+                              <w:szCs w:val="16"/>
+                            </w:rPr>
+                            <w:fldChar w:fldCharType="end"/>
+                          </w:r>
                           <w:r>
                             <w:rPr>
                               <w:sz w:val="16"/>
@@ -3421,7 +3795,7 @@
                         <w:sz w:val="16"/>
                         <w:szCs w:val="16"/>
                       </w:rPr>
-                      <w:t>3</w:t>
+                      <w:t>2</w:t>
                     </w:r>
                     <w:r>
                       <w:rPr>
@@ -3437,16 +3811,31 @@
                       </w:rPr>
                       <w:t xml:space="preserve"> (</w:t>
                     </w:r>
-                    <w:fldSimple w:instr=" SECTIONPAGES   \* MERGEFORMAT ">
-                      <w:r>
-                        <w:rPr>
-                          <w:noProof/>
-                          <w:sz w:val="16"/>
-                          <w:szCs w:val="16"/>
-                        </w:rPr>
-                        <w:t>6</w:t>
-                      </w:r>
-                    </w:fldSimple>
+                    <w:r>
+                      <w:fldChar w:fldCharType="begin"/>
+                    </w:r>
+                    <w:r>
+                      <w:instrText xml:space="preserve"> SECTIONPAGES   \* MERGEFORMAT </w:instrText>
+                    </w:r>
+                    <w:r>
+                      <w:fldChar w:fldCharType="separate"/>
+                    </w:r>
+                    <w:r>
+                      <w:rPr>
+                        <w:noProof/>
+                        <w:sz w:val="16"/>
+                        <w:szCs w:val="16"/>
+                      </w:rPr>
+                      <w:t>6</w:t>
+                    </w:r>
+                    <w:r>
+                      <w:rPr>
+                        <w:noProof/>
+                        <w:sz w:val="16"/>
+                        <w:szCs w:val="16"/>
+                      </w:rPr>
+                      <w:fldChar w:fldCharType="end"/>
+                    </w:r>
                     <w:r>
                       <w:rPr>
                         <w:sz w:val="16"/>
@@ -3481,7 +3870,7 @@
         <w:noProof/>
         <w:sz w:val="14"/>
         <w:szCs w:val="14"/>
-        <w:lang w:eastAsia="sv-SE"/>
+        <w:lang w:val="en-US"/>
       </w:rPr>
       <w:drawing>
         <wp:anchor distT="0" distB="0" distL="114300" distR="114300" simplePos="0" relativeHeight="251658240" behindDoc="0" locked="1" layoutInCell="0" allowOverlap="1" wp14:anchorId="71CF5884" wp14:editId="3A83A3FC">
@@ -3593,7 +3982,7 @@
         </w:tcPr>
         <w:p>
           <w:pPr>
-            <w:pStyle w:val="Sidhuvud"/>
+            <w:pStyle w:val="Header"/>
             <w:rPr>
               <w:rFonts w:cs="Georgia"/>
               <w:sz w:val="14"/>
@@ -3606,12 +3995,30 @@
               <w:sz w:val="14"/>
               <w:szCs w:val="14"/>
             </w:rPr>
-            <w:t>Center för eHälsa i samverkan</w:t>
+            <w:t xml:space="preserve">Center för </w:t>
+          </w:r>
+          <w:proofErr w:type="spellStart"/>
+          <w:r>
+            <w:rPr>
+              <w:rFonts w:cs="Georgia"/>
+              <w:sz w:val="14"/>
+              <w:szCs w:val="14"/>
+            </w:rPr>
+            <w:t>eHälsa</w:t>
+          </w:r>
+          <w:proofErr w:type="spellEnd"/>
+          <w:r>
+            <w:rPr>
+              <w:rFonts w:cs="Georgia"/>
+              <w:sz w:val="14"/>
+              <w:szCs w:val="14"/>
+            </w:rPr>
+            <w:t xml:space="preserve"> i samverkan</w:t>
           </w:r>
         </w:p>
         <w:p>
           <w:pPr>
-            <w:pStyle w:val="Sidhuvud"/>
+            <w:pStyle w:val="Header"/>
             <w:rPr>
               <w:rFonts w:cs="Georgia"/>
               <w:sz w:val="12"/>
@@ -3629,31 +4036,42 @@
         </w:p>
         <w:p>
           <w:pPr>
-            <w:pStyle w:val="Sidhuvud"/>
+            <w:pStyle w:val="Header"/>
             <w:rPr>
               <w:rFonts w:cs="Georgia"/>
               <w:sz w:val="12"/>
               <w:szCs w:val="12"/>
             </w:rPr>
           </w:pPr>
+          <w:proofErr w:type="spellStart"/>
           <w:r>
             <w:rPr>
               <w:rFonts w:cs="Georgia"/>
               <w:sz w:val="12"/>
               <w:szCs w:val="12"/>
             </w:rPr>
-            <w:t>Vxl: 08-452 70 00</w:t>
+            <w:t>Vxl</w:t>
+          </w:r>
+          <w:proofErr w:type="spellEnd"/>
+          <w:r>
+            <w:rPr>
+              <w:rFonts w:cs="Georgia"/>
+              <w:sz w:val="12"/>
+              <w:szCs w:val="12"/>
+            </w:rPr>
+            <w:t>: 08-452 70 00</w:t>
           </w:r>
         </w:p>
         <w:p>
           <w:pPr>
-            <w:pStyle w:val="Sidhuvud"/>
+            <w:pStyle w:val="Header"/>
             <w:rPr>
               <w:rFonts w:cs="Georgia"/>
               <w:sz w:val="12"/>
               <w:szCs w:val="12"/>
             </w:rPr>
           </w:pPr>
+          <w:proofErr w:type="gramStart"/>
           <w:r>
             <w:rPr>
               <w:rFonts w:cs="Georgia"/>
@@ -3686,12 +4104,21 @@
               <w:sz w:val="12"/>
               <w:szCs w:val="12"/>
             </w:rPr>
-            <w:t>0708-224186</w:t>
+            <w:t>0708</w:t>
+          </w:r>
+          <w:proofErr w:type="gramEnd"/>
+          <w:r>
+            <w:rPr>
+              <w:rFonts w:cs="Georgia"/>
+              <w:sz w:val="12"/>
+              <w:szCs w:val="12"/>
+            </w:rPr>
+            <w:t>-224186</w:t>
           </w:r>
         </w:p>
         <w:p>
           <w:pPr>
-            <w:pStyle w:val="Sidhuvud"/>
+            <w:pStyle w:val="Header"/>
             <w:rPr>
               <w:rFonts w:cs="Georgia"/>
               <w:color w:val="31849B" w:themeColor="accent5" w:themeShade="BF"/>
@@ -3759,7 +4186,7 @@
         </w:p>
         <w:p>
           <w:pPr>
-            <w:pStyle w:val="Sidhuvud"/>
+            <w:pStyle w:val="Header"/>
             <w:rPr>
               <w:rFonts w:cs="Georgia"/>
               <w:sz w:val="12"/>
@@ -3769,7 +4196,7 @@
         </w:p>
         <w:p>
           <w:pPr>
-            <w:pStyle w:val="Sidhuvud"/>
+            <w:pStyle w:val="Header"/>
             <w:rPr>
               <w:rFonts w:cs="Georgia"/>
               <w:sz w:val="12"/>
@@ -3792,6 +4219,7 @@
             </w:rPr>
             <w:t xml:space="preserve"> </w:t>
           </w:r>
+          <w:proofErr w:type="spellStart"/>
           <w:r>
             <w:rPr>
               <w:rFonts w:cs="Georgia"/>
@@ -3800,10 +4228,11 @@
             </w:rPr>
             <w:t>Eltes</w:t>
           </w:r>
+          <w:proofErr w:type="spellEnd"/>
         </w:p>
         <w:p>
           <w:pPr>
-            <w:pStyle w:val="Sidhuvud"/>
+            <w:pStyle w:val="Header"/>
             <w:rPr>
               <w:rFonts w:cs="Georgia"/>
               <w:sz w:val="12"/>
@@ -3820,7 +4249,7 @@
         </w:tcPr>
         <w:p>
           <w:pPr>
-            <w:pStyle w:val="Sidhuvud"/>
+            <w:pStyle w:val="Header"/>
             <w:rPr>
               <w:rFonts w:cs="Georgia"/>
               <w:sz w:val="14"/>
@@ -3854,7 +4283,7 @@
         </w:tcPr>
         <w:p>
           <w:pPr>
-            <w:pStyle w:val="Sidhuvud"/>
+            <w:pStyle w:val="Header"/>
             <w:rPr>
               <w:rFonts w:cs="Georgia"/>
               <w:sz w:val="12"/>
@@ -3880,7 +4309,7 @@
         </w:tcPr>
         <w:p>
           <w:pPr>
-            <w:pStyle w:val="Sidhuvud"/>
+            <w:pStyle w:val="Header"/>
             <w:rPr>
               <w:rFonts w:cs="Georgia"/>
               <w:sz w:val="12"/>
@@ -3903,7 +4332,7 @@
         </w:tcPr>
         <w:p>
           <w:pPr>
-            <w:pStyle w:val="Sidhuvud"/>
+            <w:pStyle w:val="Header"/>
             <w:rPr>
               <w:rFonts w:cs="Georgia"/>
               <w:sz w:val="12"/>
@@ -3918,7 +4347,7 @@
         </w:tcPr>
         <w:p>
           <w:pPr>
-            <w:pStyle w:val="Sidhuvud"/>
+            <w:pStyle w:val="Header"/>
             <w:rPr>
               <w:rFonts w:cs="Georgia"/>
               <w:sz w:val="12"/>
@@ -3931,26 +4360,26 @@
   </w:tbl>
   <w:p>
     <w:pPr>
-      <w:pStyle w:val="Sidhuvud"/>
+      <w:pStyle w:val="Header"/>
     </w:pPr>
     <w:bookmarkStart w:id="27" w:name="Radera2"/>
     <w:bookmarkEnd w:id="27"/>
   </w:p>
   <w:p>
     <w:pPr>
-      <w:pStyle w:val="Sidhuvud"/>
+      <w:pStyle w:val="Header"/>
     </w:pPr>
   </w:p>
   <w:p>
     <w:pPr>
-      <w:pStyle w:val="Sidhuvud"/>
+      <w:pStyle w:val="Header"/>
     </w:pPr>
   </w:p>
   <w:p>
     <w:r>
       <w:rPr>
         <w:noProof/>
-        <w:lang w:eastAsia="sv-SE"/>
+        <w:lang w:val="en-US"/>
       </w:rPr>
       <mc:AlternateContent>
         <mc:Choice Requires="wps">
@@ -4055,16 +4484,31 @@
                             </w:rPr>
                             <w:t xml:space="preserve"> (</w:t>
                           </w:r>
-                          <w:fldSimple w:instr=" SECTIONPAGES   \* MERGEFORMAT ">
-                            <w:r>
-                              <w:rPr>
-                                <w:noProof/>
-                                <w:sz w:val="16"/>
-                                <w:szCs w:val="16"/>
-                              </w:rPr>
-                              <w:t>6</w:t>
-                            </w:r>
-                          </w:fldSimple>
+                          <w:r>
+                            <w:fldChar w:fldCharType="begin"/>
+                          </w:r>
+                          <w:r>
+                            <w:instrText xml:space="preserve"> SECTIONPAGES   \* MERGEFORMAT </w:instrText>
+                          </w:r>
+                          <w:r>
+                            <w:fldChar w:fldCharType="separate"/>
+                          </w:r>
+                          <w:r>
+                            <w:rPr>
+                              <w:noProof/>
+                              <w:sz w:val="16"/>
+                              <w:szCs w:val="16"/>
+                            </w:rPr>
+                            <w:t>6</w:t>
+                          </w:r>
+                          <w:r>
+                            <w:rPr>
+                              <w:noProof/>
+                              <w:sz w:val="16"/>
+                              <w:szCs w:val="16"/>
+                            </w:rPr>
+                            <w:fldChar w:fldCharType="end"/>
+                          </w:r>
                           <w:r>
                             <w:rPr>
                               <w:sz w:val="16"/>
@@ -4146,16 +4590,31 @@
                       </w:rPr>
                       <w:t xml:space="preserve"> (</w:t>
                     </w:r>
-                    <w:fldSimple w:instr=" SECTIONPAGES   \* MERGEFORMAT ">
-                      <w:r>
-                        <w:rPr>
-                          <w:noProof/>
-                          <w:sz w:val="16"/>
-                          <w:szCs w:val="16"/>
-                        </w:rPr>
-                        <w:t>6</w:t>
-                      </w:r>
-                    </w:fldSimple>
+                    <w:r>
+                      <w:fldChar w:fldCharType="begin"/>
+                    </w:r>
+                    <w:r>
+                      <w:instrText xml:space="preserve"> SECTIONPAGES   \* MERGEFORMAT </w:instrText>
+                    </w:r>
+                    <w:r>
+                      <w:fldChar w:fldCharType="separate"/>
+                    </w:r>
+                    <w:r>
+                      <w:rPr>
+                        <w:noProof/>
+                        <w:sz w:val="16"/>
+                        <w:szCs w:val="16"/>
+                      </w:rPr>
+                      <w:t>6</w:t>
+                    </w:r>
+                    <w:r>
+                      <w:rPr>
+                        <w:noProof/>
+                        <w:sz w:val="16"/>
+                        <w:szCs w:val="16"/>
+                      </w:rPr>
+                      <w:fldChar w:fldCharType="end"/>
+                    </w:r>
                     <w:r>
                       <w:rPr>
                         <w:sz w:val="16"/>
@@ -6007,7 +6466,7 @@
     <w:lvl w:ilvl="0">
       <w:start w:val="1"/>
       <w:numFmt w:val="decimal"/>
-      <w:pStyle w:val="Rubrik1"/>
+      <w:pStyle w:val="Heading1"/>
       <w:lvlText w:val="%1."/>
       <w:lvlJc w:val="left"/>
       <w:pPr>
@@ -6017,7 +6476,7 @@
     <w:lvl w:ilvl="1">
       <w:start w:val="1"/>
       <w:numFmt w:val="decimal"/>
-      <w:pStyle w:val="Rubrik2"/>
+      <w:pStyle w:val="Heading2"/>
       <w:lvlText w:val="%1.%2."/>
       <w:lvlJc w:val="left"/>
       <w:pPr>
@@ -6027,7 +6486,7 @@
     <w:lvl w:ilvl="2">
       <w:start w:val="1"/>
       <w:numFmt w:val="decimal"/>
-      <w:pStyle w:val="Rubrik3"/>
+      <w:pStyle w:val="Heading3"/>
       <w:lvlText w:val="%1.%2.%3."/>
       <w:lvlJc w:val="left"/>
       <w:pPr>
@@ -7518,11 +7977,11 @@
       <w:lang w:eastAsia="en-US"/>
     </w:rPr>
   </w:style>
-  <w:style w:type="paragraph" w:styleId="Rubrik1">
+  <w:style w:type="paragraph" w:styleId="Heading1">
     <w:name w:val="heading 1"/>
     <w:basedOn w:val="Normal"/>
     <w:next w:val="Normal"/>
-    <w:link w:val="Rubrik1Char"/>
+    <w:link w:val="Heading1Char"/>
     <w:uiPriority w:val="9"/>
     <w:qFormat/>
     <w:rsid w:val="00DE35C6"/>
@@ -7545,11 +8004,11 @@
       <w:szCs w:val="28"/>
     </w:rPr>
   </w:style>
-  <w:style w:type="paragraph" w:styleId="Rubrik2">
+  <w:style w:type="paragraph" w:styleId="Heading2">
     <w:name w:val="heading 2"/>
     <w:basedOn w:val="Normal"/>
     <w:next w:val="Normal"/>
-    <w:link w:val="Rubrik2Char"/>
+    <w:link w:val="Heading2Char"/>
     <w:autoRedefine/>
     <w:uiPriority w:val="9"/>
     <w:qFormat/>
@@ -7573,11 +8032,11 @@
       <w:szCs w:val="26"/>
     </w:rPr>
   </w:style>
-  <w:style w:type="paragraph" w:styleId="Rubrik3">
+  <w:style w:type="paragraph" w:styleId="Heading3">
     <w:name w:val="heading 3"/>
     <w:basedOn w:val="Normal"/>
     <w:next w:val="Normal"/>
-    <w:link w:val="Rubrik3Char"/>
+    <w:link w:val="Heading3Char"/>
     <w:uiPriority w:val="9"/>
     <w:qFormat/>
     <w:rsid w:val="00DE35C6"/>
@@ -7596,11 +8055,11 @@
       <w:bCs/>
     </w:rPr>
   </w:style>
-  <w:style w:type="paragraph" w:styleId="Rubrik4">
+  <w:style w:type="paragraph" w:styleId="Heading4">
     <w:name w:val="heading 4"/>
     <w:basedOn w:val="Normal"/>
     <w:next w:val="Normal"/>
-    <w:link w:val="Rubrik4Char"/>
+    <w:link w:val="Heading4Char"/>
     <w:uiPriority w:val="9"/>
     <w:rsid w:val="005A0069"/>
     <w:pPr>
@@ -7616,11 +8075,11 @@
       <w:sz w:val="24"/>
     </w:rPr>
   </w:style>
-  <w:style w:type="paragraph" w:styleId="Rubrik5">
+  <w:style w:type="paragraph" w:styleId="Heading5">
     <w:name w:val="heading 5"/>
     <w:basedOn w:val="Normal"/>
     <w:next w:val="Normal"/>
-    <w:link w:val="Rubrik5Char"/>
+    <w:link w:val="Heading5Char"/>
     <w:uiPriority w:val="9"/>
     <w:rsid w:val="00212825"/>
     <w:pPr>
@@ -7634,7 +8093,7 @@
       <w:color w:val="001522"/>
     </w:rPr>
   </w:style>
-  <w:style w:type="paragraph" w:styleId="Rubrik6">
+  <w:style w:type="paragraph" w:styleId="Heading6">
     <w:name w:val="heading 6"/>
     <w:basedOn w:val="Normal"/>
     <w:next w:val="Normal"/>
@@ -7658,7 +8117,7 @@
       <w:lang w:eastAsia="sv-SE"/>
     </w:rPr>
   </w:style>
-  <w:style w:type="paragraph" w:styleId="Rubrik7">
+  <w:style w:type="paragraph" w:styleId="Heading7">
     <w:name w:val="heading 7"/>
     <w:basedOn w:val="Normal"/>
     <w:next w:val="Normal"/>
@@ -7681,7 +8140,7 @@
       <w:lang w:eastAsia="sv-SE"/>
     </w:rPr>
   </w:style>
-  <w:style w:type="paragraph" w:styleId="Rubrik8">
+  <w:style w:type="paragraph" w:styleId="Heading8">
     <w:name w:val="heading 8"/>
     <w:basedOn w:val="Normal"/>
     <w:next w:val="Normal"/>
@@ -7706,7 +8165,7 @@
       <w:lang w:eastAsia="sv-SE"/>
     </w:rPr>
   </w:style>
-  <w:style w:type="paragraph" w:styleId="Rubrik9">
+  <w:style w:type="paragraph" w:styleId="Heading9">
     <w:name w:val="heading 9"/>
     <w:basedOn w:val="Normal"/>
     <w:next w:val="Normal"/>
@@ -7728,13 +8187,13 @@
       <w:lang w:eastAsia="sv-SE"/>
     </w:rPr>
   </w:style>
-  <w:style w:type="character" w:default="1" w:styleId="Standardstycketypsnitt">
+  <w:style w:type="character" w:default="1" w:styleId="DefaultParagraphFont">
     <w:name w:val="Default Paragraph Font"/>
     <w:uiPriority w:val="1"/>
     <w:semiHidden/>
     <w:unhideWhenUsed/>
   </w:style>
-  <w:style w:type="table" w:default="1" w:styleId="Normaltabell">
+  <w:style w:type="table" w:default="1" w:styleId="TableNormal">
     <w:name w:val="Normal Table"/>
     <w:uiPriority w:val="99"/>
     <w:semiHidden/>
@@ -7749,16 +8208,16 @@
       </w:tblCellMar>
     </w:tblPr>
   </w:style>
-  <w:style w:type="numbering" w:default="1" w:styleId="Ingenlista">
+  <w:style w:type="numbering" w:default="1" w:styleId="NoList">
     <w:name w:val="No List"/>
     <w:uiPriority w:val="99"/>
     <w:semiHidden/>
     <w:unhideWhenUsed/>
   </w:style>
-  <w:style w:type="character" w:customStyle="1" w:styleId="Rubrik1Char">
-    <w:name w:val="Rubrik 1 Char"/>
-    <w:basedOn w:val="Standardstycketypsnitt"/>
-    <w:link w:val="Rubrik1"/>
+  <w:style w:type="character" w:customStyle="1" w:styleId="Heading1Char">
+    <w:name w:val="Heading 1 Char"/>
+    <w:basedOn w:val="DefaultParagraphFont"/>
+    <w:link w:val="Heading1"/>
     <w:uiPriority w:val="9"/>
     <w:rsid w:val="00DE35C6"/>
     <w:rPr>
@@ -7769,10 +8228,10 @@
       <w:lang w:eastAsia="en-US"/>
     </w:rPr>
   </w:style>
-  <w:style w:type="character" w:customStyle="1" w:styleId="Rubrik2Char">
-    <w:name w:val="Rubrik 2 Char"/>
-    <w:basedOn w:val="Standardstycketypsnitt"/>
-    <w:link w:val="Rubrik2"/>
+  <w:style w:type="character" w:customStyle="1" w:styleId="Heading2Char">
+    <w:name w:val="Heading 2 Char"/>
+    <w:basedOn w:val="DefaultParagraphFont"/>
+    <w:link w:val="Heading2"/>
     <w:uiPriority w:val="9"/>
     <w:rsid w:val="00DE35C6"/>
     <w:rPr>
@@ -7783,10 +8242,10 @@
       <w:lang w:eastAsia="en-US"/>
     </w:rPr>
   </w:style>
-  <w:style w:type="character" w:customStyle="1" w:styleId="Rubrik3Char">
-    <w:name w:val="Rubrik 3 Char"/>
-    <w:basedOn w:val="Standardstycketypsnitt"/>
-    <w:link w:val="Rubrik3"/>
+  <w:style w:type="character" w:customStyle="1" w:styleId="Heading3Char">
+    <w:name w:val="Heading 3 Char"/>
+    <w:basedOn w:val="DefaultParagraphFont"/>
+    <w:link w:val="Heading3"/>
     <w:uiPriority w:val="9"/>
     <w:rsid w:val="00DE35C6"/>
     <w:rPr>
@@ -7796,10 +8255,10 @@
       <w:lang w:eastAsia="en-US"/>
     </w:rPr>
   </w:style>
-  <w:style w:type="character" w:customStyle="1" w:styleId="Rubrik4Char">
-    <w:name w:val="Rubrik 4 Char"/>
-    <w:basedOn w:val="Standardstycketypsnitt"/>
-    <w:link w:val="Rubrik4"/>
+  <w:style w:type="character" w:customStyle="1" w:styleId="Heading4Char">
+    <w:name w:val="Heading 4 Char"/>
+    <w:basedOn w:val="DefaultParagraphFont"/>
+    <w:link w:val="Heading4"/>
     <w:uiPriority w:val="9"/>
     <w:semiHidden/>
     <w:rsid w:val="00415214"/>
@@ -7810,10 +8269,10 @@
       <w:sz w:val="24"/>
     </w:rPr>
   </w:style>
-  <w:style w:type="character" w:customStyle="1" w:styleId="Rubrik5Char">
-    <w:name w:val="Rubrik 5 Char"/>
-    <w:basedOn w:val="Standardstycketypsnitt"/>
-    <w:link w:val="Rubrik5"/>
+  <w:style w:type="character" w:customStyle="1" w:styleId="Heading5Char">
+    <w:name w:val="Heading 5 Char"/>
+    <w:basedOn w:val="DefaultParagraphFont"/>
+    <w:link w:val="Heading5"/>
     <w:uiPriority w:val="9"/>
     <w:semiHidden/>
     <w:rsid w:val="00212825"/>
@@ -7823,10 +8282,10 @@
       <w:sz w:val="19"/>
     </w:rPr>
   </w:style>
-  <w:style w:type="paragraph" w:styleId="Sidhuvud">
+  <w:style w:type="paragraph" w:styleId="Header">
     <w:name w:val="header"/>
     <w:basedOn w:val="Normal"/>
-    <w:link w:val="SidhuvudChar"/>
+    <w:link w:val="HeaderChar"/>
     <w:uiPriority w:val="99"/>
     <w:unhideWhenUsed/>
     <w:rsid w:val="00C72B17"/>
@@ -7838,10 +8297,10 @@
       <w:spacing w:line="240" w:lineRule="auto"/>
     </w:pPr>
   </w:style>
-  <w:style w:type="character" w:customStyle="1" w:styleId="SidhuvudChar">
-    <w:name w:val="Sidhuvud Char"/>
-    <w:basedOn w:val="Standardstycketypsnitt"/>
-    <w:link w:val="Sidhuvud"/>
+  <w:style w:type="character" w:customStyle="1" w:styleId="HeaderChar">
+    <w:name w:val="Header Char"/>
+    <w:basedOn w:val="DefaultParagraphFont"/>
+    <w:link w:val="Header"/>
     <w:uiPriority w:val="99"/>
     <w:rsid w:val="00C72B17"/>
     <w:rPr>
@@ -7849,9 +8308,9 @@
       <w:sz w:val="20"/>
     </w:rPr>
   </w:style>
-  <w:style w:type="character" w:styleId="AnvndHyperlnk">
+  <w:style w:type="character" w:styleId="FollowedHyperlink">
     <w:name w:val="FollowedHyperlink"/>
-    <w:basedOn w:val="Standardstycketypsnitt"/>
+    <w:basedOn w:val="DefaultParagraphFont"/>
     <w:uiPriority w:val="99"/>
     <w:semiHidden/>
     <w:unhideWhenUsed/>
@@ -7861,10 +8320,10 @@
       <w:u w:val="single"/>
     </w:rPr>
   </w:style>
-  <w:style w:type="paragraph" w:styleId="Sidfot">
+  <w:style w:type="paragraph" w:styleId="Footer">
     <w:name w:val="footer"/>
     <w:basedOn w:val="Normal"/>
-    <w:link w:val="SidfotChar"/>
+    <w:link w:val="FooterChar"/>
     <w:unhideWhenUsed/>
     <w:rsid w:val="00CF47A0"/>
     <w:pPr>
@@ -7879,10 +8338,10 @@
       <w:sz w:val="12"/>
     </w:rPr>
   </w:style>
-  <w:style w:type="character" w:customStyle="1" w:styleId="SidfotChar">
-    <w:name w:val="Sidfot Char"/>
-    <w:basedOn w:val="Standardstycketypsnitt"/>
-    <w:link w:val="Sidfot"/>
+  <w:style w:type="character" w:customStyle="1" w:styleId="FooterChar">
+    <w:name w:val="Footer Char"/>
+    <w:basedOn w:val="DefaultParagraphFont"/>
+    <w:link w:val="Footer"/>
     <w:rsid w:val="00CF47A0"/>
     <w:rPr>
       <w:rFonts w:ascii="Georgia" w:hAnsi="Georgia"/>
@@ -7891,10 +8350,10 @@
       <w:lang w:eastAsia="en-US"/>
     </w:rPr>
   </w:style>
-  <w:style w:type="paragraph" w:styleId="Liststycke">
+  <w:style w:type="paragraph" w:styleId="ListParagraph">
     <w:name w:val="List Paragraph"/>
     <w:basedOn w:val="Normal"/>
-    <w:link w:val="ListstyckeChar"/>
+    <w:link w:val="ListParagraphChar"/>
     <w:uiPriority w:val="34"/>
     <w:rsid w:val="008F38AA"/>
     <w:pPr>
@@ -7902,10 +8361,10 @@
       <w:contextualSpacing/>
     </w:pPr>
   </w:style>
-  <w:style w:type="character" w:customStyle="1" w:styleId="ListstyckeChar">
-    <w:name w:val="Liststycke Char"/>
-    <w:basedOn w:val="Standardstycketypsnitt"/>
-    <w:link w:val="Liststycke"/>
+  <w:style w:type="character" w:customStyle="1" w:styleId="ListParagraphChar">
+    <w:name w:val="List Paragraph Char"/>
+    <w:basedOn w:val="DefaultParagraphFont"/>
+    <w:link w:val="ListParagraph"/>
     <w:uiPriority w:val="34"/>
     <w:rsid w:val="008F38AA"/>
     <w:rPr>
@@ -7913,7 +8372,7 @@
       <w:sz w:val="20"/>
     </w:rPr>
   </w:style>
-  <w:style w:type="paragraph" w:styleId="Punktlista">
+  <w:style w:type="paragraph" w:styleId="ListBullet">
     <w:name w:val="List Bullet"/>
     <w:basedOn w:val="Normal"/>
     <w:uiPriority w:val="99"/>
@@ -7925,9 +8384,9 @@
       <w:contextualSpacing/>
     </w:pPr>
   </w:style>
-  <w:style w:type="table" w:styleId="Tabellrutnt">
+  <w:style w:type="table" w:styleId="TableGrid">
     <w:name w:val="Table Grid"/>
-    <w:basedOn w:val="Normaltabell"/>
+    <w:basedOn w:val="TableNormal"/>
     <w:uiPriority w:val="59"/>
     <w:semiHidden/>
     <w:rsid w:val="00E738E4"/>
@@ -7949,10 +8408,10 @@
       </w:tblCellMar>
     </w:tblPr>
   </w:style>
-  <w:style w:type="paragraph" w:styleId="Bubbeltext">
+  <w:style w:type="paragraph" w:styleId="BalloonText">
     <w:name w:val="Balloon Text"/>
     <w:basedOn w:val="Normal"/>
-    <w:link w:val="BubbeltextChar"/>
+    <w:link w:val="BalloonTextChar"/>
     <w:uiPriority w:val="99"/>
     <w:semiHidden/>
     <w:unhideWhenUsed/>
@@ -7966,10 +8425,10 @@
       <w:szCs w:val="16"/>
     </w:rPr>
   </w:style>
-  <w:style w:type="character" w:customStyle="1" w:styleId="BubbeltextChar">
-    <w:name w:val="Bubbeltext Char"/>
-    <w:basedOn w:val="Standardstycketypsnitt"/>
-    <w:link w:val="Bubbeltext"/>
+  <w:style w:type="character" w:customStyle="1" w:styleId="BalloonTextChar">
+    <w:name w:val="Balloon Text Char"/>
+    <w:basedOn w:val="DefaultParagraphFont"/>
+    <w:link w:val="BalloonText"/>
     <w:uiPriority w:val="99"/>
     <w:semiHidden/>
     <w:rsid w:val="00F46893"/>
@@ -7979,11 +8438,11 @@
       <w:szCs w:val="16"/>
     </w:rPr>
   </w:style>
-  <w:style w:type="paragraph" w:styleId="Underrubrik">
+  <w:style w:type="paragraph" w:styleId="Subtitle">
     <w:name w:val="Subtitle"/>
     <w:basedOn w:val="Normal"/>
     <w:next w:val="Normal"/>
-    <w:link w:val="UnderrubrikChar"/>
+    <w:link w:val="SubtitleChar"/>
     <w:uiPriority w:val="11"/>
     <w:rsid w:val="00415214"/>
     <w:pPr>
@@ -8001,10 +8460,10 @@
       <w:szCs w:val="24"/>
     </w:rPr>
   </w:style>
-  <w:style w:type="character" w:customStyle="1" w:styleId="UnderrubrikChar">
-    <w:name w:val="Underrubrik Char"/>
-    <w:basedOn w:val="Standardstycketypsnitt"/>
-    <w:link w:val="Underrubrik"/>
+  <w:style w:type="character" w:customStyle="1" w:styleId="SubtitleChar">
+    <w:name w:val="Subtitle Char"/>
+    <w:basedOn w:val="DefaultParagraphFont"/>
+    <w:link w:val="Subtitle"/>
     <w:uiPriority w:val="11"/>
     <w:rsid w:val="00415214"/>
     <w:rPr>
@@ -8016,19 +8475,19 @@
       <w:szCs w:val="24"/>
     </w:rPr>
   </w:style>
-  <w:style w:type="character" w:styleId="Hyperlnk">
+  <w:style w:type="character" w:styleId="Hyperlink">
     <w:name w:val="Hyperlink"/>
-    <w:basedOn w:val="Standardstycketypsnitt"/>
+    <w:basedOn w:val="DefaultParagraphFont"/>
     <w:rsid w:val="00F456CC"/>
     <w:rPr>
       <w:color w:val="0000FF"/>
       <w:u w:val="single"/>
     </w:rPr>
   </w:style>
-  <w:style w:type="paragraph" w:styleId="Brdtext">
+  <w:style w:type="paragraph" w:styleId="BodyText">
     <w:name w:val="Body Text"/>
     <w:basedOn w:val="Normal"/>
-    <w:link w:val="BrdtextChar"/>
+    <w:link w:val="BodyTextChar"/>
     <w:rsid w:val="00933E2C"/>
     <w:pPr>
       <w:spacing w:before="20" w:after="100" w:line="240" w:lineRule="auto"/>
@@ -8040,10 +8499,10 @@
       <w:lang w:val="en-GB" w:eastAsia="en-GB"/>
     </w:rPr>
   </w:style>
-  <w:style w:type="character" w:customStyle="1" w:styleId="BrdtextChar">
-    <w:name w:val="Brödtext Char"/>
-    <w:basedOn w:val="Standardstycketypsnitt"/>
-    <w:link w:val="Brdtext"/>
+  <w:style w:type="character" w:customStyle="1" w:styleId="BodyTextChar">
+    <w:name w:val="Body Text Char"/>
+    <w:basedOn w:val="DefaultParagraphFont"/>
+    <w:link w:val="BodyText"/>
     <w:rsid w:val="00933E2C"/>
     <w:rPr>
       <w:rFonts w:ascii="Times New Roman" w:eastAsia="Times New Roman" w:hAnsi="Times New Roman"/>
@@ -8054,7 +8513,7 @@
   </w:style>
   <w:style w:type="paragraph" w:customStyle="1" w:styleId="TableText">
     <w:name w:val="Table Text"/>
-    <w:basedOn w:val="Brdtext"/>
+    <w:basedOn w:val="BodyText"/>
     <w:rsid w:val="00933E2C"/>
     <w:pPr>
       <w:suppressAutoHyphens/>
@@ -8103,7 +8562,7 @@
       <w:bCs/>
     </w:rPr>
   </w:style>
-  <w:style w:type="paragraph" w:styleId="Innehll2">
+  <w:style w:type="paragraph" w:styleId="TOC2">
     <w:name w:val="toc 2"/>
     <w:basedOn w:val="Normal"/>
     <w:next w:val="Normal"/>
@@ -8116,7 +8575,7 @@
       <w:ind w:left="200"/>
     </w:pPr>
   </w:style>
-  <w:style w:type="paragraph" w:styleId="Innehll1">
+  <w:style w:type="paragraph" w:styleId="TOC1">
     <w:name w:val="toc 1"/>
     <w:basedOn w:val="Normal"/>
     <w:next w:val="Normal"/>
@@ -8305,11 +8764,11 @@
       <w:lang w:eastAsia="en-US"/>
     </w:rPr>
   </w:style>
-  <w:style w:type="paragraph" w:styleId="Rubrik1">
+  <w:style w:type="paragraph" w:styleId="Heading1">
     <w:name w:val="heading 1"/>
     <w:basedOn w:val="Normal"/>
     <w:next w:val="Normal"/>
-    <w:link w:val="Rubrik1Char"/>
+    <w:link w:val="Heading1Char"/>
     <w:uiPriority w:val="9"/>
     <w:qFormat/>
     <w:rsid w:val="00DE35C6"/>
@@ -8332,11 +8791,11 @@
       <w:szCs w:val="28"/>
     </w:rPr>
   </w:style>
-  <w:style w:type="paragraph" w:styleId="Rubrik2">
+  <w:style w:type="paragraph" w:styleId="Heading2">
     <w:name w:val="heading 2"/>
     <w:basedOn w:val="Normal"/>
     <w:next w:val="Normal"/>
-    <w:link w:val="Rubrik2Char"/>
+    <w:link w:val="Heading2Char"/>
     <w:autoRedefine/>
     <w:uiPriority w:val="9"/>
     <w:qFormat/>
@@ -8360,11 +8819,11 @@
       <w:szCs w:val="26"/>
     </w:rPr>
   </w:style>
-  <w:style w:type="paragraph" w:styleId="Rubrik3">
+  <w:style w:type="paragraph" w:styleId="Heading3">
     <w:name w:val="heading 3"/>
     <w:basedOn w:val="Normal"/>
     <w:next w:val="Normal"/>
-    <w:link w:val="Rubrik3Char"/>
+    <w:link w:val="Heading3Char"/>
     <w:uiPriority w:val="9"/>
     <w:qFormat/>
     <w:rsid w:val="00DE35C6"/>
@@ -8383,11 +8842,11 @@
       <w:bCs/>
     </w:rPr>
   </w:style>
-  <w:style w:type="paragraph" w:styleId="Rubrik4">
+  <w:style w:type="paragraph" w:styleId="Heading4">
     <w:name w:val="heading 4"/>
     <w:basedOn w:val="Normal"/>
     <w:next w:val="Normal"/>
-    <w:link w:val="Rubrik4Char"/>
+    <w:link w:val="Heading4Char"/>
     <w:uiPriority w:val="9"/>
     <w:rsid w:val="005A0069"/>
     <w:pPr>
@@ -8403,11 +8862,11 @@
       <w:sz w:val="24"/>
     </w:rPr>
   </w:style>
-  <w:style w:type="paragraph" w:styleId="Rubrik5">
+  <w:style w:type="paragraph" w:styleId="Heading5">
     <w:name w:val="heading 5"/>
     <w:basedOn w:val="Normal"/>
     <w:next w:val="Normal"/>
-    <w:link w:val="Rubrik5Char"/>
+    <w:link w:val="Heading5Char"/>
     <w:uiPriority w:val="9"/>
     <w:rsid w:val="00212825"/>
     <w:pPr>
@@ -8421,7 +8880,7 @@
       <w:color w:val="001522"/>
     </w:rPr>
   </w:style>
-  <w:style w:type="paragraph" w:styleId="Rubrik6">
+  <w:style w:type="paragraph" w:styleId="Heading6">
     <w:name w:val="heading 6"/>
     <w:basedOn w:val="Normal"/>
     <w:next w:val="Normal"/>
@@ -8445,7 +8904,7 @@
       <w:lang w:eastAsia="sv-SE"/>
     </w:rPr>
   </w:style>
-  <w:style w:type="paragraph" w:styleId="Rubrik7">
+  <w:style w:type="paragraph" w:styleId="Heading7">
     <w:name w:val="heading 7"/>
     <w:basedOn w:val="Normal"/>
     <w:next w:val="Normal"/>
@@ -8468,7 +8927,7 @@
       <w:lang w:eastAsia="sv-SE"/>
     </w:rPr>
   </w:style>
-  <w:style w:type="paragraph" w:styleId="Rubrik8">
+  <w:style w:type="paragraph" w:styleId="Heading8">
     <w:name w:val="heading 8"/>
     <w:basedOn w:val="Normal"/>
     <w:next w:val="Normal"/>
@@ -8493,7 +8952,7 @@
       <w:lang w:eastAsia="sv-SE"/>
     </w:rPr>
   </w:style>
-  <w:style w:type="paragraph" w:styleId="Rubrik9">
+  <w:style w:type="paragraph" w:styleId="Heading9">
     <w:name w:val="heading 9"/>
     <w:basedOn w:val="Normal"/>
     <w:next w:val="Normal"/>
@@ -8515,13 +8974,13 @@
       <w:lang w:eastAsia="sv-SE"/>
     </w:rPr>
   </w:style>
-  <w:style w:type="character" w:default="1" w:styleId="Standardstycketypsnitt">
+  <w:style w:type="character" w:default="1" w:styleId="DefaultParagraphFont">
     <w:name w:val="Default Paragraph Font"/>
     <w:uiPriority w:val="1"/>
     <w:semiHidden/>
     <w:unhideWhenUsed/>
   </w:style>
-  <w:style w:type="table" w:default="1" w:styleId="Normaltabell">
+  <w:style w:type="table" w:default="1" w:styleId="TableNormal">
     <w:name w:val="Normal Table"/>
     <w:uiPriority w:val="99"/>
     <w:semiHidden/>
@@ -8536,16 +8995,16 @@
       </w:tblCellMar>
     </w:tblPr>
   </w:style>
-  <w:style w:type="numbering" w:default="1" w:styleId="Ingenlista">
+  <w:style w:type="numbering" w:default="1" w:styleId="NoList">
     <w:name w:val="No List"/>
     <w:uiPriority w:val="99"/>
     <w:semiHidden/>
     <w:unhideWhenUsed/>
   </w:style>
-  <w:style w:type="character" w:customStyle="1" w:styleId="Rubrik1Char">
-    <w:name w:val="Rubrik 1 Char"/>
-    <w:basedOn w:val="Standardstycketypsnitt"/>
-    <w:link w:val="Rubrik1"/>
+  <w:style w:type="character" w:customStyle="1" w:styleId="Heading1Char">
+    <w:name w:val="Heading 1 Char"/>
+    <w:basedOn w:val="DefaultParagraphFont"/>
+    <w:link w:val="Heading1"/>
     <w:uiPriority w:val="9"/>
     <w:rsid w:val="00DE35C6"/>
     <w:rPr>
@@ -8556,10 +9015,10 @@
       <w:lang w:eastAsia="en-US"/>
     </w:rPr>
   </w:style>
-  <w:style w:type="character" w:customStyle="1" w:styleId="Rubrik2Char">
-    <w:name w:val="Rubrik 2 Char"/>
-    <w:basedOn w:val="Standardstycketypsnitt"/>
-    <w:link w:val="Rubrik2"/>
+  <w:style w:type="character" w:customStyle="1" w:styleId="Heading2Char">
+    <w:name w:val="Heading 2 Char"/>
+    <w:basedOn w:val="DefaultParagraphFont"/>
+    <w:link w:val="Heading2"/>
     <w:uiPriority w:val="9"/>
     <w:rsid w:val="00DE35C6"/>
     <w:rPr>
@@ -8570,10 +9029,10 @@
       <w:lang w:eastAsia="en-US"/>
     </w:rPr>
   </w:style>
-  <w:style w:type="character" w:customStyle="1" w:styleId="Rubrik3Char">
-    <w:name w:val="Rubrik 3 Char"/>
-    <w:basedOn w:val="Standardstycketypsnitt"/>
-    <w:link w:val="Rubrik3"/>
+  <w:style w:type="character" w:customStyle="1" w:styleId="Heading3Char">
+    <w:name w:val="Heading 3 Char"/>
+    <w:basedOn w:val="DefaultParagraphFont"/>
+    <w:link w:val="Heading3"/>
     <w:uiPriority w:val="9"/>
     <w:rsid w:val="00DE35C6"/>
     <w:rPr>
@@ -8583,10 +9042,10 @@
       <w:lang w:eastAsia="en-US"/>
     </w:rPr>
   </w:style>
-  <w:style w:type="character" w:customStyle="1" w:styleId="Rubrik4Char">
-    <w:name w:val="Rubrik 4 Char"/>
-    <w:basedOn w:val="Standardstycketypsnitt"/>
-    <w:link w:val="Rubrik4"/>
+  <w:style w:type="character" w:customStyle="1" w:styleId="Heading4Char">
+    <w:name w:val="Heading 4 Char"/>
+    <w:basedOn w:val="DefaultParagraphFont"/>
+    <w:link w:val="Heading4"/>
     <w:uiPriority w:val="9"/>
     <w:semiHidden/>
     <w:rsid w:val="00415214"/>
@@ -8597,10 +9056,10 @@
       <w:sz w:val="24"/>
     </w:rPr>
   </w:style>
-  <w:style w:type="character" w:customStyle="1" w:styleId="Rubrik5Char">
-    <w:name w:val="Rubrik 5 Char"/>
-    <w:basedOn w:val="Standardstycketypsnitt"/>
-    <w:link w:val="Rubrik5"/>
+  <w:style w:type="character" w:customStyle="1" w:styleId="Heading5Char">
+    <w:name w:val="Heading 5 Char"/>
+    <w:basedOn w:val="DefaultParagraphFont"/>
+    <w:link w:val="Heading5"/>
     <w:uiPriority w:val="9"/>
     <w:semiHidden/>
     <w:rsid w:val="00212825"/>
@@ -8610,10 +9069,10 @@
       <w:sz w:val="19"/>
     </w:rPr>
   </w:style>
-  <w:style w:type="paragraph" w:styleId="Sidhuvud">
+  <w:style w:type="paragraph" w:styleId="Header">
     <w:name w:val="header"/>
     <w:basedOn w:val="Normal"/>
-    <w:link w:val="SidhuvudChar"/>
+    <w:link w:val="HeaderChar"/>
     <w:uiPriority w:val="99"/>
     <w:unhideWhenUsed/>
     <w:rsid w:val="00C72B17"/>
@@ -8625,10 +9084,10 @@
       <w:spacing w:line="240" w:lineRule="auto"/>
     </w:pPr>
   </w:style>
-  <w:style w:type="character" w:customStyle="1" w:styleId="SidhuvudChar">
-    <w:name w:val="Sidhuvud Char"/>
-    <w:basedOn w:val="Standardstycketypsnitt"/>
-    <w:link w:val="Sidhuvud"/>
+  <w:style w:type="character" w:customStyle="1" w:styleId="HeaderChar">
+    <w:name w:val="Header Char"/>
+    <w:basedOn w:val="DefaultParagraphFont"/>
+    <w:link w:val="Header"/>
     <w:uiPriority w:val="99"/>
     <w:rsid w:val="00C72B17"/>
     <w:rPr>
@@ -8636,9 +9095,9 @@
       <w:sz w:val="20"/>
     </w:rPr>
   </w:style>
-  <w:style w:type="character" w:styleId="AnvndHyperlnk">
+  <w:style w:type="character" w:styleId="FollowedHyperlink">
     <w:name w:val="FollowedHyperlink"/>
-    <w:basedOn w:val="Standardstycketypsnitt"/>
+    <w:basedOn w:val="DefaultParagraphFont"/>
     <w:uiPriority w:val="99"/>
     <w:semiHidden/>
     <w:unhideWhenUsed/>
@@ -8648,10 +9107,10 @@
       <w:u w:val="single"/>
     </w:rPr>
   </w:style>
-  <w:style w:type="paragraph" w:styleId="Sidfot">
+  <w:style w:type="paragraph" w:styleId="Footer">
     <w:name w:val="footer"/>
     <w:basedOn w:val="Normal"/>
-    <w:link w:val="SidfotChar"/>
+    <w:link w:val="FooterChar"/>
     <w:unhideWhenUsed/>
     <w:rsid w:val="00CF47A0"/>
     <w:pPr>
@@ -8666,10 +9125,10 @@
       <w:sz w:val="12"/>
     </w:rPr>
   </w:style>
-  <w:style w:type="character" w:customStyle="1" w:styleId="SidfotChar">
-    <w:name w:val="Sidfot Char"/>
-    <w:basedOn w:val="Standardstycketypsnitt"/>
-    <w:link w:val="Sidfot"/>
+  <w:style w:type="character" w:customStyle="1" w:styleId="FooterChar">
+    <w:name w:val="Footer Char"/>
+    <w:basedOn w:val="DefaultParagraphFont"/>
+    <w:link w:val="Footer"/>
     <w:rsid w:val="00CF47A0"/>
     <w:rPr>
       <w:rFonts w:ascii="Georgia" w:hAnsi="Georgia"/>
@@ -8678,10 +9137,10 @@
       <w:lang w:eastAsia="en-US"/>
     </w:rPr>
   </w:style>
-  <w:style w:type="paragraph" w:styleId="Liststycke">
+  <w:style w:type="paragraph" w:styleId="ListParagraph">
     <w:name w:val="List Paragraph"/>
     <w:basedOn w:val="Normal"/>
-    <w:link w:val="ListstyckeChar"/>
+    <w:link w:val="ListParagraphChar"/>
     <w:uiPriority w:val="34"/>
     <w:rsid w:val="008F38AA"/>
     <w:pPr>
@@ -8689,10 +9148,10 @@
       <w:contextualSpacing/>
     </w:pPr>
   </w:style>
-  <w:style w:type="character" w:customStyle="1" w:styleId="ListstyckeChar">
-    <w:name w:val="Liststycke Char"/>
-    <w:basedOn w:val="Standardstycketypsnitt"/>
-    <w:link w:val="Liststycke"/>
+  <w:style w:type="character" w:customStyle="1" w:styleId="ListParagraphChar">
+    <w:name w:val="List Paragraph Char"/>
+    <w:basedOn w:val="DefaultParagraphFont"/>
+    <w:link w:val="ListParagraph"/>
     <w:uiPriority w:val="34"/>
     <w:rsid w:val="008F38AA"/>
     <w:rPr>
@@ -8700,7 +9159,7 @@
       <w:sz w:val="20"/>
     </w:rPr>
   </w:style>
-  <w:style w:type="paragraph" w:styleId="Punktlista">
+  <w:style w:type="paragraph" w:styleId="ListBullet">
     <w:name w:val="List Bullet"/>
     <w:basedOn w:val="Normal"/>
     <w:uiPriority w:val="99"/>
@@ -8712,9 +9171,9 @@
       <w:contextualSpacing/>
     </w:pPr>
   </w:style>
-  <w:style w:type="table" w:styleId="Tabellrutnt">
+  <w:style w:type="table" w:styleId="TableGrid">
     <w:name w:val="Table Grid"/>
-    <w:basedOn w:val="Normaltabell"/>
+    <w:basedOn w:val="TableNormal"/>
     <w:uiPriority w:val="59"/>
     <w:semiHidden/>
     <w:rsid w:val="00E738E4"/>
@@ -8736,10 +9195,10 @@
       </w:tblCellMar>
     </w:tblPr>
   </w:style>
-  <w:style w:type="paragraph" w:styleId="Bubbeltext">
+  <w:style w:type="paragraph" w:styleId="BalloonText">
     <w:name w:val="Balloon Text"/>
     <w:basedOn w:val="Normal"/>
-    <w:link w:val="BubbeltextChar"/>
+    <w:link w:val="BalloonTextChar"/>
     <w:uiPriority w:val="99"/>
     <w:semiHidden/>
     <w:unhideWhenUsed/>
@@ -8753,10 +9212,10 @@
       <w:szCs w:val="16"/>
     </w:rPr>
   </w:style>
-  <w:style w:type="character" w:customStyle="1" w:styleId="BubbeltextChar">
-    <w:name w:val="Bubbeltext Char"/>
-    <w:basedOn w:val="Standardstycketypsnitt"/>
-    <w:link w:val="Bubbeltext"/>
+  <w:style w:type="character" w:customStyle="1" w:styleId="BalloonTextChar">
+    <w:name w:val="Balloon Text Char"/>
+    <w:basedOn w:val="DefaultParagraphFont"/>
+    <w:link w:val="BalloonText"/>
     <w:uiPriority w:val="99"/>
     <w:semiHidden/>
     <w:rsid w:val="00F46893"/>
@@ -8766,11 +9225,11 @@
       <w:szCs w:val="16"/>
     </w:rPr>
   </w:style>
-  <w:style w:type="paragraph" w:styleId="Underrubrik">
+  <w:style w:type="paragraph" w:styleId="Subtitle">
     <w:name w:val="Subtitle"/>
     <w:basedOn w:val="Normal"/>
     <w:next w:val="Normal"/>
-    <w:link w:val="UnderrubrikChar"/>
+    <w:link w:val="SubtitleChar"/>
     <w:uiPriority w:val="11"/>
     <w:rsid w:val="00415214"/>
     <w:pPr>
@@ -8788,10 +9247,10 @@
       <w:szCs w:val="24"/>
     </w:rPr>
   </w:style>
-  <w:style w:type="character" w:customStyle="1" w:styleId="UnderrubrikChar">
-    <w:name w:val="Underrubrik Char"/>
-    <w:basedOn w:val="Standardstycketypsnitt"/>
-    <w:link w:val="Underrubrik"/>
+  <w:style w:type="character" w:customStyle="1" w:styleId="SubtitleChar">
+    <w:name w:val="Subtitle Char"/>
+    <w:basedOn w:val="DefaultParagraphFont"/>
+    <w:link w:val="Subtitle"/>
     <w:uiPriority w:val="11"/>
     <w:rsid w:val="00415214"/>
     <w:rPr>
@@ -8803,19 +9262,19 @@
       <w:szCs w:val="24"/>
     </w:rPr>
   </w:style>
-  <w:style w:type="character" w:styleId="Hyperlnk">
+  <w:style w:type="character" w:styleId="Hyperlink">
     <w:name w:val="Hyperlink"/>
-    <w:basedOn w:val="Standardstycketypsnitt"/>
+    <w:basedOn w:val="DefaultParagraphFont"/>
     <w:rsid w:val="00F456CC"/>
     <w:rPr>
       <w:color w:val="0000FF"/>
       <w:u w:val="single"/>
     </w:rPr>
   </w:style>
-  <w:style w:type="paragraph" w:styleId="Brdtext">
+  <w:style w:type="paragraph" w:styleId="BodyText">
     <w:name w:val="Body Text"/>
     <w:basedOn w:val="Normal"/>
-    <w:link w:val="BrdtextChar"/>
+    <w:link w:val="BodyTextChar"/>
     <w:rsid w:val="00933E2C"/>
     <w:pPr>
       <w:spacing w:before="20" w:after="100" w:line="240" w:lineRule="auto"/>
@@ -8827,10 +9286,10 @@
       <w:lang w:val="en-GB" w:eastAsia="en-GB"/>
     </w:rPr>
   </w:style>
-  <w:style w:type="character" w:customStyle="1" w:styleId="BrdtextChar">
-    <w:name w:val="Brödtext Char"/>
-    <w:basedOn w:val="Standardstycketypsnitt"/>
-    <w:link w:val="Brdtext"/>
+  <w:style w:type="character" w:customStyle="1" w:styleId="BodyTextChar">
+    <w:name w:val="Body Text Char"/>
+    <w:basedOn w:val="DefaultParagraphFont"/>
+    <w:link w:val="BodyText"/>
     <w:rsid w:val="00933E2C"/>
     <w:rPr>
       <w:rFonts w:ascii="Times New Roman" w:eastAsia="Times New Roman" w:hAnsi="Times New Roman"/>
@@ -8841,7 +9300,7 @@
   </w:style>
   <w:style w:type="paragraph" w:customStyle="1" w:styleId="TableText">
     <w:name w:val="Table Text"/>
-    <w:basedOn w:val="Brdtext"/>
+    <w:basedOn w:val="BodyText"/>
     <w:rsid w:val="00933E2C"/>
     <w:pPr>
       <w:suppressAutoHyphens/>
@@ -8890,7 +9349,7 @@
       <w:bCs/>
     </w:rPr>
   </w:style>
-  <w:style w:type="paragraph" w:styleId="Innehll2">
+  <w:style w:type="paragraph" w:styleId="TOC2">
     <w:name w:val="toc 2"/>
     <w:basedOn w:val="Normal"/>
     <w:next w:val="Normal"/>
@@ -8903,7 +9362,7 @@
       <w:ind w:left="200"/>
     </w:pPr>
   </w:style>
-  <w:style w:type="paragraph" w:styleId="Innehll1">
+  <w:style w:type="paragraph" w:styleId="TOC1">
     <w:name w:val="toc 1"/>
     <w:basedOn w:val="Normal"/>
     <w:next w:val="Normal"/>
@@ -9214,7 +9673,7 @@
 </file>
 
 <file path=customXml/itemProps1.xml><?xml version="1.0" encoding="utf-8"?>
-<ds:datastoreItem xmlns:ds="http://schemas.openxmlformats.org/officeDocument/2006/customXml" ds:itemID="{F24100F2-DBDE-3640-A794-0AD6C6990D68}">
+<ds:datastoreItem xmlns:ds="http://schemas.openxmlformats.org/officeDocument/2006/customXml" ds:itemID="{62617323-5568-DA4F-AA17-066A09DCF767}">
   <ds:schemaRefs>
     <ds:schemaRef ds:uri="http://schemas.openxmlformats.org/officeDocument/2006/bibliography"/>
   </ds:schemaRefs>

</xml_diff>

<commit_message>
rättat skrivfel. lagt in referens-tabell. uppdaterat rubriker m m i ab-dokumentet. tagit bort ppt med arbetsmtrl-bilder.
</commit_message>
<xml_diff>
--- a/ServiceInteractions/riv/clinicalprocess/logistics/logistics/trunk/docs/Arkitekturella beslut.docx
+++ b/ServiceInteractions/riv/clinicalprocess/logistics/logistics/trunk/docs/Arkitekturella beslut.docx
@@ -1,6 +1,6 @@
 
 <file path=word/document.xml><?xml version="1.0" encoding="utf-8"?>
-<w:document xmlns:wpc="http://schemas.microsoft.com/office/word/2010/wordprocessingCanvas" xmlns:mo="http://schemas.microsoft.com/office/mac/office/2008/main" xmlns:mc="http://schemas.openxmlformats.org/markup-compatibility/2006" xmlns:mv="urn:schemas-microsoft-com:mac:vml" xmlns:o="urn:schemas-microsoft-com:office:office" xmlns:r="http://schemas.openxmlformats.org/officeDocument/2006/relationships" xmlns:m="http://schemas.openxmlformats.org/officeDocument/2006/math" xmlns:v="urn:schemas-microsoft-com:vml" xmlns:wp14="http://schemas.microsoft.com/office/word/2010/wordprocessingDrawing" xmlns:wp="http://schemas.openxmlformats.org/drawingml/2006/wordprocessingDrawing" xmlns:w10="urn:schemas-microsoft-com:office:word" xmlns:w="http://schemas.openxmlformats.org/wordprocessingml/2006/main" xmlns:w14="http://schemas.microsoft.com/office/word/2010/wordml" xmlns:wpg="http://schemas.microsoft.com/office/word/2010/wordprocessingGroup" xmlns:wpi="http://schemas.microsoft.com/office/word/2010/wordprocessingInk" xmlns:wne="http://schemas.microsoft.com/office/word/2006/wordml" xmlns:wps="http://schemas.microsoft.com/office/word/2010/wordprocessingShape" mc:Ignorable="w14 wp14">
+<w:document xmlns:wpc="http://schemas.microsoft.com/office/word/2010/wordprocessingCanvas" xmlns:mc="http://schemas.openxmlformats.org/markup-compatibility/2006" xmlns:o="urn:schemas-microsoft-com:office:office" xmlns:r="http://schemas.openxmlformats.org/officeDocument/2006/relationships" xmlns:m="http://schemas.openxmlformats.org/officeDocument/2006/math" xmlns:v="urn:schemas-microsoft-com:vml" xmlns:wp14="http://schemas.microsoft.com/office/word/2010/wordprocessingDrawing" xmlns:wp="http://schemas.openxmlformats.org/drawingml/2006/wordprocessingDrawing" xmlns:w10="urn:schemas-microsoft-com:office:word" xmlns:w="http://schemas.openxmlformats.org/wordprocessingml/2006/main" xmlns:w14="http://schemas.microsoft.com/office/word/2010/wordml" xmlns:wpg="http://schemas.microsoft.com/office/word/2010/wordprocessingGroup" xmlns:wpi="http://schemas.microsoft.com/office/word/2010/wordprocessingInk" xmlns:wne="http://schemas.microsoft.com/office/word/2006/wordml" xmlns:wps="http://schemas.microsoft.com/office/word/2010/wordprocessingShape" mc:Ignorable="w14 wp14">
   <w:body>
     <w:p/>
     <w:p/>
@@ -21,11 +21,19 @@
       <w:bookmarkEnd w:id="0"/>
       <w:r>
         <w:rPr>
+          <w:rFonts w:ascii="Arial" w:hAnsi="Arial"/>
+          <w:b/>
+          <w:sz w:val="56"/>
+        </w:rPr>
+        <w:t>Samordna resurser över verksamhetsstrukturer</w:t>
+      </w:r>
+      <w:r>
+        <w:rPr>
           <w:rFonts w:ascii="Arial" w:hAnsi="Arial" w:cs="Arial"/>
           <w:sz w:val="56"/>
           <w:szCs w:val="56"/>
         </w:rPr>
-        <w:t>Journal-på-nätet</w:t>
+        <w:t xml:space="preserve"> </w:t>
       </w:r>
     </w:p>
     <w:p>
@@ -38,13 +46,23 @@
           <w:szCs w:val="56"/>
         </w:rPr>
       </w:pPr>
+      <w:proofErr w:type="spellStart"/>
       <w:r>
         <w:rPr>
           <w:rFonts w:ascii="Arial" w:hAnsi="Arial" w:cs="Arial"/>
           <w:sz w:val="56"/>
           <w:szCs w:val="56"/>
         </w:rPr>
-        <w:t>arkitekturella beslut</w:t>
+        <w:t>arkitekturella</w:t>
+      </w:r>
+      <w:proofErr w:type="spellEnd"/>
+      <w:r>
+        <w:rPr>
+          <w:rFonts w:ascii="Arial" w:hAnsi="Arial" w:cs="Arial"/>
+          <w:sz w:val="56"/>
+          <w:szCs w:val="56"/>
+        </w:rPr>
+        <w:t xml:space="preserve"> beslut</w:t>
       </w:r>
     </w:p>
     <w:p>
@@ -68,16 +86,6 @@
           <w:szCs w:val="32"/>
         </w:rPr>
         <w:t xml:space="preserve"> </w:t>
-      </w:r>
-      <w:r>
-        <w:rPr>
-          <w:rFonts w:ascii="Arial" w:hAnsi="Arial" w:cs="Arial"/>
-          <w:i/>
-          <w:iCs/>
-          <w:sz w:val="32"/>
-          <w:szCs w:val="32"/>
-        </w:rPr>
-        <w:t>(Beslut som påverkar arkitekturens utformning)</w:t>
       </w:r>
     </w:p>
     <w:p>
@@ -188,6 +196,7 @@
         </w:rPr>
         <w:fldChar w:fldCharType="end"/>
       </w:r>
+      <w:proofErr w:type="gramStart"/>
       <w:r>
         <w:rPr>
           <w:sz w:val="36"/>
@@ -201,40 +210,9 @@
           <w:sz w:val="36"/>
           <w:szCs w:val="36"/>
         </w:rPr>
-        <w:fldChar w:fldCharType="begin"/>
+        <w:t>RC3</w:t>
       </w:r>
-      <w:r>
-        <w:rPr>
-          <w:color w:val="92D050"/>
-          <w:sz w:val="36"/>
-          <w:szCs w:val="36"/>
-        </w:rPr>
-        <w:instrText xml:space="preserve"> DOCPROPERTY  Version_3  \* MERGEFORMAT </w:instrText>
-      </w:r>
-      <w:r>
-        <w:rPr>
-          <w:color w:val="92D050"/>
-          <w:sz w:val="36"/>
-          <w:szCs w:val="36"/>
-        </w:rPr>
-        <w:fldChar w:fldCharType="separate"/>
-      </w:r>
-      <w:r>
-        <w:rPr>
-          <w:color w:val="92D050"/>
-          <w:sz w:val="36"/>
-          <w:szCs w:val="36"/>
-        </w:rPr>
-        <w:t>RC2</w:t>
-      </w:r>
-      <w:r>
-        <w:rPr>
-          <w:color w:val="92D050"/>
-          <w:sz w:val="36"/>
-          <w:szCs w:val="36"/>
-        </w:rPr>
-        <w:fldChar w:fldCharType="end"/>
-      </w:r>
+      <w:proofErr w:type="gramEnd"/>
     </w:p>
     <w:p>
       <w:pPr>
@@ -366,15 +344,15 @@
     <w:p/>
     <w:p>
       <w:pPr>
-        <w:pStyle w:val="TOC1"/>
+        <w:pStyle w:val="Innehll1"/>
         <w:tabs>
-          <w:tab w:val="left" w:pos="436"/>
+          <w:tab w:val="left" w:pos="440"/>
         </w:tabs>
         <w:rPr>
           <w:rFonts w:asciiTheme="minorHAnsi" w:eastAsiaTheme="minorEastAsia" w:hAnsiTheme="minorHAnsi" w:cstheme="minorBidi"/>
-          <w:sz w:val="24"/>
-          <w:szCs w:val="24"/>
-          <w:lang w:eastAsia="ja-JP"/>
+          <w:sz w:val="22"/>
+          <w:szCs w:val="22"/>
+          <w:lang w:eastAsia="sv-SE"/>
         </w:rPr>
       </w:pPr>
       <w:r>
@@ -386,415 +364,412 @@
       <w:r>
         <w:fldChar w:fldCharType="separate"/>
       </w:r>
-      <w:r>
-        <w:t>1.</w:t>
-      </w:r>
-      <w:r>
-        <w:rPr>
-          <w:rFonts w:asciiTheme="minorHAnsi" w:eastAsiaTheme="minorEastAsia" w:hAnsiTheme="minorHAnsi" w:cstheme="minorBidi"/>
-          <w:sz w:val="24"/>
-          <w:szCs w:val="24"/>
-          <w:lang w:eastAsia="ja-JP"/>
-        </w:rPr>
-        <w:tab/>
-      </w:r>
-      <w:r>
-        <w:t>Inledning</w:t>
-      </w:r>
-      <w:r>
-        <w:tab/>
-      </w:r>
-      <w:r>
-        <w:fldChar w:fldCharType="begin"/>
-      </w:r>
-      <w:r>
-        <w:instrText xml:space="preserve"> PAGEREF _Toc230936749 \h </w:instrText>
-      </w:r>
-      <w:r>
-        <w:fldChar w:fldCharType="separate"/>
-      </w:r>
-      <w:r>
-        <w:t>5</w:t>
-      </w:r>
-      <w:r>
-        <w:fldChar w:fldCharType="end"/>
-      </w:r>
+      <w:hyperlink w:anchor="_Toc380693931" w:history="1">
+        <w:r>
+          <w:rPr>
+            <w:rStyle w:val="Hyperlnk"/>
+          </w:rPr>
+          <w:t>1.</w:t>
+        </w:r>
+        <w:r>
+          <w:rPr>
+            <w:rFonts w:asciiTheme="minorHAnsi" w:eastAsiaTheme="minorEastAsia" w:hAnsiTheme="minorHAnsi" w:cstheme="minorBidi"/>
+            <w:sz w:val="22"/>
+            <w:szCs w:val="22"/>
+            <w:lang w:eastAsia="sv-SE"/>
+          </w:rPr>
+          <w:tab/>
+        </w:r>
+        <w:r>
+          <w:rPr>
+            <w:rStyle w:val="Hyperlnk"/>
+          </w:rPr>
+          <w:t>Inledning</w:t>
+        </w:r>
+        <w:r>
+          <w:rPr>
+            <w:webHidden/>
+          </w:rPr>
+          <w:tab/>
+        </w:r>
+        <w:r>
+          <w:rPr>
+            <w:webHidden/>
+          </w:rPr>
+          <w:fldChar w:fldCharType="begin"/>
+        </w:r>
+        <w:r>
+          <w:rPr>
+            <w:webHidden/>
+          </w:rPr>
+          <w:instrText xml:space="preserve"> PAGEREF _Toc380693931 \h </w:instrText>
+        </w:r>
+        <w:r>
+          <w:rPr>
+            <w:webHidden/>
+          </w:rPr>
+        </w:r>
+        <w:r>
+          <w:rPr>
+            <w:webHidden/>
+          </w:rPr>
+          <w:fldChar w:fldCharType="separate"/>
+        </w:r>
+        <w:r>
+          <w:rPr>
+            <w:webHidden/>
+          </w:rPr>
+          <w:t>4</w:t>
+        </w:r>
+        <w:r>
+          <w:rPr>
+            <w:webHidden/>
+          </w:rPr>
+          <w:fldChar w:fldCharType="end"/>
+        </w:r>
+      </w:hyperlink>
     </w:p>
     <w:p>
       <w:pPr>
-        <w:pStyle w:val="TOC2"/>
+        <w:pStyle w:val="Innehll2"/>
         <w:tabs>
-          <w:tab w:val="left" w:pos="720"/>
+          <w:tab w:val="left" w:pos="880"/>
           <w:tab w:val="right" w:leader="dot" w:pos="8664"/>
         </w:tabs>
         <w:rPr>
           <w:rFonts w:asciiTheme="minorHAnsi" w:eastAsiaTheme="minorEastAsia" w:hAnsiTheme="minorHAnsi" w:cstheme="minorBidi"/>
           <w:noProof/>
-          <w:sz w:val="24"/>
-          <w:szCs w:val="24"/>
-          <w:lang w:eastAsia="ja-JP"/>
+          <w:sz w:val="22"/>
+          <w:lang w:eastAsia="sv-SE"/>
         </w:rPr>
       </w:pPr>
-      <w:r>
-        <w:rPr>
-          <w:noProof/>
-        </w:rPr>
-        <w:t>1.1.</w:t>
-      </w:r>
-      <w:r>
-        <w:rPr>
-          <w:rFonts w:asciiTheme="minorHAnsi" w:eastAsiaTheme="minorEastAsia" w:hAnsiTheme="minorHAnsi" w:cstheme="minorBidi"/>
-          <w:noProof/>
-          <w:sz w:val="24"/>
-          <w:szCs w:val="24"/>
-          <w:lang w:eastAsia="ja-JP"/>
-        </w:rPr>
-        <w:tab/>
-      </w:r>
-      <w:r>
-        <w:rPr>
-          <w:noProof/>
-        </w:rPr>
-        <w:t>Syfte</w:t>
-      </w:r>
-      <w:r>
-        <w:rPr>
-          <w:noProof/>
-        </w:rPr>
-        <w:tab/>
-      </w:r>
-      <w:r>
-        <w:rPr>
-          <w:noProof/>
-        </w:rPr>
-        <w:fldChar w:fldCharType="begin"/>
-      </w:r>
-      <w:r>
-        <w:rPr>
-          <w:noProof/>
-        </w:rPr>
-        <w:instrText xml:space="preserve"> PAGEREF _Toc230936750 \h </w:instrText>
-      </w:r>
-      <w:r>
-        <w:rPr>
-          <w:noProof/>
-        </w:rPr>
-      </w:r>
-      <w:r>
-        <w:rPr>
-          <w:noProof/>
-        </w:rPr>
-        <w:fldChar w:fldCharType="separate"/>
-      </w:r>
-      <w:r>
-        <w:rPr>
-          <w:noProof/>
-        </w:rPr>
-        <w:t>5</w:t>
-      </w:r>
-      <w:r>
-        <w:rPr>
-          <w:noProof/>
-        </w:rPr>
-        <w:fldChar w:fldCharType="end"/>
-      </w:r>
+      <w:hyperlink w:anchor="_Toc380693932" w:history="1">
+        <w:r>
+          <w:rPr>
+            <w:rStyle w:val="Hyperlnk"/>
+            <w:noProof/>
+          </w:rPr>
+          <w:t>1.1.</w:t>
+        </w:r>
+        <w:r>
+          <w:rPr>
+            <w:rFonts w:asciiTheme="minorHAnsi" w:eastAsiaTheme="minorEastAsia" w:hAnsiTheme="minorHAnsi" w:cstheme="minorBidi"/>
+            <w:noProof/>
+            <w:sz w:val="22"/>
+            <w:lang w:eastAsia="sv-SE"/>
+          </w:rPr>
+          <w:tab/>
+        </w:r>
+        <w:r>
+          <w:rPr>
+            <w:rStyle w:val="Hyperlnk"/>
+            <w:noProof/>
+          </w:rPr>
+          <w:t>Syfte</w:t>
+        </w:r>
+        <w:r>
+          <w:rPr>
+            <w:noProof/>
+            <w:webHidden/>
+          </w:rPr>
+          <w:tab/>
+        </w:r>
+        <w:r>
+          <w:rPr>
+            <w:noProof/>
+            <w:webHidden/>
+          </w:rPr>
+          <w:fldChar w:fldCharType="begin"/>
+        </w:r>
+        <w:r>
+          <w:rPr>
+            <w:noProof/>
+            <w:webHidden/>
+          </w:rPr>
+          <w:instrText xml:space="preserve"> PAGEREF _Toc380693932 \h </w:instrText>
+        </w:r>
+        <w:r>
+          <w:rPr>
+            <w:noProof/>
+            <w:webHidden/>
+          </w:rPr>
+        </w:r>
+        <w:r>
+          <w:rPr>
+            <w:noProof/>
+            <w:webHidden/>
+          </w:rPr>
+          <w:fldChar w:fldCharType="separate"/>
+        </w:r>
+        <w:r>
+          <w:rPr>
+            <w:noProof/>
+            <w:webHidden/>
+          </w:rPr>
+          <w:t>4</w:t>
+        </w:r>
+        <w:r>
+          <w:rPr>
+            <w:noProof/>
+            <w:webHidden/>
+          </w:rPr>
+          <w:fldChar w:fldCharType="end"/>
+        </w:r>
+      </w:hyperlink>
     </w:p>
     <w:p>
       <w:pPr>
-        <w:pStyle w:val="TOC2"/>
+        <w:pStyle w:val="Innehll2"/>
         <w:tabs>
-          <w:tab w:val="left" w:pos="745"/>
+          <w:tab w:val="left" w:pos="880"/>
           <w:tab w:val="right" w:leader="dot" w:pos="8664"/>
         </w:tabs>
         <w:rPr>
           <w:rFonts w:asciiTheme="minorHAnsi" w:eastAsiaTheme="minorEastAsia" w:hAnsiTheme="minorHAnsi" w:cstheme="minorBidi"/>
           <w:noProof/>
-          <w:sz w:val="24"/>
-          <w:szCs w:val="24"/>
-          <w:lang w:eastAsia="ja-JP"/>
+          <w:sz w:val="22"/>
+          <w:lang w:eastAsia="sv-SE"/>
         </w:rPr>
       </w:pPr>
-      <w:r>
-        <w:rPr>
-          <w:noProof/>
-        </w:rPr>
-        <w:t>1.2.</w:t>
-      </w:r>
-      <w:r>
-        <w:rPr>
-          <w:rFonts w:asciiTheme="minorHAnsi" w:eastAsiaTheme="minorEastAsia" w:hAnsiTheme="minorHAnsi" w:cstheme="minorBidi"/>
-          <w:noProof/>
-          <w:sz w:val="24"/>
-          <w:szCs w:val="24"/>
-          <w:lang w:eastAsia="ja-JP"/>
-        </w:rPr>
-        <w:tab/>
-      </w:r>
-      <w:r>
-        <w:rPr>
-          <w:noProof/>
-        </w:rPr>
-        <w:t>Begrepp</w:t>
-      </w:r>
-      <w:r>
-        <w:rPr>
-          <w:noProof/>
-        </w:rPr>
-        <w:tab/>
-      </w:r>
-      <w:r>
-        <w:rPr>
-          <w:noProof/>
-        </w:rPr>
-        <w:fldChar w:fldCharType="begin"/>
-      </w:r>
-      <w:r>
-        <w:rPr>
-          <w:noProof/>
-        </w:rPr>
-        <w:instrText xml:space="preserve"> PAGEREF _Toc230936751 \h </w:instrText>
-      </w:r>
-      <w:r>
-        <w:rPr>
-          <w:noProof/>
-        </w:rPr>
-      </w:r>
-      <w:r>
-        <w:rPr>
-          <w:noProof/>
-        </w:rPr>
-        <w:fldChar w:fldCharType="separate"/>
-      </w:r>
-      <w:r>
-        <w:rPr>
-          <w:noProof/>
-        </w:rPr>
-        <w:t>5</w:t>
-      </w:r>
-      <w:r>
-        <w:rPr>
-          <w:noProof/>
-        </w:rPr>
-        <w:fldChar w:fldCharType="end"/>
-      </w:r>
+      <w:hyperlink w:anchor="_Toc380693933" w:history="1">
+        <w:r>
+          <w:rPr>
+            <w:rStyle w:val="Hyperlnk"/>
+            <w:noProof/>
+          </w:rPr>
+          <w:t>1.2.</w:t>
+        </w:r>
+        <w:r>
+          <w:rPr>
+            <w:rFonts w:asciiTheme="minorHAnsi" w:eastAsiaTheme="minorEastAsia" w:hAnsiTheme="minorHAnsi" w:cstheme="minorBidi"/>
+            <w:noProof/>
+            <w:sz w:val="22"/>
+            <w:lang w:eastAsia="sv-SE"/>
+          </w:rPr>
+          <w:tab/>
+        </w:r>
+        <w:r>
+          <w:rPr>
+            <w:rStyle w:val="Hyperlnk"/>
+            <w:noProof/>
+          </w:rPr>
+          <w:t>Begrepp</w:t>
+        </w:r>
+        <w:r>
+          <w:rPr>
+            <w:noProof/>
+            <w:webHidden/>
+          </w:rPr>
+          <w:tab/>
+        </w:r>
+        <w:r>
+          <w:rPr>
+            <w:noProof/>
+            <w:webHidden/>
+          </w:rPr>
+          <w:fldChar w:fldCharType="begin"/>
+        </w:r>
+        <w:r>
+          <w:rPr>
+            <w:noProof/>
+            <w:webHidden/>
+          </w:rPr>
+          <w:instrText xml:space="preserve"> PAGEREF _Toc380693933 \h </w:instrText>
+        </w:r>
+        <w:r>
+          <w:rPr>
+            <w:noProof/>
+            <w:webHidden/>
+          </w:rPr>
+        </w:r>
+        <w:r>
+          <w:rPr>
+            <w:noProof/>
+            <w:webHidden/>
+          </w:rPr>
+          <w:fldChar w:fldCharType="separate"/>
+        </w:r>
+        <w:r>
+          <w:rPr>
+            <w:noProof/>
+            <w:webHidden/>
+          </w:rPr>
+          <w:t>4</w:t>
+        </w:r>
+        <w:r>
+          <w:rPr>
+            <w:noProof/>
+            <w:webHidden/>
+          </w:rPr>
+          <w:fldChar w:fldCharType="end"/>
+        </w:r>
+      </w:hyperlink>
     </w:p>
     <w:p>
       <w:pPr>
-        <w:pStyle w:val="TOC1"/>
+        <w:pStyle w:val="Innehll1"/>
         <w:tabs>
-          <w:tab w:val="left" w:pos="472"/>
+          <w:tab w:val="left" w:pos="660"/>
         </w:tabs>
         <w:rPr>
           <w:rFonts w:asciiTheme="minorHAnsi" w:eastAsiaTheme="minorEastAsia" w:hAnsiTheme="minorHAnsi" w:cstheme="minorBidi"/>
-          <w:sz w:val="24"/>
-          <w:szCs w:val="24"/>
-          <w:lang w:eastAsia="ja-JP"/>
+          <w:sz w:val="22"/>
+          <w:szCs w:val="22"/>
+          <w:lang w:eastAsia="sv-SE"/>
         </w:rPr>
       </w:pPr>
-      <w:r>
-        <w:t>2.</w:t>
-      </w:r>
-      <w:r>
-        <w:rPr>
-          <w:rFonts w:asciiTheme="minorHAnsi" w:eastAsiaTheme="minorEastAsia" w:hAnsiTheme="minorHAnsi" w:cstheme="minorBidi"/>
-          <w:sz w:val="24"/>
-          <w:szCs w:val="24"/>
-          <w:lang w:eastAsia="ja-JP"/>
-        </w:rPr>
-        <w:tab/>
-      </w:r>
-      <w:r>
-        <w:t>Arkitekturella beslut</w:t>
-      </w:r>
-      <w:r>
-        <w:tab/>
-      </w:r>
-      <w:r>
-        <w:fldChar w:fldCharType="begin"/>
-      </w:r>
-      <w:r>
-        <w:instrText xml:space="preserve"> PAGEREF _Toc230936752 \h </w:instrText>
-      </w:r>
-      <w:r>
-        <w:fldChar w:fldCharType="separate"/>
-      </w:r>
-      <w:r>
-        <w:t>6</w:t>
-      </w:r>
-      <w:r>
-        <w:fldChar w:fldCharType="end"/>
-      </w:r>
+      <w:hyperlink w:anchor="_Toc380693934" w:history="1">
+        <w:r>
+          <w:rPr>
+            <w:rStyle w:val="Hyperlnk"/>
+          </w:rPr>
+          <w:t>2.</w:t>
+        </w:r>
+        <w:r>
+          <w:rPr>
+            <w:rFonts w:asciiTheme="minorHAnsi" w:eastAsiaTheme="minorEastAsia" w:hAnsiTheme="minorHAnsi" w:cstheme="minorBidi"/>
+            <w:sz w:val="22"/>
+            <w:szCs w:val="22"/>
+            <w:lang w:eastAsia="sv-SE"/>
+          </w:rPr>
+          <w:tab/>
+        </w:r>
+        <w:r>
+          <w:rPr>
+            <w:rStyle w:val="Hyperlnk"/>
+          </w:rPr>
+          <w:t>Arkitekturella beslut</w:t>
+        </w:r>
+        <w:r>
+          <w:rPr>
+            <w:webHidden/>
+          </w:rPr>
+          <w:tab/>
+        </w:r>
+        <w:r>
+          <w:rPr>
+            <w:webHidden/>
+          </w:rPr>
+          <w:fldChar w:fldCharType="begin"/>
+        </w:r>
+        <w:r>
+          <w:rPr>
+            <w:webHidden/>
+          </w:rPr>
+          <w:instrText xml:space="preserve"> PAGEREF _Toc380693934 \h </w:instrText>
+        </w:r>
+        <w:r>
+          <w:rPr>
+            <w:webHidden/>
+          </w:rPr>
+        </w:r>
+        <w:r>
+          <w:rPr>
+            <w:webHidden/>
+          </w:rPr>
+          <w:fldChar w:fldCharType="separate"/>
+        </w:r>
+        <w:r>
+          <w:rPr>
+            <w:webHidden/>
+          </w:rPr>
+          <w:t>5</w:t>
+        </w:r>
+        <w:r>
+          <w:rPr>
+            <w:webHidden/>
+          </w:rPr>
+          <w:fldChar w:fldCharType="end"/>
+        </w:r>
+      </w:hyperlink>
     </w:p>
     <w:p>
       <w:pPr>
-        <w:pStyle w:val="TOC2"/>
+        <w:pStyle w:val="Innehll2"/>
         <w:tabs>
-          <w:tab w:val="left" w:pos="745"/>
+          <w:tab w:val="left" w:pos="880"/>
           <w:tab w:val="right" w:leader="dot" w:pos="8664"/>
         </w:tabs>
         <w:rPr>
           <w:rFonts w:asciiTheme="minorHAnsi" w:eastAsiaTheme="minorEastAsia" w:hAnsiTheme="minorHAnsi" w:cstheme="minorBidi"/>
           <w:noProof/>
-          <w:sz w:val="24"/>
-          <w:szCs w:val="24"/>
-          <w:lang w:eastAsia="ja-JP"/>
+          <w:sz w:val="22"/>
+          <w:lang w:eastAsia="sv-SE"/>
         </w:rPr>
       </w:pPr>
-      <w:r>
-        <w:rPr>
-          <w:noProof/>
-        </w:rPr>
-        <w:t>2.1.</w:t>
-      </w:r>
-      <w:r>
-        <w:rPr>
-          <w:rFonts w:asciiTheme="minorHAnsi" w:eastAsiaTheme="minorEastAsia" w:hAnsiTheme="minorHAnsi" w:cstheme="minorBidi"/>
-          <w:noProof/>
-          <w:sz w:val="24"/>
-          <w:szCs w:val="24"/>
-          <w:lang w:eastAsia="ja-JP"/>
-        </w:rPr>
-        <w:tab/>
-      </w:r>
-      <w:r>
-        <w:rPr>
-          <w:noProof/>
-        </w:rPr>
-        <w:t xml:space="preserve">AB: </w:t>
-      </w:r>
-      <w:r>
-        <w:rPr>
-          <w:noProof/>
-        </w:rPr>
-        <w:t>Rubrik på område för beslut</w:t>
-      </w:r>
-      <w:r>
-        <w:rPr>
-          <w:noProof/>
-        </w:rPr>
-        <w:tab/>
-      </w:r>
-      <w:r>
-        <w:rPr>
-          <w:noProof/>
-        </w:rPr>
-        <w:fldChar w:fldCharType="begin"/>
-      </w:r>
-      <w:r>
-        <w:rPr>
-          <w:noProof/>
-        </w:rPr>
-        <w:instrText xml:space="preserve"> PAGEREF _Toc230936753 \h </w:instrText>
-      </w:r>
-      <w:r>
-        <w:rPr>
-          <w:noProof/>
-        </w:rPr>
-      </w:r>
-      <w:r>
-        <w:rPr>
-          <w:noProof/>
-        </w:rPr>
-        <w:fldChar w:fldCharType="separate"/>
-      </w:r>
-      <w:r>
-        <w:rPr>
-          <w:noProof/>
-        </w:rPr>
-        <w:t>6</w:t>
-      </w:r>
-      <w:r>
-        <w:rPr>
-          <w:noProof/>
-        </w:rPr>
-        <w:fldChar w:fldCharType="end"/>
-      </w:r>
-    </w:p>
-    <w:p>
-      <w:pPr>
-        <w:pStyle w:val="TOC2"/>
-        <w:tabs>
-          <w:tab w:val="left" w:pos="771"/>
-          <w:tab w:val="right" w:leader="dot" w:pos="8664"/>
-        </w:tabs>
-        <w:rPr>
-          <w:rFonts w:asciiTheme="minorHAnsi" w:eastAsiaTheme="minorEastAsia" w:hAnsiTheme="minorHAnsi" w:cstheme="minorBidi"/>
-          <w:noProof/>
-          <w:sz w:val="24"/>
-          <w:szCs w:val="24"/>
-          <w:lang w:eastAsia="ja-JP"/>
-        </w:rPr>
-      </w:pPr>
-      <w:r>
-        <w:rPr>
-          <w:noProof/>
-        </w:rPr>
-        <w:t>2.2.</w:t>
-      </w:r>
-      <w:r>
-        <w:rPr>
-          <w:rFonts w:asciiTheme="minorHAnsi" w:eastAsiaTheme="minorEastAsia" w:hAnsiTheme="minorHAnsi" w:cstheme="minorBidi"/>
-          <w:noProof/>
-          <w:sz w:val="24"/>
-          <w:szCs w:val="24"/>
-          <w:lang w:eastAsia="ja-JP"/>
-        </w:rPr>
-        <w:tab/>
-      </w:r>
-      <w:r>
-        <w:rPr>
-          <w:noProof/>
-        </w:rPr>
-        <w:t xml:space="preserve">AB: </w:t>
-      </w:r>
-      <w:r>
-        <w:rPr>
-          <w:noProof/>
-          <w:color w:val="4F81BD" w:themeColor="accent1"/>
-        </w:rPr>
-        <w:t>…</w:t>
-      </w:r>
-      <w:r>
-        <w:rPr>
-          <w:noProof/>
-        </w:rPr>
-        <w:tab/>
-      </w:r>
-      <w:r>
-        <w:rPr>
-          <w:noProof/>
-        </w:rPr>
-        <w:fldChar w:fldCharType="begin"/>
-      </w:r>
-      <w:r>
-        <w:rPr>
-          <w:noProof/>
-        </w:rPr>
-        <w:instrText xml:space="preserve"> PAGEREF _Toc230936754 \h </w:instrText>
-      </w:r>
-      <w:r>
-        <w:rPr>
-          <w:noProof/>
-        </w:rPr>
-      </w:r>
-      <w:r>
-        <w:rPr>
-          <w:noProof/>
-        </w:rPr>
-        <w:fldChar w:fldCharType="separate"/>
-      </w:r>
-      <w:r>
-        <w:rPr>
-          <w:noProof/>
-        </w:rPr>
-        <w:t>7</w:t>
-      </w:r>
-      <w:r>
-        <w:rPr>
-          <w:noProof/>
-        </w:rPr>
-        <w:fldChar w:fldCharType="end"/>
-      </w:r>
+      <w:hyperlink w:anchor="_Toc380693935" w:history="1">
+        <w:r>
+          <w:rPr>
+            <w:rStyle w:val="Hyperlnk"/>
+            <w:noProof/>
+          </w:rPr>
+          <w:t>2.1.</w:t>
+        </w:r>
+        <w:r>
+          <w:rPr>
+            <w:rFonts w:asciiTheme="minorHAnsi" w:eastAsiaTheme="minorEastAsia" w:hAnsiTheme="minorHAnsi" w:cstheme="minorBidi"/>
+            <w:noProof/>
+            <w:sz w:val="22"/>
+            <w:lang w:eastAsia="sv-SE"/>
+          </w:rPr>
+          <w:tab/>
+        </w:r>
+        <w:r>
+          <w:rPr>
+            <w:rStyle w:val="Hyperlnk"/>
+            <w:noProof/>
+          </w:rPr>
+          <w:t>AB: Tydliggörande avseende tjänstekontraktsbeskrivningen</w:t>
+        </w:r>
+        <w:r>
+          <w:rPr>
+            <w:noProof/>
+            <w:webHidden/>
+          </w:rPr>
+          <w:tab/>
+        </w:r>
+        <w:r>
+          <w:rPr>
+            <w:noProof/>
+            <w:webHidden/>
+          </w:rPr>
+          <w:fldChar w:fldCharType="begin"/>
+        </w:r>
+        <w:r>
+          <w:rPr>
+            <w:noProof/>
+            <w:webHidden/>
+          </w:rPr>
+          <w:instrText xml:space="preserve"> PAGEREF _Toc380693935 \h </w:instrText>
+        </w:r>
+        <w:r>
+          <w:rPr>
+            <w:noProof/>
+            <w:webHidden/>
+          </w:rPr>
+        </w:r>
+        <w:r>
+          <w:rPr>
+            <w:noProof/>
+            <w:webHidden/>
+          </w:rPr>
+          <w:fldChar w:fldCharType="separate"/>
+        </w:r>
+        <w:r>
+          <w:rPr>
+            <w:noProof/>
+            <w:webHidden/>
+          </w:rPr>
+          <w:t>5</w:t>
+        </w:r>
+        <w:r>
+          <w:rPr>
+            <w:noProof/>
+            <w:webHidden/>
+          </w:rPr>
+          <w:fldChar w:fldCharType="end"/>
+        </w:r>
+      </w:hyperlink>
     </w:p>
     <w:p>
       <w:r>
@@ -935,12 +910,37 @@
                 <w:sz w:val="20"/>
               </w:rPr>
             </w:pPr>
+            <w:proofErr w:type="spellStart"/>
             <w:r>
               <w:rPr>
                 <w:b/>
                 <w:sz w:val="20"/>
               </w:rPr>
-              <w:t>Ändringar gjorda av</w:t>
+              <w:t>Ändringar</w:t>
+            </w:r>
+            <w:proofErr w:type="spellEnd"/>
+            <w:r>
+              <w:rPr>
+                <w:b/>
+                <w:sz w:val="20"/>
+              </w:rPr>
+              <w:t xml:space="preserve"> </w:t>
+            </w:r>
+            <w:proofErr w:type="spellStart"/>
+            <w:r>
+              <w:rPr>
+                <w:b/>
+                <w:sz w:val="20"/>
+              </w:rPr>
+              <w:t>gjorda</w:t>
+            </w:r>
+            <w:proofErr w:type="spellEnd"/>
+            <w:r>
+              <w:rPr>
+                <w:b/>
+                <w:sz w:val="20"/>
+              </w:rPr>
+              <w:t xml:space="preserve"> av</w:t>
             </w:r>
           </w:p>
         </w:tc>
@@ -958,12 +958,21 @@
                 <w:sz w:val="20"/>
               </w:rPr>
             </w:pPr>
+            <w:proofErr w:type="spellStart"/>
             <w:r>
               <w:rPr>
                 <w:b/>
                 <w:sz w:val="20"/>
               </w:rPr>
-              <w:t>Granskad av</w:t>
+              <w:t>Granskad</w:t>
+            </w:r>
+            <w:proofErr w:type="spellEnd"/>
+            <w:r>
+              <w:rPr>
+                <w:b/>
+                <w:sz w:val="20"/>
+              </w:rPr>
+              <w:t xml:space="preserve"> av</w:t>
             </w:r>
           </w:p>
         </w:tc>
@@ -1019,11 +1028,20 @@
             <w:pPr>
               <w:pStyle w:val="TableText"/>
               <w:ind w:right="0"/>
+              <w:rPr>
+                <w:lang w:val="sv-SE"/>
+              </w:rPr>
             </w:pPr>
             <w:r>
+              <w:rPr>
+                <w:lang w:val="sv-SE"/>
+              </w:rPr>
               <w:t>Första version</w:t>
             </w:r>
             <w:r>
+              <w:rPr>
+                <w:lang w:val="sv-SE"/>
+              </w:rPr>
               <w:t>. Inget att rapportera.</w:t>
             </w:r>
           </w:p>
@@ -1043,8 +1061,13 @@
             <w:r>
               <w:t xml:space="preserve">, </w:t>
             </w:r>
+            <w:proofErr w:type="spellStart"/>
             <w:r>
-              <w:t>Cynergia AB</w:t>
+              <w:t>Cynergia</w:t>
+            </w:r>
+            <w:proofErr w:type="spellEnd"/>
+            <w:r>
+              <w:t xml:space="preserve"> AB</w:t>
             </w:r>
           </w:p>
         </w:tc>
@@ -1088,7 +1111,10 @@
               <w:jc w:val="center"/>
             </w:pPr>
             <w:r>
-              <w:t>2012-04-20</w:t>
+              <w:t>2014-02</w:t>
+            </w:r>
+            <w:r>
+              <w:t>-20</w:t>
             </w:r>
           </w:p>
         </w:tc>
@@ -1100,22 +1126,38 @@
             <w:pPr>
               <w:pStyle w:val="TableText"/>
               <w:ind w:right="0"/>
+              <w:rPr>
+                <w:lang w:val="sv-SE"/>
+              </w:rPr>
             </w:pPr>
             <w:r>
+              <w:rPr>
+                <w:lang w:val="sv-SE"/>
+              </w:rPr>
               <w:t xml:space="preserve">Lagt till </w:t>
             </w:r>
             <w:r>
+              <w:rPr>
+                <w:lang w:val="sv-SE"/>
+              </w:rPr>
               <w:t>kommentar</w:t>
             </w:r>
             <w:r>
+              <w:rPr>
+                <w:lang w:val="sv-SE"/>
+              </w:rPr>
               <w:t xml:space="preserve"> </w:t>
             </w:r>
             <w:r>
+              <w:rPr>
+                <w:lang w:val="sv-SE"/>
+              </w:rPr>
               <w:t>om</w:t>
             </w:r>
-            <w:bookmarkStart w:id="1" w:name="_GoBack"/>
-            <w:bookmarkEnd w:id="1"/>
             <w:r>
+              <w:rPr>
+                <w:lang w:val="sv-SE"/>
+              </w:rPr>
               <w:t xml:space="preserve"> anslutningskatalog</w:t>
             </w:r>
           </w:p>
@@ -1147,6 +1189,107 @@
           </w:p>
         </w:tc>
       </w:tr>
+      <w:tr>
+        <w:tc>
+          <w:tcPr>
+            <w:tcW w:w="964" w:type="dxa"/>
+          </w:tcPr>
+          <w:p>
+            <w:pPr>
+              <w:pStyle w:val="TableText"/>
+              <w:ind w:right="0"/>
+              <w:jc w:val="center"/>
+            </w:pPr>
+            <w:r>
+              <w:t>2.1.RC3</w:t>
+            </w:r>
+          </w:p>
+        </w:tc>
+        <w:tc>
+          <w:tcPr>
+            <w:tcW w:w="1224" w:type="dxa"/>
+          </w:tcPr>
+          <w:p>
+            <w:pPr>
+              <w:pStyle w:val="TableText"/>
+              <w:ind w:right="0"/>
+              <w:jc w:val="center"/>
+            </w:pPr>
+            <w:r>
+              <w:t>2014-02-20</w:t>
+            </w:r>
+          </w:p>
+        </w:tc>
+        <w:tc>
+          <w:tcPr>
+            <w:tcW w:w="4140" w:type="dxa"/>
+          </w:tcPr>
+          <w:p>
+            <w:pPr>
+              <w:pStyle w:val="TableText"/>
+              <w:ind w:right="0"/>
+              <w:rPr>
+                <w:lang w:val="sv-SE"/>
+              </w:rPr>
+            </w:pPr>
+            <w:r>
+              <w:rPr>
+                <w:lang w:val="sv-SE"/>
+              </w:rPr>
+              <w:t xml:space="preserve">Rättat skrivfel och </w:t>
+            </w:r>
+            <w:proofErr w:type="spellStart"/>
+            <w:r>
+              <w:rPr>
+                <w:lang w:val="sv-SE"/>
+              </w:rPr>
+              <w:t>rc</w:t>
+            </w:r>
+            <w:proofErr w:type="spellEnd"/>
+            <w:r>
+              <w:rPr>
+                <w:lang w:val="sv-SE"/>
+              </w:rPr>
+              <w:t xml:space="preserve"> nummer</w:t>
+            </w:r>
+          </w:p>
+        </w:tc>
+        <w:tc>
+          <w:tcPr>
+            <w:tcW w:w="1980" w:type="dxa"/>
+          </w:tcPr>
+          <w:p>
+            <w:pPr>
+              <w:pStyle w:val="TableText"/>
+              <w:ind w:right="0"/>
+              <w:rPr>
+                <w:lang w:val="sv-SE"/>
+              </w:rPr>
+            </w:pPr>
+            <w:r>
+              <w:rPr>
+                <w:lang w:val="sv-SE"/>
+              </w:rPr>
+              <w:t>Marcus Claus</w:t>
+            </w:r>
+          </w:p>
+        </w:tc>
+        <w:tc>
+          <w:tcPr>
+            <w:tcW w:w="1440" w:type="dxa"/>
+          </w:tcPr>
+          <w:p>
+            <w:pPr>
+              <w:pStyle w:val="TableText"/>
+              <w:ind w:right="0"/>
+              <w:jc w:val="center"/>
+              <w:rPr>
+                <w:lang w:val="sv-SE"/>
+              </w:rPr>
+            </w:pPr>
+          </w:p>
+        </w:tc>
+      </w:tr>
     </w:tbl>
     <w:p/>
     <w:p>
@@ -1155,7 +1298,7 @@
           <w:sz w:val="36"/>
         </w:rPr>
       </w:pPr>
-      <w:bookmarkStart w:id="2" w:name="_Toc185913451"/>
+      <w:bookmarkStart w:id="1" w:name="_Toc185913451"/>
     </w:p>
     <w:p>
       <w:pPr>
@@ -1313,8 +1456,16 @@
               <w:rPr>
                 <w:lang w:val="sv-SE"/>
               </w:rPr>
-              <w:t>Tjänstekontraktsbeskrivning clinicalprocess_logistics_logistics</w:t>
+              <w:t xml:space="preserve">Tjänstekontraktsbeskrivning </w:t>
             </w:r>
+            <w:proofErr w:type="spellStart"/>
+            <w:r>
+              <w:rPr>
+                <w:lang w:val="sv-SE"/>
+              </w:rPr>
+              <w:t>clinicalprocess_logistics_logistics</w:t>
+            </w:r>
+            <w:proofErr w:type="spellEnd"/>
           </w:p>
         </w:tc>
         <w:tc>
@@ -1329,12 +1480,14 @@
                 <w:lang w:val="sv-SE"/>
               </w:rPr>
             </w:pPr>
+            <w:proofErr w:type="gramStart"/>
             <w:r>
               <w:rPr>
                 <w:lang w:val="sv-SE"/>
               </w:rPr>
               <w:t>---</w:t>
             </w:r>
+            <w:proofErr w:type="gramEnd"/>
           </w:p>
         </w:tc>
         <w:tc>
@@ -1369,7 +1522,7 @@
     <w:p>
       <w:pPr>
         <w:rPr>
-          <w:rStyle w:val="BodyTextChar"/>
+          <w:rStyle w:val="BrdtextChar"/>
           <w:rFonts w:eastAsia="Calibri"/>
           <w:szCs w:val="20"/>
         </w:rPr>
@@ -1391,25 +1544,41 @@
     </w:p>
     <w:p>
       <w:pPr>
-        <w:pStyle w:val="Heading1"/>
+        <w:pStyle w:val="Rubrik1"/>
         <w:ind w:left="720"/>
       </w:pPr>
-      <w:bookmarkStart w:id="3" w:name="_Toc230936749"/>
+      <w:bookmarkStart w:id="2" w:name="_Toc380693931"/>
       <w:r>
         <w:lastRenderedPageBreak/>
         <w:t>Inledning</w:t>
       </w:r>
+      <w:bookmarkEnd w:id="1"/>
       <w:bookmarkEnd w:id="2"/>
-      <w:bookmarkEnd w:id="3"/>
     </w:p>
     <w:p>
       <w:r>
-        <w:t>Detta dokument beskriver de viktiga arkitekturella beslut (AB) som fattats under projektet. Ett arkitekturellt beslut kan innefatta alla aspekter av arkitekturen såsom systemstruktur, funktionalitet, standarduppfyllnad samt operationella aspekter.</w:t>
+        <w:t xml:space="preserve">Detta dokument beskriver de viktiga </w:t>
+      </w:r>
+      <w:proofErr w:type="spellStart"/>
+      <w:r>
+        <w:t>arkitekturella</w:t>
+      </w:r>
+      <w:proofErr w:type="spellEnd"/>
+      <w:r>
+        <w:t xml:space="preserve"> beslut (AB) som fattats under projektet. Ett </w:t>
+      </w:r>
+      <w:proofErr w:type="spellStart"/>
+      <w:r>
+        <w:t>arkitekturellt</w:t>
+      </w:r>
+      <w:proofErr w:type="spellEnd"/>
+      <w:r>
+        <w:t xml:space="preserve"> beslut kan innefatta alla aspekter av arkitekturen såsom systemstruktur, funktionalitet, standarduppfyllnad samt operationella aspekter.</w:t>
       </w:r>
     </w:p>
     <w:p>
       <w:pPr>
-        <w:pStyle w:val="BodyText"/>
+        <w:pStyle w:val="Brdtext"/>
         <w:rPr>
           <w:lang w:val="sv-SE"/>
         </w:rPr>
@@ -1430,21 +1599,21 @@
     </w:p>
     <w:p>
       <w:pPr>
-        <w:pStyle w:val="Heading2"/>
-      </w:pPr>
-      <w:bookmarkStart w:id="4" w:name="_Toc264866304"/>
-      <w:bookmarkStart w:id="5" w:name="_Toc185913452"/>
-      <w:bookmarkStart w:id="6" w:name="_Toc230936750"/>
+        <w:pStyle w:val="Rubrik2"/>
+      </w:pPr>
+      <w:bookmarkStart w:id="3" w:name="_Toc264866304"/>
+      <w:bookmarkStart w:id="4" w:name="_Toc185913452"/>
+      <w:bookmarkStart w:id="5" w:name="_Toc380693932"/>
       <w:r>
         <w:t>Syfte</w:t>
       </w:r>
+      <w:bookmarkEnd w:id="3"/>
       <w:bookmarkEnd w:id="4"/>
       <w:bookmarkEnd w:id="5"/>
-      <w:bookmarkEnd w:id="6"/>
     </w:p>
     <w:p>
       <w:pPr>
-        <w:pStyle w:val="BodyText"/>
+        <w:pStyle w:val="Brdtext"/>
         <w:rPr>
           <w:lang w:val="sv-SE"/>
         </w:rPr>
@@ -1458,7 +1627,7 @@
     </w:p>
     <w:p>
       <w:pPr>
-        <w:pStyle w:val="BodyText"/>
+        <w:pStyle w:val="Brdtext"/>
         <w:keepLines/>
         <w:widowControl w:val="0"/>
         <w:numPr>
@@ -1475,12 +1644,26 @@
         <w:rPr>
           <w:lang w:val="sv-SE"/>
         </w:rPr>
-        <w:t>Etablera en enda plats där alla viktiga arkitekturella beslut samlas</w:t>
+        <w:t xml:space="preserve">Etablera en enda plats där alla viktiga </w:t>
+      </w:r>
+      <w:proofErr w:type="spellStart"/>
+      <w:r>
+        <w:rPr>
+          <w:lang w:val="sv-SE"/>
+        </w:rPr>
+        <w:t>arkitekturella</w:t>
+      </w:r>
+      <w:proofErr w:type="spellEnd"/>
+      <w:r>
+        <w:rPr>
+          <w:lang w:val="sv-SE"/>
+        </w:rPr>
+        <w:t xml:space="preserve"> beslut samlas</w:t>
       </w:r>
     </w:p>
     <w:p>
       <w:pPr>
-        <w:pStyle w:val="BodyText"/>
+        <w:pStyle w:val="Brdtext"/>
         <w:keepLines/>
         <w:widowControl w:val="0"/>
         <w:numPr>
@@ -1502,7 +1685,7 @@
     </w:p>
     <w:p>
       <w:pPr>
-        <w:pStyle w:val="BodyText"/>
+        <w:pStyle w:val="Brdtext"/>
         <w:keepLines/>
         <w:widowControl w:val="0"/>
         <w:numPr>
@@ -1524,7 +1707,7 @@
     </w:p>
     <w:p>
       <w:pPr>
-        <w:pStyle w:val="BodyText"/>
+        <w:pStyle w:val="Brdtext"/>
         <w:keepLines/>
         <w:widowControl w:val="0"/>
         <w:numPr>
@@ -1552,17 +1735,17 @@
     </w:p>
     <w:p>
       <w:pPr>
-        <w:pStyle w:val="Heading2"/>
-      </w:pPr>
-      <w:bookmarkStart w:id="7" w:name="_Toc230936751"/>
+        <w:pStyle w:val="Rubrik2"/>
+      </w:pPr>
+      <w:bookmarkStart w:id="6" w:name="_Toc380693933"/>
       <w:r>
         <w:t>Begrepp</w:t>
       </w:r>
-      <w:bookmarkEnd w:id="7"/>
+      <w:bookmarkEnd w:id="6"/>
     </w:p>
     <w:p>
       <w:pPr>
-        <w:pStyle w:val="BodyText"/>
+        <w:pStyle w:val="Brdtext"/>
         <w:rPr>
           <w:lang w:val="sv-SE"/>
         </w:rPr>
@@ -1576,7 +1759,7 @@
     </w:p>
     <w:p>
       <w:pPr>
-        <w:pStyle w:val="BodyText"/>
+        <w:pStyle w:val="Brdtext"/>
         <w:rPr>
           <w:lang w:val="sv-SE"/>
         </w:rPr>
@@ -1612,7 +1795,7 @@
           </w:tcPr>
           <w:p>
             <w:pPr>
-              <w:pStyle w:val="BodyText"/>
+              <w:pStyle w:val="Brdtext"/>
               <w:snapToGrid w:val="0"/>
               <w:rPr>
                 <w:b/>
@@ -1634,7 +1817,7 @@
           </w:tcPr>
           <w:p>
             <w:pPr>
-              <w:pStyle w:val="BodyText"/>
+              <w:pStyle w:val="Brdtext"/>
               <w:snapToGrid w:val="0"/>
               <w:rPr>
                 <w:b/>
@@ -1658,7 +1841,7 @@
           </w:tcPr>
           <w:p>
             <w:pPr>
-              <w:pStyle w:val="BodyText"/>
+              <w:pStyle w:val="Brdtext"/>
               <w:snapToGrid w:val="0"/>
               <w:rPr>
                 <w:b/>
@@ -1687,7 +1870,7 @@
           </w:tcPr>
           <w:p>
             <w:pPr>
-              <w:pStyle w:val="BodyText"/>
+              <w:pStyle w:val="Brdtext"/>
               <w:snapToGrid w:val="0"/>
               <w:rPr>
                 <w:lang w:val="sv-SE"/>
@@ -1707,7 +1890,7 @@
           </w:tcPr>
           <w:p>
             <w:pPr>
-              <w:pStyle w:val="BodyText"/>
+              <w:pStyle w:val="Brdtext"/>
               <w:snapToGrid w:val="0"/>
               <w:rPr>
                 <w:b/>
@@ -1731,7 +1914,7 @@
           </w:tcPr>
           <w:p>
             <w:pPr>
-              <w:pStyle w:val="BodyText"/>
+              <w:pStyle w:val="Brdtext"/>
               <w:snapToGrid w:val="0"/>
               <w:rPr>
                 <w:lang w:val="sv-SE"/>
@@ -1741,7 +1924,15 @@
               <w:rPr>
                 <w:lang w:val="sv-SE"/>
               </w:rPr>
-              <w:t>Anslutningskatalog är en framtida stödtjänst för att hämta anslutna PDL-enheter och dess infomängder som är tillgängliga för tillämpningen, men som vid tidpunkten för detta kontrakt inte är en del av arkitekturen.</w:t>
+              <w:t xml:space="preserve">Anslutningskatalog är en framtida stödtjänst för att hämta anslutna PDL-enheter och dess infomängder som är tillgängliga för tillämpningen, men som vid tidpunkten för detta kontrakt inte är en del av </w:t>
+            </w:r>
+            <w:bookmarkStart w:id="7" w:name="_GoBack"/>
+            <w:bookmarkEnd w:id="7"/>
+            <w:r>
+              <w:rPr>
+                <w:lang w:val="sv-SE"/>
+              </w:rPr>
+              <w:t>arkitekturen.</w:t>
             </w:r>
           </w:p>
         </w:tc>
@@ -1756,7 +1947,7 @@
           </w:tcPr>
           <w:p>
             <w:pPr>
-              <w:pStyle w:val="BodyText"/>
+              <w:pStyle w:val="Brdtext"/>
               <w:snapToGrid w:val="0"/>
               <w:rPr>
                 <w:lang w:val="sv-SE"/>
@@ -1770,7 +1961,7 @@
           </w:tcPr>
           <w:p>
             <w:pPr>
-              <w:pStyle w:val="BodyText"/>
+              <w:pStyle w:val="Brdtext"/>
               <w:snapToGrid w:val="0"/>
               <w:rPr>
                 <w:b/>
@@ -1786,7 +1977,7 @@
           </w:tcPr>
           <w:p>
             <w:pPr>
-              <w:pStyle w:val="BodyText"/>
+              <w:pStyle w:val="Brdtext"/>
               <w:snapToGrid w:val="0"/>
               <w:rPr>
                 <w:b/>
@@ -1807,7 +1998,7 @@
           </w:tcPr>
           <w:p>
             <w:pPr>
-              <w:pStyle w:val="BodyText"/>
+              <w:pStyle w:val="Brdtext"/>
               <w:snapToGrid w:val="0"/>
               <w:rPr>
                 <w:lang w:val="sv-SE"/>
@@ -1821,7 +2012,7 @@
           </w:tcPr>
           <w:p>
             <w:pPr>
-              <w:pStyle w:val="BodyText"/>
+              <w:pStyle w:val="Brdtext"/>
               <w:snapToGrid w:val="0"/>
               <w:rPr>
                 <w:b/>
@@ -1837,7 +2028,7 @@
           </w:tcPr>
           <w:p>
             <w:pPr>
-              <w:pStyle w:val="BodyText"/>
+              <w:pStyle w:val="Brdtext"/>
               <w:snapToGrid w:val="0"/>
               <w:rPr>
                 <w:b/>
@@ -1858,7 +2049,7 @@
           </w:tcPr>
           <w:p>
             <w:pPr>
-              <w:pStyle w:val="BodyText"/>
+              <w:pStyle w:val="Brdtext"/>
               <w:snapToGrid w:val="0"/>
               <w:rPr>
                 <w:lang w:val="sv-SE"/>
@@ -1872,7 +2063,7 @@
           </w:tcPr>
           <w:p>
             <w:pPr>
-              <w:pStyle w:val="BodyText"/>
+              <w:pStyle w:val="Brdtext"/>
               <w:snapToGrid w:val="0"/>
               <w:rPr>
                 <w:b/>
@@ -1888,7 +2079,7 @@
           </w:tcPr>
           <w:p>
             <w:pPr>
-              <w:pStyle w:val="BodyText"/>
+              <w:pStyle w:val="Brdtext"/>
               <w:snapToGrid w:val="0"/>
               <w:rPr>
                 <w:b/>
@@ -1909,7 +2100,7 @@
           </w:tcPr>
           <w:p>
             <w:pPr>
-              <w:pStyle w:val="BodyText"/>
+              <w:pStyle w:val="Brdtext"/>
               <w:snapToGrid w:val="0"/>
               <w:rPr>
                 <w:lang w:val="sv-SE"/>
@@ -1923,7 +2114,7 @@
           </w:tcPr>
           <w:p>
             <w:pPr>
-              <w:pStyle w:val="BodyText"/>
+              <w:pStyle w:val="Brdtext"/>
               <w:snapToGrid w:val="0"/>
               <w:rPr>
                 <w:b/>
@@ -1939,7 +2130,7 @@
           </w:tcPr>
           <w:p>
             <w:pPr>
-              <w:pStyle w:val="BodyText"/>
+              <w:pStyle w:val="Brdtext"/>
               <w:snapToGrid w:val="0"/>
               <w:rPr>
                 <w:b/>
@@ -1953,7 +2144,7 @@
     </w:tbl>
     <w:p>
       <w:pPr>
-        <w:pStyle w:val="BodyText"/>
+        <w:pStyle w:val="Brdtext"/>
         <w:rPr>
           <w:lang w:val="sv-SE"/>
         </w:rPr>
@@ -1974,15 +2165,20 @@
     </w:p>
     <w:p>
       <w:pPr>
-        <w:pStyle w:val="Heading1"/>
+        <w:pStyle w:val="Rubrik1"/>
         <w:ind w:left="720"/>
       </w:pPr>
       <w:bookmarkStart w:id="8" w:name="_Toc264866307"/>
       <w:bookmarkStart w:id="9" w:name="_Toc185913455"/>
-      <w:bookmarkStart w:id="10" w:name="_Toc230936752"/>
+      <w:bookmarkStart w:id="10" w:name="_Toc380693934"/>
+      <w:proofErr w:type="spellStart"/>
       <w:r>
         <w:lastRenderedPageBreak/>
-        <w:t>Arkitekturella beslut</w:t>
+        <w:t>Arkitekturella</w:t>
+      </w:r>
+      <w:proofErr w:type="spellEnd"/>
+      <w:r>
+        <w:t xml:space="preserve"> beslut</w:t>
       </w:r>
       <w:bookmarkEnd w:id="8"/>
       <w:bookmarkEnd w:id="9"/>
@@ -1990,971 +2186,77 @@
     </w:p>
     <w:p>
       <w:pPr>
-        <w:pStyle w:val="Heading2"/>
-      </w:pPr>
-      <w:bookmarkStart w:id="11" w:name="_Toc230936753"/>
-      <w:bookmarkStart w:id="12" w:name="_Toc185913456"/>
+        <w:pStyle w:val="Rubrik2"/>
+      </w:pPr>
+      <w:bookmarkStart w:id="11" w:name="_Toc185913456"/>
+      <w:bookmarkStart w:id="12" w:name="_Toc380693935"/>
       <w:r>
         <w:t>AB</w:t>
       </w:r>
       <w:r>
         <w:t xml:space="preserve">: </w:t>
       </w:r>
-      <w:r>
-        <w:rPr>
-          <w:highlight w:val="yellow"/>
-        </w:rPr>
-        <w:t>Rubrik på område för beslut</w:t>
-      </w:r>
       <w:bookmarkEnd w:id="11"/>
       <w:r>
-        <w:rPr>
-          <w:highlight w:val="yellow"/>
-        </w:rPr>
-        <w:t xml:space="preserve"> </w:t>
+        <w:t>Tydliggörande avseende tjänstekontraktsbeskrivningen</w:t>
       </w:r>
       <w:bookmarkEnd w:id="12"/>
     </w:p>
-    <w:tbl>
-      <w:tblPr>
-        <w:tblW w:w="9316" w:type="dxa"/>
-        <w:tblInd w:w="108" w:type="dxa"/>
-        <w:tblLayout w:type="fixed"/>
-        <w:tblLook w:val="0000" w:firstRow="0" w:lastRow="0" w:firstColumn="0" w:lastColumn="0" w:noHBand="0" w:noVBand="0"/>
-      </w:tblPr>
-      <w:tblGrid>
-        <w:gridCol w:w="2388"/>
-        <w:gridCol w:w="395"/>
-        <w:gridCol w:w="6533"/>
-      </w:tblGrid>
-      <w:tr>
-        <w:tc>
-          <w:tcPr>
-            <w:tcW w:w="2388" w:type="dxa"/>
-            <w:tcBorders>
-              <w:top w:val="single" w:sz="4" w:space="0" w:color="000000"/>
-              <w:left w:val="single" w:sz="4" w:space="0" w:color="000000"/>
-              <w:bottom w:val="single" w:sz="4" w:space="0" w:color="000000"/>
-            </w:tcBorders>
-          </w:tcPr>
-          <w:p>
-            <w:pPr>
-              <w:pStyle w:val="TableHeader"/>
-              <w:snapToGrid w:val="0"/>
-              <w:jc w:val="left"/>
-              <w:rPr>
-                <w:lang w:val="sv-SE"/>
-              </w:rPr>
-            </w:pPr>
-            <w:r>
-              <w:rPr>
-                <w:lang w:val="sv-SE"/>
-              </w:rPr>
-              <w:t>ID</w:t>
-            </w:r>
-          </w:p>
-        </w:tc>
-        <w:tc>
-          <w:tcPr>
-            <w:tcW w:w="6928" w:type="dxa"/>
-            <w:gridSpan w:val="2"/>
-            <w:tcBorders>
-              <w:top w:val="single" w:sz="4" w:space="0" w:color="000000"/>
-              <w:left w:val="single" w:sz="4" w:space="0" w:color="000000"/>
-              <w:bottom w:val="single" w:sz="4" w:space="0" w:color="000000"/>
-              <w:right w:val="single" w:sz="4" w:space="0" w:color="000000"/>
-            </w:tcBorders>
-          </w:tcPr>
-          <w:p>
-            <w:pPr>
-              <w:pStyle w:val="TableText"/>
-              <w:snapToGrid w:val="0"/>
-              <w:rPr>
-                <w:lang w:val="sv-SE"/>
-              </w:rPr>
-            </w:pPr>
-            <w:r>
-              <w:rPr>
-                <w:lang w:val="sv-SE"/>
-              </w:rPr>
-              <w:t>AB-2.1</w:t>
-            </w:r>
-          </w:p>
-        </w:tc>
-      </w:tr>
-      <w:tr>
-        <w:trPr>
-          <w:cantSplit/>
-        </w:trPr>
-        <w:tc>
-          <w:tcPr>
-            <w:tcW w:w="2388" w:type="dxa"/>
-            <w:tcBorders>
-              <w:top w:val="single" w:sz="4" w:space="0" w:color="000000"/>
-              <w:left w:val="single" w:sz="4" w:space="0" w:color="000000"/>
-              <w:bottom w:val="single" w:sz="4" w:space="0" w:color="000000"/>
-            </w:tcBorders>
-          </w:tcPr>
-          <w:p>
-            <w:pPr>
-              <w:pStyle w:val="TableHeader"/>
-              <w:snapToGrid w:val="0"/>
-              <w:jc w:val="left"/>
-              <w:rPr>
-                <w:lang w:val="sv-SE"/>
-              </w:rPr>
-            </w:pPr>
-            <w:r>
-              <w:rPr>
-                <w:lang w:val="sv-SE"/>
-              </w:rPr>
-              <w:t>Problembeskrivning</w:t>
-            </w:r>
-          </w:p>
-        </w:tc>
-        <w:tc>
-          <w:tcPr>
-            <w:tcW w:w="6928" w:type="dxa"/>
-            <w:gridSpan w:val="2"/>
-            <w:tcBorders>
-              <w:top w:val="single" w:sz="4" w:space="0" w:color="000000"/>
-              <w:left w:val="single" w:sz="4" w:space="0" w:color="000000"/>
-              <w:bottom w:val="single" w:sz="4" w:space="0" w:color="000000"/>
-              <w:right w:val="single" w:sz="4" w:space="0" w:color="000000"/>
-            </w:tcBorders>
-          </w:tcPr>
-          <w:p>
-            <w:pPr>
-              <w:pStyle w:val="PontusSvar"/>
-              <w:tabs>
-                <w:tab w:val="clear" w:pos="643"/>
-              </w:tabs>
-              <w:snapToGrid w:val="0"/>
-              <w:ind w:left="0" w:firstLine="0"/>
-              <w:rPr>
-                <w:color w:val="4F81BD" w:themeColor="accent1"/>
-              </w:rPr>
-            </w:pPr>
-            <w:r>
-              <w:rPr>
-                <w:color w:val="4F81BD" w:themeColor="accent1"/>
-                <w:sz w:val="22"/>
-              </w:rPr>
-              <w:t>Beskriv problemet</w:t>
-            </w:r>
-          </w:p>
-        </w:tc>
-      </w:tr>
-      <w:tr>
-        <w:trPr>
-          <w:cantSplit/>
-        </w:trPr>
-        <w:tc>
-          <w:tcPr>
-            <w:tcW w:w="2388" w:type="dxa"/>
-            <w:tcBorders>
-              <w:top w:val="single" w:sz="4" w:space="0" w:color="000000"/>
-              <w:left w:val="single" w:sz="4" w:space="0" w:color="000000"/>
-              <w:bottom w:val="single" w:sz="4" w:space="0" w:color="000000"/>
-            </w:tcBorders>
-          </w:tcPr>
-          <w:p>
-            <w:pPr>
-              <w:pStyle w:val="TableHeader"/>
-              <w:snapToGrid w:val="0"/>
-              <w:jc w:val="left"/>
-              <w:rPr>
-                <w:lang w:val="sv-SE"/>
-              </w:rPr>
-            </w:pPr>
-            <w:r>
-              <w:rPr>
-                <w:lang w:val="sv-SE"/>
-              </w:rPr>
-              <w:t>Antaganden</w:t>
-            </w:r>
-          </w:p>
-        </w:tc>
-        <w:tc>
-          <w:tcPr>
-            <w:tcW w:w="6928" w:type="dxa"/>
-            <w:gridSpan w:val="2"/>
-            <w:tcBorders>
-              <w:top w:val="single" w:sz="4" w:space="0" w:color="000000"/>
-              <w:left w:val="single" w:sz="4" w:space="0" w:color="000000"/>
-              <w:bottom w:val="single" w:sz="4" w:space="0" w:color="000000"/>
-              <w:right w:val="single" w:sz="4" w:space="0" w:color="000000"/>
-            </w:tcBorders>
-          </w:tcPr>
-          <w:p>
-            <w:pPr>
-              <w:pStyle w:val="PontusSvar"/>
-              <w:tabs>
-                <w:tab w:val="clear" w:pos="643"/>
-              </w:tabs>
-              <w:snapToGrid w:val="0"/>
-              <w:ind w:left="0" w:firstLine="0"/>
-              <w:rPr>
-                <w:color w:val="4F81BD" w:themeColor="accent1"/>
-              </w:rPr>
-            </w:pPr>
-            <w:r>
-              <w:rPr>
-                <w:color w:val="4F81BD" w:themeColor="accent1"/>
-                <w:sz w:val="22"/>
-              </w:rPr>
-              <w:t>Beskriv antaganden</w:t>
-            </w:r>
-          </w:p>
-        </w:tc>
-      </w:tr>
-      <w:tr>
-        <w:trPr>
-          <w:cantSplit/>
-        </w:trPr>
-        <w:tc>
-          <w:tcPr>
-            <w:tcW w:w="2388" w:type="dxa"/>
-            <w:tcBorders>
-              <w:top w:val="single" w:sz="4" w:space="0" w:color="000000"/>
-              <w:left w:val="single" w:sz="4" w:space="0" w:color="000000"/>
-              <w:bottom w:val="single" w:sz="4" w:space="0" w:color="000000"/>
-            </w:tcBorders>
-          </w:tcPr>
-          <w:p>
-            <w:pPr>
-              <w:pStyle w:val="TableHeader"/>
-              <w:snapToGrid w:val="0"/>
-              <w:jc w:val="left"/>
-              <w:rPr>
-                <w:lang w:val="sv-SE"/>
-              </w:rPr>
-            </w:pPr>
-            <w:r>
-              <w:rPr>
-                <w:lang w:val="sv-SE"/>
-              </w:rPr>
-              <w:t xml:space="preserve">Motivation </w:t>
-            </w:r>
-          </w:p>
-          <w:p>
-            <w:pPr>
-              <w:pStyle w:val="TableHeader"/>
-              <w:jc w:val="left"/>
-              <w:rPr>
-                <w:b w:val="0"/>
-                <w:bCs w:val="0"/>
-                <w:sz w:val="16"/>
-                <w:szCs w:val="16"/>
-                <w:lang w:val="sv-SE"/>
-              </w:rPr>
-            </w:pPr>
-            <w:r>
-              <w:rPr>
-                <w:b w:val="0"/>
-                <w:bCs w:val="0"/>
-                <w:sz w:val="16"/>
-                <w:szCs w:val="16"/>
-                <w:lang w:val="sv-SE"/>
-              </w:rPr>
-              <w:t>(varför detta beslut är viktigt)</w:t>
-            </w:r>
-          </w:p>
-        </w:tc>
-        <w:tc>
-          <w:tcPr>
-            <w:tcW w:w="6928" w:type="dxa"/>
-            <w:gridSpan w:val="2"/>
-            <w:tcBorders>
-              <w:top w:val="single" w:sz="4" w:space="0" w:color="000000"/>
-              <w:left w:val="single" w:sz="4" w:space="0" w:color="000000"/>
-              <w:bottom w:val="single" w:sz="4" w:space="0" w:color="000000"/>
-              <w:right w:val="single" w:sz="4" w:space="0" w:color="000000"/>
-            </w:tcBorders>
-          </w:tcPr>
-          <w:p>
-            <w:pPr>
-              <w:pStyle w:val="PontusSvar"/>
-              <w:tabs>
-                <w:tab w:val="clear" w:pos="643"/>
-              </w:tabs>
-              <w:snapToGrid w:val="0"/>
-              <w:ind w:left="0" w:firstLine="0"/>
-              <w:rPr>
-                <w:color w:val="4F81BD" w:themeColor="accent1"/>
-              </w:rPr>
-            </w:pPr>
-            <w:r>
-              <w:rPr>
-                <w:color w:val="4F81BD" w:themeColor="accent1"/>
-                <w:sz w:val="22"/>
-              </w:rPr>
-              <w:t>Motivera varför beslutet är viktigt</w:t>
-            </w:r>
-          </w:p>
-        </w:tc>
-      </w:tr>
-      <w:tr>
-        <w:trPr>
-          <w:cantSplit/>
-          <w:trHeight w:val="75"/>
-        </w:trPr>
-        <w:tc>
-          <w:tcPr>
-            <w:tcW w:w="2388" w:type="dxa"/>
-            <w:vMerge w:val="restart"/>
-            <w:tcBorders>
-              <w:top w:val="single" w:sz="4" w:space="0" w:color="000000"/>
-              <w:left w:val="single" w:sz="4" w:space="0" w:color="000000"/>
-              <w:bottom w:val="single" w:sz="4" w:space="0" w:color="000000"/>
-            </w:tcBorders>
-          </w:tcPr>
-          <w:p>
-            <w:pPr>
-              <w:pStyle w:val="TableHeader"/>
-              <w:snapToGrid w:val="0"/>
-              <w:jc w:val="left"/>
-              <w:rPr>
-                <w:lang w:val="sv-SE"/>
-              </w:rPr>
-            </w:pPr>
-            <w:r>
-              <w:rPr>
-                <w:lang w:val="sv-SE"/>
-              </w:rPr>
-              <w:t>Alternativ</w:t>
-            </w:r>
-          </w:p>
-        </w:tc>
-        <w:tc>
-          <w:tcPr>
-            <w:tcW w:w="395" w:type="dxa"/>
-            <w:tcBorders>
-              <w:top w:val="single" w:sz="4" w:space="0" w:color="000000"/>
-              <w:left w:val="single" w:sz="4" w:space="0" w:color="000000"/>
-              <w:bottom w:val="single" w:sz="4" w:space="0" w:color="000000"/>
-            </w:tcBorders>
-          </w:tcPr>
-          <w:p>
-            <w:pPr>
-              <w:pStyle w:val="TableText"/>
-              <w:snapToGrid w:val="0"/>
-              <w:rPr>
-                <w:lang w:val="sv-SE"/>
-              </w:rPr>
-            </w:pPr>
-            <w:r>
-              <w:rPr>
-                <w:lang w:val="sv-SE"/>
-              </w:rPr>
-              <w:t>1</w:t>
-            </w:r>
-          </w:p>
-        </w:tc>
-        <w:tc>
-          <w:tcPr>
-            <w:tcW w:w="6533" w:type="dxa"/>
-            <w:tcBorders>
-              <w:top w:val="single" w:sz="4" w:space="0" w:color="000000"/>
-              <w:left w:val="single" w:sz="4" w:space="0" w:color="000000"/>
-              <w:bottom w:val="single" w:sz="4" w:space="0" w:color="000000"/>
-              <w:right w:val="single" w:sz="4" w:space="0" w:color="000000"/>
-            </w:tcBorders>
-          </w:tcPr>
-          <w:p>
-            <w:pPr>
-              <w:pStyle w:val="TableText"/>
-              <w:snapToGrid w:val="0"/>
-              <w:ind w:left="0"/>
-              <w:rPr>
-                <w:b/>
-                <w:bCs/>
-                <w:smallCaps/>
-                <w:lang w:val="sv-SE"/>
-              </w:rPr>
-            </w:pPr>
-            <w:r>
-              <w:rPr>
-                <w:b/>
-                <w:bCs/>
-                <w:smallCaps/>
-                <w:highlight w:val="yellow"/>
-                <w:lang w:val="sv-SE"/>
-              </w:rPr>
-              <w:t>Rubrik för alternativet</w:t>
-            </w:r>
-          </w:p>
-          <w:p>
-            <w:pPr>
-              <w:pStyle w:val="TableText"/>
-              <w:ind w:left="0"/>
-              <w:rPr>
-                <w:color w:val="4F81BD" w:themeColor="accent1"/>
-                <w:sz w:val="20"/>
-                <w:lang w:val="sv-SE"/>
-              </w:rPr>
-            </w:pPr>
-            <w:r>
-              <w:rPr>
-                <w:sz w:val="20"/>
-                <w:lang w:val="sv-SE"/>
-              </w:rPr>
-              <w:br/>
-            </w:r>
-            <w:r>
-              <w:rPr>
-                <w:color w:val="4F81BD" w:themeColor="accent1"/>
-                <w:lang w:val="sv-SE"/>
-              </w:rPr>
-              <w:t>Beskriv alternativet i ord och om möjligt även i bild</w:t>
-            </w:r>
-          </w:p>
-        </w:tc>
-      </w:tr>
-      <w:tr>
-        <w:trPr>
-          <w:cantSplit/>
-          <w:trHeight w:val="761"/>
-        </w:trPr>
-        <w:tc>
-          <w:tcPr>
-            <w:tcW w:w="2388" w:type="dxa"/>
-            <w:vMerge/>
-            <w:tcBorders>
-              <w:top w:val="single" w:sz="4" w:space="0" w:color="000000"/>
-              <w:left w:val="single" w:sz="4" w:space="0" w:color="000000"/>
-              <w:bottom w:val="single" w:sz="4" w:space="0" w:color="000000"/>
-            </w:tcBorders>
-          </w:tcPr>
-          <w:p>
-            <w:pPr>
-              <w:pStyle w:val="TableHeader"/>
-              <w:snapToGrid w:val="0"/>
-              <w:jc w:val="left"/>
-              <w:rPr>
-                <w:lang w:val="sv-SE"/>
-              </w:rPr>
-            </w:pPr>
-          </w:p>
-        </w:tc>
-        <w:tc>
-          <w:tcPr>
-            <w:tcW w:w="395" w:type="dxa"/>
-            <w:tcBorders>
-              <w:top w:val="single" w:sz="4" w:space="0" w:color="000000"/>
-              <w:left w:val="single" w:sz="4" w:space="0" w:color="000000"/>
-              <w:bottom w:val="single" w:sz="4" w:space="0" w:color="000000"/>
-            </w:tcBorders>
-          </w:tcPr>
-          <w:p>
-            <w:pPr>
-              <w:pStyle w:val="TableText"/>
-              <w:snapToGrid w:val="0"/>
-              <w:rPr>
-                <w:lang w:val="sv-SE"/>
-              </w:rPr>
-            </w:pPr>
-            <w:r>
-              <w:rPr>
-                <w:lang w:val="sv-SE"/>
-              </w:rPr>
-              <w:t>2</w:t>
-            </w:r>
-          </w:p>
-        </w:tc>
-        <w:tc>
-          <w:tcPr>
-            <w:tcW w:w="6533" w:type="dxa"/>
-            <w:tcBorders>
-              <w:top w:val="single" w:sz="4" w:space="0" w:color="000000"/>
-              <w:left w:val="single" w:sz="4" w:space="0" w:color="000000"/>
-              <w:bottom w:val="single" w:sz="4" w:space="0" w:color="000000"/>
-              <w:right w:val="single" w:sz="4" w:space="0" w:color="000000"/>
-            </w:tcBorders>
-          </w:tcPr>
-          <w:p>
-            <w:pPr>
-              <w:pStyle w:val="TableText"/>
-              <w:snapToGrid w:val="0"/>
-              <w:ind w:left="0"/>
-              <w:rPr>
-                <w:b/>
-                <w:bCs/>
-                <w:smallCaps/>
-                <w:lang w:val="sv-SE"/>
-              </w:rPr>
-            </w:pPr>
-            <w:r>
-              <w:rPr>
-                <w:b/>
-                <w:bCs/>
-                <w:smallCaps/>
-                <w:highlight w:val="yellow"/>
-                <w:lang w:val="sv-SE"/>
-              </w:rPr>
-              <w:t>Rubrik för alternativet</w:t>
-            </w:r>
-          </w:p>
-          <w:p>
-            <w:pPr>
-              <w:pStyle w:val="TableText"/>
-              <w:ind w:left="0"/>
-              <w:rPr>
-                <w:color w:val="4F81BD" w:themeColor="accent1"/>
-                <w:sz w:val="20"/>
-                <w:lang w:val="sv-SE"/>
-              </w:rPr>
-            </w:pPr>
-            <w:r>
-              <w:rPr>
-                <w:sz w:val="20"/>
-                <w:lang w:val="sv-SE"/>
-              </w:rPr>
-              <w:br/>
-            </w:r>
-            <w:r>
-              <w:rPr>
-                <w:color w:val="4F81BD" w:themeColor="accent1"/>
-                <w:lang w:val="sv-SE"/>
-              </w:rPr>
-              <w:t>Beskriv alternativet i ord och om möjligt även i bild</w:t>
-            </w:r>
-          </w:p>
-        </w:tc>
-      </w:tr>
-      <w:tr>
-        <w:trPr>
-          <w:cantSplit/>
-          <w:trHeight w:val="761"/>
-        </w:trPr>
-        <w:tc>
-          <w:tcPr>
-            <w:tcW w:w="2388" w:type="dxa"/>
-            <w:tcBorders>
-              <w:top w:val="single" w:sz="4" w:space="0" w:color="000000"/>
-              <w:left w:val="single" w:sz="4" w:space="0" w:color="000000"/>
-              <w:bottom w:val="single" w:sz="4" w:space="0" w:color="000000"/>
-            </w:tcBorders>
-          </w:tcPr>
-          <w:p>
-            <w:pPr>
-              <w:pStyle w:val="TableHeader"/>
-              <w:snapToGrid w:val="0"/>
-              <w:jc w:val="left"/>
-              <w:rPr>
-                <w:lang w:val="sv-SE"/>
-              </w:rPr>
-            </w:pPr>
-          </w:p>
-        </w:tc>
-        <w:tc>
-          <w:tcPr>
-            <w:tcW w:w="395" w:type="dxa"/>
-            <w:tcBorders>
-              <w:top w:val="single" w:sz="4" w:space="0" w:color="000000"/>
-              <w:left w:val="single" w:sz="4" w:space="0" w:color="000000"/>
-              <w:bottom w:val="single" w:sz="4" w:space="0" w:color="000000"/>
-            </w:tcBorders>
-          </w:tcPr>
-          <w:p>
-            <w:pPr>
-              <w:pStyle w:val="TableText"/>
-              <w:snapToGrid w:val="0"/>
-              <w:rPr>
-                <w:lang w:val="sv-SE"/>
-              </w:rPr>
-            </w:pPr>
-            <w:r>
-              <w:rPr>
-                <w:lang w:val="sv-SE"/>
-              </w:rPr>
-              <w:t>3</w:t>
-            </w:r>
-          </w:p>
-        </w:tc>
-        <w:tc>
-          <w:tcPr>
-            <w:tcW w:w="6533" w:type="dxa"/>
-            <w:tcBorders>
-              <w:top w:val="single" w:sz="4" w:space="0" w:color="000000"/>
-              <w:left w:val="single" w:sz="4" w:space="0" w:color="000000"/>
-              <w:bottom w:val="single" w:sz="4" w:space="0" w:color="000000"/>
-              <w:right w:val="single" w:sz="4" w:space="0" w:color="000000"/>
-            </w:tcBorders>
-          </w:tcPr>
-          <w:p>
-            <w:pPr>
-              <w:pStyle w:val="TableText"/>
-              <w:snapToGrid w:val="0"/>
-              <w:ind w:left="0"/>
-              <w:rPr>
-                <w:color w:val="4F81BD" w:themeColor="accent1"/>
-                <w:sz w:val="20"/>
-                <w:lang w:val="sv-SE"/>
-              </w:rPr>
-            </w:pPr>
-            <w:r>
-              <w:rPr>
-                <w:b/>
-                <w:bCs/>
-                <w:smallCaps/>
-                <w:color w:val="4F81BD" w:themeColor="accent1"/>
-                <w:lang w:val="sv-SE"/>
-              </w:rPr>
-              <w:t>…</w:t>
-            </w:r>
-          </w:p>
-        </w:tc>
-      </w:tr>
-      <w:tr>
-        <w:trPr>
-          <w:cantSplit/>
-        </w:trPr>
-        <w:tc>
-          <w:tcPr>
-            <w:tcW w:w="2388" w:type="dxa"/>
-            <w:tcBorders>
-              <w:top w:val="single" w:sz="4" w:space="0" w:color="000000"/>
-              <w:left w:val="single" w:sz="4" w:space="0" w:color="000000"/>
-              <w:bottom w:val="single" w:sz="4" w:space="0" w:color="000000"/>
-            </w:tcBorders>
-          </w:tcPr>
-          <w:p>
-            <w:pPr>
-              <w:pStyle w:val="TableHeader"/>
-              <w:snapToGrid w:val="0"/>
-              <w:jc w:val="left"/>
-              <w:rPr>
-                <w:lang w:val="sv-SE"/>
-              </w:rPr>
-            </w:pPr>
-            <w:r>
-              <w:rPr>
-                <w:lang w:val="sv-SE"/>
-              </w:rPr>
-              <w:t>Beslut</w:t>
-            </w:r>
-          </w:p>
-        </w:tc>
-        <w:tc>
-          <w:tcPr>
-            <w:tcW w:w="6928" w:type="dxa"/>
-            <w:gridSpan w:val="2"/>
-            <w:tcBorders>
-              <w:top w:val="single" w:sz="4" w:space="0" w:color="000000"/>
-              <w:left w:val="single" w:sz="4" w:space="0" w:color="000000"/>
-              <w:bottom w:val="single" w:sz="4" w:space="0" w:color="000000"/>
-              <w:right w:val="single" w:sz="4" w:space="0" w:color="000000"/>
-            </w:tcBorders>
-          </w:tcPr>
-          <w:p>
-            <w:pPr>
-              <w:pStyle w:val="TableText"/>
-              <w:snapToGrid w:val="0"/>
-              <w:rPr>
-                <w:lang w:val="sv-SE"/>
-              </w:rPr>
-            </w:pPr>
-            <w:r>
-              <w:rPr>
-                <w:b/>
-                <w:bCs/>
-                <w:highlight w:val="yellow"/>
-                <w:lang w:val="sv-SE"/>
-              </w:rPr>
-              <w:t>Alternativ x</w:t>
-            </w:r>
-            <w:r>
-              <w:rPr>
-                <w:highlight w:val="yellow"/>
-                <w:lang w:val="sv-SE"/>
-              </w:rPr>
-              <w:t xml:space="preserve"> (</w:t>
-            </w:r>
-            <w:r>
-              <w:rPr>
-                <w:i/>
-                <w:iCs/>
-                <w:highlight w:val="yellow"/>
-                <w:lang w:val="sv-SE"/>
-              </w:rPr>
-              <w:t>datum för beslut</w:t>
-            </w:r>
-            <w:r>
-              <w:rPr>
-                <w:highlight w:val="yellow"/>
-                <w:lang w:val="sv-SE"/>
-              </w:rPr>
-              <w:t>)</w:t>
-            </w:r>
-          </w:p>
-          <w:p>
-            <w:pPr>
-              <w:pStyle w:val="BodyText"/>
-              <w:rPr>
-                <w:rFonts w:ascii="Arial" w:hAnsi="Arial" w:cs="Arial"/>
-                <w:color w:val="4F81BD" w:themeColor="accent1"/>
-                <w:lang w:val="sv-SE"/>
-              </w:rPr>
-            </w:pPr>
-            <w:r>
-              <w:rPr>
-                <w:rFonts w:ascii="Arial" w:hAnsi="Arial" w:cs="Arial"/>
-                <w:color w:val="4F81BD" w:themeColor="accent1"/>
-                <w:szCs w:val="20"/>
-                <w:lang w:val="sv-SE"/>
-              </w:rPr>
-              <w:t>Beslutet ska tas i samråd med xxx (exempelvis förvaltning, tekniskt ansvarig för tjänsten, CeHis arkitekturgrupp)</w:t>
-            </w:r>
-          </w:p>
-        </w:tc>
-      </w:tr>
-      <w:tr>
-        <w:trPr>
-          <w:cantSplit/>
-        </w:trPr>
-        <w:tc>
-          <w:tcPr>
-            <w:tcW w:w="2388" w:type="dxa"/>
-            <w:tcBorders>
-              <w:top w:val="single" w:sz="4" w:space="0" w:color="000000"/>
-              <w:left w:val="single" w:sz="4" w:space="0" w:color="000000"/>
-              <w:bottom w:val="single" w:sz="4" w:space="0" w:color="000000"/>
-            </w:tcBorders>
-          </w:tcPr>
-          <w:p>
-            <w:pPr>
-              <w:pStyle w:val="TableHeader"/>
-              <w:snapToGrid w:val="0"/>
-              <w:jc w:val="left"/>
-              <w:rPr>
-                <w:lang w:val="sv-SE"/>
-              </w:rPr>
-            </w:pPr>
-            <w:r>
-              <w:rPr>
-                <w:lang w:val="sv-SE"/>
-              </w:rPr>
-              <w:t>Skäl till beslut</w:t>
-            </w:r>
-          </w:p>
-        </w:tc>
-        <w:tc>
-          <w:tcPr>
-            <w:tcW w:w="6928" w:type="dxa"/>
-            <w:gridSpan w:val="2"/>
-            <w:tcBorders>
-              <w:top w:val="single" w:sz="4" w:space="0" w:color="000000"/>
-              <w:left w:val="single" w:sz="4" w:space="0" w:color="000000"/>
-              <w:bottom w:val="single" w:sz="4" w:space="0" w:color="000000"/>
-              <w:right w:val="single" w:sz="4" w:space="0" w:color="000000"/>
-            </w:tcBorders>
-          </w:tcPr>
-          <w:p>
-            <w:pPr>
-              <w:pStyle w:val="BodyText"/>
-              <w:rPr>
-                <w:color w:val="4F81BD" w:themeColor="accent1"/>
-              </w:rPr>
-            </w:pPr>
-            <w:r>
-              <w:rPr>
-                <w:rFonts w:ascii="Arial" w:hAnsi="Arial"/>
-                <w:color w:val="4F81BD" w:themeColor="accent1"/>
-                <w:szCs w:val="20"/>
-                <w:lang w:val="sv-SE" w:eastAsia="ar-SA"/>
-              </w:rPr>
-              <w:t>Beskriv</w:t>
-            </w:r>
-          </w:p>
-        </w:tc>
-      </w:tr>
-      <w:tr>
-        <w:trPr>
-          <w:cantSplit/>
-        </w:trPr>
-        <w:tc>
-          <w:tcPr>
-            <w:tcW w:w="2388" w:type="dxa"/>
-            <w:tcBorders>
-              <w:top w:val="single" w:sz="4" w:space="0" w:color="000000"/>
-              <w:left w:val="single" w:sz="4" w:space="0" w:color="000000"/>
-              <w:bottom w:val="single" w:sz="4" w:space="0" w:color="000000"/>
-            </w:tcBorders>
-          </w:tcPr>
-          <w:p>
-            <w:pPr>
-              <w:pStyle w:val="TableHeader"/>
-              <w:snapToGrid w:val="0"/>
-              <w:jc w:val="left"/>
-              <w:rPr>
-                <w:lang w:val="sv-SE"/>
-              </w:rPr>
-            </w:pPr>
-            <w:r>
-              <w:rPr>
-                <w:lang w:val="sv-SE"/>
-              </w:rPr>
-              <w:t>Konsekvenser</w:t>
-            </w:r>
-          </w:p>
-        </w:tc>
-        <w:tc>
-          <w:tcPr>
-            <w:tcW w:w="6928" w:type="dxa"/>
-            <w:gridSpan w:val="2"/>
-            <w:tcBorders>
-              <w:top w:val="single" w:sz="4" w:space="0" w:color="000000"/>
-              <w:left w:val="single" w:sz="4" w:space="0" w:color="000000"/>
-              <w:bottom w:val="single" w:sz="4" w:space="0" w:color="000000"/>
-              <w:right w:val="single" w:sz="4" w:space="0" w:color="000000"/>
-            </w:tcBorders>
-          </w:tcPr>
-          <w:p>
-            <w:pPr>
-              <w:pStyle w:val="BodyText"/>
-              <w:rPr>
-                <w:color w:val="4F81BD" w:themeColor="accent1"/>
-                <w:sz w:val="20"/>
-                <w:szCs w:val="20"/>
-              </w:rPr>
-            </w:pPr>
-            <w:r>
-              <w:rPr>
-                <w:rFonts w:ascii="Arial" w:hAnsi="Arial"/>
-                <w:color w:val="4F81BD" w:themeColor="accent1"/>
-                <w:szCs w:val="20"/>
-                <w:lang w:val="sv-SE" w:eastAsia="ar-SA"/>
-              </w:rPr>
-              <w:t>Beskriv</w:t>
-            </w:r>
-          </w:p>
-        </w:tc>
-      </w:tr>
-      <w:tr>
-        <w:trPr>
-          <w:cantSplit/>
-        </w:trPr>
-        <w:tc>
-          <w:tcPr>
-            <w:tcW w:w="2388" w:type="dxa"/>
-            <w:tcBorders>
-              <w:top w:val="single" w:sz="4" w:space="0" w:color="000000"/>
-              <w:left w:val="single" w:sz="4" w:space="0" w:color="000000"/>
-              <w:bottom w:val="single" w:sz="4" w:space="0" w:color="000000"/>
-            </w:tcBorders>
-          </w:tcPr>
-          <w:p>
-            <w:pPr>
-              <w:pStyle w:val="TableHeader"/>
-              <w:snapToGrid w:val="0"/>
-              <w:jc w:val="left"/>
-              <w:rPr>
-                <w:lang w:val="sv-SE"/>
-              </w:rPr>
-            </w:pPr>
-            <w:r>
-              <w:rPr>
-                <w:lang w:val="sv-SE"/>
-              </w:rPr>
-              <w:t>Avvikelsehantering</w:t>
-            </w:r>
-          </w:p>
-        </w:tc>
-        <w:tc>
-          <w:tcPr>
-            <w:tcW w:w="6928" w:type="dxa"/>
-            <w:gridSpan w:val="2"/>
-            <w:tcBorders>
-              <w:top w:val="single" w:sz="4" w:space="0" w:color="000000"/>
-              <w:left w:val="single" w:sz="4" w:space="0" w:color="000000"/>
-              <w:bottom w:val="single" w:sz="4" w:space="0" w:color="000000"/>
-              <w:right w:val="single" w:sz="4" w:space="0" w:color="000000"/>
-            </w:tcBorders>
-          </w:tcPr>
-          <w:p>
-            <w:pPr>
-              <w:pStyle w:val="TableText"/>
-              <w:snapToGrid w:val="0"/>
-              <w:rPr>
-                <w:color w:val="4F81BD" w:themeColor="accent1"/>
-                <w:sz w:val="20"/>
-                <w:lang w:val="sv-SE"/>
-              </w:rPr>
-            </w:pPr>
-            <w:r>
-              <w:rPr>
-                <w:color w:val="4F81BD" w:themeColor="accent1"/>
-                <w:lang w:val="sv-SE"/>
-              </w:rPr>
-              <w:t>Beskriv eventuella avvikelser från nationella regler</w:t>
-            </w:r>
-          </w:p>
-        </w:tc>
-      </w:tr>
-    </w:tbl>
     <w:p>
-      <w:pPr>
-        <w:pStyle w:val="BodyText"/>
-        <w:rPr>
-          <w:lang w:val="sv-SE"/>
-        </w:rPr>
-      </w:pPr>
-    </w:p>
-    <w:p>
-      <w:pPr>
-        <w:spacing w:line="240" w:lineRule="auto"/>
-        <w:rPr>
-          <w:rFonts w:eastAsia="Times New Roman"/>
-          <w:bCs/>
-          <w:sz w:val="24"/>
-          <w:szCs w:val="26"/>
-        </w:rPr>
-      </w:pPr>
-      <w:bookmarkStart w:id="13" w:name="_Toc185913457"/>
       <w:r>
-        <w:br w:type="page"/>
-      </w:r>
-    </w:p>
-    <w:p>
-      <w:pPr>
-        <w:pStyle w:val="Heading2"/>
-      </w:pPr>
-      <w:bookmarkStart w:id="14" w:name="_Toc230936754"/>
-      <w:r>
-        <w:lastRenderedPageBreak/>
-        <w:t>AB</w:t>
+        <w:t xml:space="preserve">Den i tjänstekontraktsbeskrivningen </w:t>
       </w:r>
       <w:r>
-        <w:t xml:space="preserve">: </w:t>
+        <w:t xml:space="preserve">[R1] </w:t>
       </w:r>
       <w:r>
-        <w:rPr>
-          <w:color w:val="4F81BD" w:themeColor="accent1"/>
-        </w:rPr>
-        <w:t>…</w:t>
+        <w:t xml:space="preserve">i vissa avsnitt och illustrationer angivna s.k. </w:t>
       </w:r>
-      <w:bookmarkEnd w:id="14"/>
-    </w:p>
-    <w:p>
-      <w:pPr>
-        <w:pStyle w:val="BodyText"/>
-        <w:rPr>
-          <w:lang w:val="sv-SE"/>
-        </w:rPr>
-      </w:pPr>
-    </w:p>
-    <w:bookmarkEnd w:id="13"/>
-    <w:p>
-      <w:pPr>
-        <w:spacing w:line="240" w:lineRule="auto"/>
-        <w:rPr>
-          <w:rFonts w:eastAsia="Times New Roman"/>
-          <w:bCs/>
-          <w:sz w:val="24"/>
-          <w:szCs w:val="26"/>
-        </w:rPr>
-      </w:pPr>
+      <w:r>
+        <w:t>”</w:t>
+      </w:r>
+      <w:r>
+        <w:t>Anslutningskatalogen</w:t>
+      </w:r>
+      <w:r>
+        <w:t>”</w:t>
+      </w:r>
+      <w:r>
+        <w:t xml:space="preserve"> </w:t>
+      </w:r>
+      <w:r>
+        <w:t>är en framtida stödtj</w:t>
+      </w:r>
+      <w:r>
+        <w:t>änst för att hämta anslutna vård</w:t>
+      </w:r>
+      <w:r>
+        <w:t>enheter och dess info</w:t>
+      </w:r>
+      <w:r>
+        <w:t>rmations</w:t>
+      </w:r>
+      <w:r>
+        <w:t>mängder som är tillgängliga för tillämpningen, men som vid tidpunkten för detta kontrakt</w:t>
+      </w:r>
+      <w:r>
+        <w:t>s framtagande</w:t>
+      </w:r>
+      <w:r>
+        <w:t xml:space="preserve"> inte är en del av </w:t>
+      </w:r>
+      <w:r>
+        <w:t>den gemensamm</w:t>
+      </w:r>
+      <w:r>
+        <w:t>a</w:t>
+      </w:r>
+      <w:r>
+        <w:t xml:space="preserve"> </w:t>
+      </w:r>
+      <w:r>
+        <w:t>arkitekturen.</w:t>
+      </w:r>
     </w:p>
     <w:p/>
     <w:sectPr>
@@ -2972,7 +2274,7 @@
 </file>
 
 <file path=word/endnotes.xml><?xml version="1.0" encoding="utf-8"?>
-<w:endnotes xmlns:wpc="http://schemas.microsoft.com/office/word/2010/wordprocessingCanvas" xmlns:mo="http://schemas.microsoft.com/office/mac/office/2008/main" xmlns:mc="http://schemas.openxmlformats.org/markup-compatibility/2006" xmlns:mv="urn:schemas-microsoft-com:mac:vml" xmlns:o="urn:schemas-microsoft-com:office:office" xmlns:r="http://schemas.openxmlformats.org/officeDocument/2006/relationships" xmlns:m="http://schemas.openxmlformats.org/officeDocument/2006/math" xmlns:v="urn:schemas-microsoft-com:vml" xmlns:wp14="http://schemas.microsoft.com/office/word/2010/wordprocessingDrawing" xmlns:wp="http://schemas.openxmlformats.org/drawingml/2006/wordprocessingDrawing" xmlns:w10="urn:schemas-microsoft-com:office:word" xmlns:w="http://schemas.openxmlformats.org/wordprocessingml/2006/main" xmlns:w14="http://schemas.microsoft.com/office/word/2010/wordml" xmlns:wpg="http://schemas.microsoft.com/office/word/2010/wordprocessingGroup" xmlns:wpi="http://schemas.microsoft.com/office/word/2010/wordprocessingInk" xmlns:wne="http://schemas.microsoft.com/office/word/2006/wordml" xmlns:wps="http://schemas.microsoft.com/office/word/2010/wordprocessingShape" mc:Ignorable="w14 wp14">
+<w:endnotes xmlns:wpc="http://schemas.microsoft.com/office/word/2010/wordprocessingCanvas" xmlns:mc="http://schemas.openxmlformats.org/markup-compatibility/2006" xmlns:o="urn:schemas-microsoft-com:office:office" xmlns:r="http://schemas.openxmlformats.org/officeDocument/2006/relationships" xmlns:m="http://schemas.openxmlformats.org/officeDocument/2006/math" xmlns:v="urn:schemas-microsoft-com:vml" xmlns:wp14="http://schemas.microsoft.com/office/word/2010/wordprocessingDrawing" xmlns:wp="http://schemas.openxmlformats.org/drawingml/2006/wordprocessingDrawing" xmlns:w10="urn:schemas-microsoft-com:office:word" xmlns:w="http://schemas.openxmlformats.org/wordprocessingml/2006/main" xmlns:w14="http://schemas.microsoft.com/office/word/2010/wordml" xmlns:wpg="http://schemas.microsoft.com/office/word/2010/wordprocessingGroup" xmlns:wpi="http://schemas.microsoft.com/office/word/2010/wordprocessingInk" xmlns:wne="http://schemas.microsoft.com/office/word/2006/wordml" xmlns:wps="http://schemas.microsoft.com/office/word/2010/wordprocessingShape" mc:Ignorable="w14 wp14">
   <w:endnote w:type="separator" w:id="-1">
     <w:p>
       <w:pPr>
@@ -3004,42 +2306,42 @@
 </file>
 
 <file path=word/footer1.xml><?xml version="1.0" encoding="utf-8"?>
-<w:ftr xmlns:wpc="http://schemas.microsoft.com/office/word/2010/wordprocessingCanvas" xmlns:mo="http://schemas.microsoft.com/office/mac/office/2008/main" xmlns:mc="http://schemas.openxmlformats.org/markup-compatibility/2006" xmlns:mv="urn:schemas-microsoft-com:mac:vml" xmlns:o="urn:schemas-microsoft-com:office:office" xmlns:r="http://schemas.openxmlformats.org/officeDocument/2006/relationships" xmlns:m="http://schemas.openxmlformats.org/officeDocument/2006/math" xmlns:v="urn:schemas-microsoft-com:vml" xmlns:wp14="http://schemas.microsoft.com/office/word/2010/wordprocessingDrawing" xmlns:wp="http://schemas.openxmlformats.org/drawingml/2006/wordprocessingDrawing" xmlns:w10="urn:schemas-microsoft-com:office:word" xmlns:w="http://schemas.openxmlformats.org/wordprocessingml/2006/main" xmlns:w14="http://schemas.microsoft.com/office/word/2010/wordml" xmlns:wpg="http://schemas.microsoft.com/office/word/2010/wordprocessingGroup" xmlns:wpi="http://schemas.microsoft.com/office/word/2010/wordprocessingInk" xmlns:wne="http://schemas.microsoft.com/office/word/2006/wordml" xmlns:wps="http://schemas.microsoft.com/office/word/2010/wordprocessingShape" mc:Ignorable="w14 wp14">
+<w:ftr xmlns:wpc="http://schemas.microsoft.com/office/word/2010/wordprocessingCanvas" xmlns:mc="http://schemas.openxmlformats.org/markup-compatibility/2006" xmlns:o="urn:schemas-microsoft-com:office:office" xmlns:r="http://schemas.openxmlformats.org/officeDocument/2006/relationships" xmlns:m="http://schemas.openxmlformats.org/officeDocument/2006/math" xmlns:v="urn:schemas-microsoft-com:vml" xmlns:wp14="http://schemas.microsoft.com/office/word/2010/wordprocessingDrawing" xmlns:wp="http://schemas.openxmlformats.org/drawingml/2006/wordprocessingDrawing" xmlns:w10="urn:schemas-microsoft-com:office:word" xmlns:w="http://schemas.openxmlformats.org/wordprocessingml/2006/main" xmlns:w14="http://schemas.microsoft.com/office/word/2010/wordml" xmlns:wpg="http://schemas.microsoft.com/office/word/2010/wordprocessingGroup" xmlns:wpi="http://schemas.microsoft.com/office/word/2010/wordprocessingInk" xmlns:wne="http://schemas.microsoft.com/office/word/2006/wordml" xmlns:wps="http://schemas.microsoft.com/office/word/2010/wordprocessingShape" mc:Ignorable="w14 wp14">
   <w:p>
     <w:pPr>
-      <w:pStyle w:val="Footer"/>
+      <w:pStyle w:val="Sidfot"/>
     </w:pPr>
   </w:p>
   <w:p>
     <w:pPr>
-      <w:pStyle w:val="Footer"/>
+      <w:pStyle w:val="Sidfot"/>
     </w:pPr>
   </w:p>
   <w:p>
     <w:pPr>
-      <w:pStyle w:val="Footer"/>
+      <w:pStyle w:val="Sidfot"/>
     </w:pPr>
   </w:p>
   <w:p>
     <w:pPr>
-      <w:pStyle w:val="Footer"/>
+      <w:pStyle w:val="Sidfot"/>
     </w:pPr>
   </w:p>
   <w:p>
     <w:pPr>
-      <w:pStyle w:val="Footer"/>
+      <w:pStyle w:val="Sidfot"/>
     </w:pPr>
   </w:p>
   <w:p>
     <w:pPr>
-      <w:pStyle w:val="Footer"/>
+      <w:pStyle w:val="Sidfot"/>
     </w:pPr>
   </w:p>
   <w:p>
     <w:pPr>
-      <w:pStyle w:val="Footer"/>
+      <w:pStyle w:val="Sidfot"/>
     </w:pPr>
-    <w:bookmarkStart w:id="28" w:name="Footer"/>
+    <w:bookmarkStart w:id="25" w:name="Footer"/>
     <w:r>
       <w:rPr>
         <w:i/>
@@ -3047,28 +2349,9 @@
         <w:color w:val="333333"/>
         <w:szCs w:val="12"/>
       </w:rPr>
-      <w:t>Center för eHälsa i samverkan</w:t>
+      <w:t xml:space="preserve">Center för </w:t>
     </w:r>
-    <w:r>
-      <w:rPr>
-        <w:color w:val="333333"/>
-        <w:szCs w:val="12"/>
-      </w:rPr>
-      <w:t xml:space="preserve"> koordinerar landstingens och regionernas samarbete för att </w:t>
-    </w:r>
-    <w:r>
-      <w:rPr>
-        <w:szCs w:val="12"/>
-      </w:rPr>
-      <w:t>förverkliga strategin för Nationell eHälsa – tillgänglig och säker information inom vård och omsorg</w:t>
-    </w:r>
-    <w:r>
-      <w:rPr>
-        <w:color w:val="333333"/>
-        <w:szCs w:val="12"/>
-      </w:rPr>
-      <w:t xml:space="preserve">. Centret ska skapa den långsiktighet som krävs för att utveckla och införa gemensamma eHälsostöd, infrastruktur och standarder som förbättrar informationstillgänglighet, kvalitet och patientsäkerhet. </w:t>
-    </w:r>
+    <w:proofErr w:type="spellStart"/>
     <w:r>
       <w:rPr>
         <w:i/>
@@ -3076,23 +2359,112 @@
         <w:color w:val="333333"/>
         <w:szCs w:val="12"/>
       </w:rPr>
-      <w:t>Center för eHälsa i samverkan</w:t>
+      <w:t>eHälsa</w:t>
+    </w:r>
+    <w:proofErr w:type="spellEnd"/>
+    <w:r>
+      <w:rPr>
+        <w:i/>
+        <w:iCs/>
+        <w:color w:val="333333"/>
+        <w:szCs w:val="12"/>
+      </w:rPr>
+      <w:t xml:space="preserve"> i samverkan</w:t>
     </w:r>
     <w:r>
       <w:rPr>
         <w:color w:val="333333"/>
         <w:szCs w:val="12"/>
       </w:rPr>
+      <w:t xml:space="preserve"> koordinerar landstingens och regionernas samarbete för att </w:t>
+    </w:r>
+    <w:r>
+      <w:rPr>
+        <w:szCs w:val="12"/>
+      </w:rPr>
+      <w:t xml:space="preserve">förverkliga strategin för Nationell </w:t>
+    </w:r>
+    <w:proofErr w:type="spellStart"/>
+    <w:r>
+      <w:rPr>
+        <w:szCs w:val="12"/>
+      </w:rPr>
+      <w:t>eHälsa</w:t>
+    </w:r>
+    <w:proofErr w:type="spellEnd"/>
+    <w:r>
+      <w:rPr>
+        <w:szCs w:val="12"/>
+      </w:rPr>
+      <w:t xml:space="preserve"> – tillgänglig och säker information inom vård och omsorg</w:t>
+    </w:r>
+    <w:r>
+      <w:rPr>
+        <w:color w:val="333333"/>
+        <w:szCs w:val="12"/>
+      </w:rPr>
+      <w:t xml:space="preserve">. Centret ska skapa den långsiktighet som krävs för att utveckla och införa gemensamma </w:t>
+    </w:r>
+    <w:proofErr w:type="spellStart"/>
+    <w:r>
+      <w:rPr>
+        <w:color w:val="333333"/>
+        <w:szCs w:val="12"/>
+      </w:rPr>
+      <w:t>eHälsostöd</w:t>
+    </w:r>
+    <w:proofErr w:type="spellEnd"/>
+    <w:r>
+      <w:rPr>
+        <w:color w:val="333333"/>
+        <w:szCs w:val="12"/>
+      </w:rPr>
+      <w:t xml:space="preserve">, infrastruktur och standarder som förbättrar informationstillgänglighet, kvalitet och patientsäkerhet. </w:t>
+    </w:r>
+    <w:r>
+      <w:rPr>
+        <w:i/>
+        <w:iCs/>
+        <w:color w:val="333333"/>
+        <w:szCs w:val="12"/>
+      </w:rPr>
+      <w:t xml:space="preserve">Center för </w:t>
+    </w:r>
+    <w:proofErr w:type="spellStart"/>
+    <w:r>
+      <w:rPr>
+        <w:i/>
+        <w:iCs/>
+        <w:color w:val="333333"/>
+        <w:szCs w:val="12"/>
+      </w:rPr>
+      <w:t>eHälsa</w:t>
+    </w:r>
+    <w:proofErr w:type="spellEnd"/>
+    <w:r>
+      <w:rPr>
+        <w:i/>
+        <w:iCs/>
+        <w:color w:val="333333"/>
+        <w:szCs w:val="12"/>
+      </w:rPr>
+      <w:t xml:space="preserve"> i samverkan</w:t>
+    </w:r>
+    <w:r>
+      <w:rPr>
+        <w:color w:val="333333"/>
+        <w:szCs w:val="12"/>
+      </w:rPr>
       <w:t xml:space="preserve"> styrs av representanter från landsting och regioner, Sveriges Kommuner och Landsting (SKL), kommunerna och de privata vårdgivarna.</w:t>
     </w:r>
-    <w:bookmarkEnd w:id="28"/>
+    <w:bookmarkEnd w:id="25"/>
     <w:r>
       <w:rPr>
         <w:rFonts w:cs="Georgia"/>
         <w:noProof/>
         <w:color w:val="001610"/>
         <w:szCs w:val="12"/>
-        <w:lang w:val="en-US"/>
+        <w:lang w:eastAsia="sv-SE"/>
       </w:rPr>
       <w:drawing>
         <wp:anchor distT="0" distB="0" distL="114300" distR="114300" simplePos="0" relativeHeight="251658242" behindDoc="0" locked="1" layoutInCell="0" allowOverlap="1" wp14:anchorId="4007DA08" wp14:editId="084444D1">
@@ -3151,7 +2523,7 @@
     <w:r>
       <w:rPr>
         <w:noProof/>
-        <w:lang w:val="en-US"/>
+        <w:lang w:eastAsia="sv-SE"/>
       </w:rPr>
       <w:drawing>
         <wp:anchor distT="0" distB="0" distL="114300" distR="114300" simplePos="0" relativeHeight="251658243" behindDoc="0" locked="1" layoutInCell="0" allowOverlap="1" wp14:anchorId="3E10CC95" wp14:editId="258554FC">
@@ -3212,7 +2584,7 @@
 </file>
 
 <file path=word/footnotes.xml><?xml version="1.0" encoding="utf-8"?>
-<w:footnotes xmlns:wpc="http://schemas.microsoft.com/office/word/2010/wordprocessingCanvas" xmlns:mo="http://schemas.microsoft.com/office/mac/office/2008/main" xmlns:mc="http://schemas.openxmlformats.org/markup-compatibility/2006" xmlns:mv="urn:schemas-microsoft-com:mac:vml" xmlns:o="urn:schemas-microsoft-com:office:office" xmlns:r="http://schemas.openxmlformats.org/officeDocument/2006/relationships" xmlns:m="http://schemas.openxmlformats.org/officeDocument/2006/math" xmlns:v="urn:schemas-microsoft-com:vml" xmlns:wp14="http://schemas.microsoft.com/office/word/2010/wordprocessingDrawing" xmlns:wp="http://schemas.openxmlformats.org/drawingml/2006/wordprocessingDrawing" xmlns:w10="urn:schemas-microsoft-com:office:word" xmlns:w="http://schemas.openxmlformats.org/wordprocessingml/2006/main" xmlns:w14="http://schemas.microsoft.com/office/word/2010/wordml" xmlns:wpg="http://schemas.microsoft.com/office/word/2010/wordprocessingGroup" xmlns:wpi="http://schemas.microsoft.com/office/word/2010/wordprocessingInk" xmlns:wne="http://schemas.microsoft.com/office/word/2006/wordml" xmlns:wps="http://schemas.microsoft.com/office/word/2010/wordprocessingShape" mc:Ignorable="w14 wp14">
+<w:footnotes xmlns:wpc="http://schemas.microsoft.com/office/word/2010/wordprocessingCanvas" xmlns:mc="http://schemas.openxmlformats.org/markup-compatibility/2006" xmlns:o="urn:schemas-microsoft-com:office:office" xmlns:r="http://schemas.openxmlformats.org/officeDocument/2006/relationships" xmlns:m="http://schemas.openxmlformats.org/officeDocument/2006/math" xmlns:v="urn:schemas-microsoft-com:vml" xmlns:wp14="http://schemas.microsoft.com/office/word/2010/wordprocessingDrawing" xmlns:wp="http://schemas.openxmlformats.org/drawingml/2006/wordprocessingDrawing" xmlns:w10="urn:schemas-microsoft-com:office:word" xmlns:w="http://schemas.openxmlformats.org/wordprocessingml/2006/main" xmlns:w14="http://schemas.microsoft.com/office/word/2010/wordml" xmlns:wpg="http://schemas.microsoft.com/office/word/2010/wordprocessingGroup" xmlns:wpi="http://schemas.microsoft.com/office/word/2010/wordprocessingInk" xmlns:wne="http://schemas.microsoft.com/office/word/2006/wordml" xmlns:wps="http://schemas.microsoft.com/office/word/2010/wordprocessingShape" mc:Ignorable="w14 wp14">
   <w:footnote w:type="separator" w:id="-1">
     <w:p>
       <w:pPr>
@@ -3244,7 +2616,7 @@
 </file>
 
 <file path=word/header1.xml><?xml version="1.0" encoding="utf-8"?>
-<w:hdr xmlns:wpc="http://schemas.microsoft.com/office/word/2010/wordprocessingCanvas" xmlns:mo="http://schemas.microsoft.com/office/mac/office/2008/main" xmlns:mc="http://schemas.openxmlformats.org/markup-compatibility/2006" xmlns:mv="urn:schemas-microsoft-com:mac:vml" xmlns:o="urn:schemas-microsoft-com:office:office" xmlns:r="http://schemas.openxmlformats.org/officeDocument/2006/relationships" xmlns:m="http://schemas.openxmlformats.org/officeDocument/2006/math" xmlns:v="urn:schemas-microsoft-com:vml" xmlns:wp14="http://schemas.microsoft.com/office/word/2010/wordprocessingDrawing" xmlns:wp="http://schemas.openxmlformats.org/drawingml/2006/wordprocessingDrawing" xmlns:w10="urn:schemas-microsoft-com:office:word" xmlns:w="http://schemas.openxmlformats.org/wordprocessingml/2006/main" xmlns:w14="http://schemas.microsoft.com/office/word/2010/wordml" xmlns:wpg="http://schemas.microsoft.com/office/word/2010/wordprocessingGroup" xmlns:wpi="http://schemas.microsoft.com/office/word/2010/wordprocessingInk" xmlns:wne="http://schemas.microsoft.com/office/word/2006/wordml" xmlns:wps="http://schemas.microsoft.com/office/word/2010/wordprocessingShape" mc:Ignorable="w14 wp14">
+<w:hdr xmlns:wpc="http://schemas.microsoft.com/office/word/2010/wordprocessingCanvas" xmlns:mc="http://schemas.openxmlformats.org/markup-compatibility/2006" xmlns:o="urn:schemas-microsoft-com:office:office" xmlns:r="http://schemas.openxmlformats.org/officeDocument/2006/relationships" xmlns:m="http://schemas.openxmlformats.org/officeDocument/2006/math" xmlns:v="urn:schemas-microsoft-com:vml" xmlns:wp14="http://schemas.microsoft.com/office/word/2010/wordprocessingDrawing" xmlns:wp="http://schemas.openxmlformats.org/drawingml/2006/wordprocessingDrawing" xmlns:w10="urn:schemas-microsoft-com:office:word" xmlns:w="http://schemas.openxmlformats.org/wordprocessingml/2006/main" xmlns:w14="http://schemas.microsoft.com/office/word/2010/wordml" xmlns:wpg="http://schemas.microsoft.com/office/word/2010/wordprocessingGroup" xmlns:wpi="http://schemas.microsoft.com/office/word/2010/wordprocessingInk" xmlns:wne="http://schemas.microsoft.com/office/word/2006/wordml" xmlns:wps="http://schemas.microsoft.com/office/word/2010/wordprocessingShape" mc:Ignorable="w14 wp14">
   <w:p>
     <w:pPr>
       <w:tabs>
@@ -3257,7 +2629,7 @@
         <w:noProof/>
         <w:sz w:val="14"/>
         <w:szCs w:val="14"/>
-        <w:lang w:val="en-US"/>
+        <w:lang w:eastAsia="sv-SE"/>
       </w:rPr>
       <w:drawing>
         <wp:anchor distT="0" distB="0" distL="114300" distR="114300" simplePos="0" relativeHeight="251658241" behindDoc="0" locked="1" layoutInCell="0" allowOverlap="1" wp14:anchorId="69DA08F1" wp14:editId="6C95FCFC">
@@ -3316,11 +2688,23 @@
     <w:r>
       <w:tab/>
     </w:r>
-    <w:bookmarkStart w:id="15" w:name="Date1"/>
+    <w:bookmarkStart w:id="13" w:name="Date1"/>
     <w:r>
-      <w:t>23 maj 2013</w:t>
+      <w:t>20</w:t>
     </w:r>
-    <w:bookmarkEnd w:id="15"/>
+    <w:r>
+      <w:t xml:space="preserve"> </w:t>
+    </w:r>
+    <w:r>
+      <w:t xml:space="preserve">februari </w:t>
+    </w:r>
+    <w:r>
+      <w:t>201</w:t>
+    </w:r>
+    <w:bookmarkEnd w:id="13"/>
+    <w:r>
+      <w:t>4</w:t>
+    </w:r>
   </w:p>
   <w:p>
     <w:pPr>
@@ -3331,20 +2715,20 @@
     <w:r>
       <w:tab/>
     </w:r>
-    <w:bookmarkStart w:id="16" w:name="LDnr1"/>
-    <w:bookmarkEnd w:id="16"/>
+    <w:bookmarkStart w:id="14" w:name="LDnr1"/>
+    <w:bookmarkEnd w:id="14"/>
     <w:r>
       <w:t xml:space="preserve"> </w:t>
     </w:r>
-    <w:bookmarkStart w:id="17" w:name="Dnr1"/>
-    <w:bookmarkEnd w:id="17"/>
+    <w:bookmarkStart w:id="15" w:name="Dnr1"/>
+    <w:bookmarkEnd w:id="15"/>
     <w:r>
       <w:rPr>
         <w:rFonts w:cs="Georgia"/>
         <w:noProof/>
         <w:sz w:val="14"/>
         <w:szCs w:val="14"/>
-        <w:lang w:val="en-US"/>
+        <w:lang w:eastAsia="sv-SE"/>
       </w:rPr>
       <mc:AlternateContent>
         <mc:Choice Requires="wps">
@@ -3388,7 +2772,7 @@
                         <a:noFill/>
                       </a:ln>
                       <a:extLst>
-                        <a:ext uri="{91240B29-F687-4f45-9708-019B960494DF}">
+                        <a:ext uri="{91240B29-F687-4F45-9708-019B960494DF}">
                           <a14:hiddenLine xmlns:a14="http://schemas.microsoft.com/office/drawing/2010/main" w="9525">
                             <a:solidFill>
                               <a:srgbClr val="000000"/>
@@ -3433,7 +2817,7 @@
                               <w:sz w:val="16"/>
                               <w:szCs w:val="16"/>
                             </w:rPr>
-                            <w:t>3</w:t>
+                            <w:t>5</w:t>
                           </w:r>
                           <w:r>
                             <w:rPr>
@@ -3449,16 +2833,31 @@
                             </w:rPr>
                             <w:t xml:space="preserve"> (</w:t>
                           </w:r>
-                          <w:fldSimple w:instr=" SECTIONPAGES   \* MERGEFORMAT ">
-                            <w:r>
-                              <w:rPr>
-                                <w:noProof/>
-                                <w:sz w:val="16"/>
-                                <w:szCs w:val="16"/>
-                              </w:rPr>
-                              <w:t>6</w:t>
-                            </w:r>
-                          </w:fldSimple>
+                          <w:r>
+                            <w:fldChar w:fldCharType="begin"/>
+                          </w:r>
+                          <w:r>
+                            <w:instrText xml:space="preserve"> SECTIONPAGES   \* MERGEFORMAT </w:instrText>
+                          </w:r>
+                          <w:r>
+                            <w:fldChar w:fldCharType="separate"/>
+                          </w:r>
+                          <w:r>
+                            <w:rPr>
+                              <w:noProof/>
+                              <w:sz w:val="16"/>
+                              <w:szCs w:val="16"/>
+                            </w:rPr>
+                            <w:t>5</w:t>
+                          </w:r>
+                          <w:r>
+                            <w:rPr>
+                              <w:noProof/>
+                              <w:sz w:val="16"/>
+                              <w:szCs w:val="16"/>
+                            </w:rPr>
+                            <w:fldChar w:fldCharType="end"/>
+                          </w:r>
                           <w:r>
                             <w:rPr>
                               <w:sz w:val="16"/>
@@ -3486,11 +2885,11 @@
         </mc:Choice>
         <mc:Fallback>
           <w:pict>
-            <v:shapetype id="_x0000_t202" coordsize="21600,21600" o:spt="202" path="m0,0l0,21600,21600,21600,21600,0xe">
+            <v:shapetype id="_x0000_t202" coordsize="21600,21600" o:spt="202" path="m,l,21600r21600,l21600,xe">
               <v:stroke joinstyle="miter"/>
               <v:path gradientshapeok="t" o:connecttype="rect"/>
             </v:shapetype>
-            <v:shape id="Text Box 3" o:spid="_x0000_s1026" type="#_x0000_t202" style="position:absolute;margin-left:506.35pt;margin-top:22.95pt;width:42.25pt;height:31.85pt;z-index:251658245;visibility:visible;mso-wrap-style:square;mso-width-percent:0;mso-height-percent:0;mso-wrap-distance-left:9pt;mso-wrap-distance-top:0;mso-wrap-distance-right:9pt;mso-wrap-distance-bottom:0;mso-position-horizontal:absolute;mso-position-horizontal-relative:page;mso-position-vertical:absolute;mso-position-vertical-relative:page;mso-width-percent:0;mso-height-percent:0;mso-width-relative:page;mso-height-relative:page;v-text-anchor:top" o:gfxdata="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" fillcolor="white [3212]" stroked="f">
+            <v:shape id="Text Box 3" o:spid="_x0000_s1026" type="#_x0000_t202" style="position:absolute;margin-left:506.35pt;margin-top:22.95pt;width:42.25pt;height:31.85pt;z-index:251658245;visibility:visible;mso-wrap-style:square;mso-width-percent:0;mso-height-percent:0;mso-wrap-distance-left:9pt;mso-wrap-distance-top:0;mso-wrap-distance-right:9pt;mso-wrap-distance-bottom:0;mso-position-horizontal:absolute;mso-position-horizontal-relative:page;mso-position-vertical:absolute;mso-position-vertical-relative:page;mso-width-percent:0;mso-height-percent:0;mso-width-relative:page;mso-height-relative:page;v-text-anchor:top" o:gfxdata="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" fillcolor="white [3212]" stroked="f">
               <v:textbox>
                 <w:txbxContent>
                   <w:p>
@@ -3524,7 +2923,7 @@
                         <w:sz w:val="16"/>
                         <w:szCs w:val="16"/>
                       </w:rPr>
-                      <w:t>3</w:t>
+                      <w:t>5</w:t>
                     </w:r>
                     <w:r>
                       <w:rPr>
@@ -3540,16 +2939,31 @@
                       </w:rPr>
                       <w:t xml:space="preserve"> (</w:t>
                     </w:r>
-                    <w:fldSimple w:instr=" SECTIONPAGES   \* MERGEFORMAT ">
-                      <w:r>
-                        <w:rPr>
-                          <w:noProof/>
-                          <w:sz w:val="16"/>
-                          <w:szCs w:val="16"/>
-                        </w:rPr>
-                        <w:t>6</w:t>
-                      </w:r>
-                    </w:fldSimple>
+                    <w:r>
+                      <w:fldChar w:fldCharType="begin"/>
+                    </w:r>
+                    <w:r>
+                      <w:instrText xml:space="preserve"> SECTIONPAGES   \* MERGEFORMAT </w:instrText>
+                    </w:r>
+                    <w:r>
+                      <w:fldChar w:fldCharType="separate"/>
+                    </w:r>
+                    <w:r>
+                      <w:rPr>
+                        <w:noProof/>
+                        <w:sz w:val="16"/>
+                        <w:szCs w:val="16"/>
+                      </w:rPr>
+                      <w:t>5</w:t>
+                    </w:r>
+                    <w:r>
+                      <w:rPr>
+                        <w:noProof/>
+                        <w:sz w:val="16"/>
+                        <w:szCs w:val="16"/>
+                      </w:rPr>
+                      <w:fldChar w:fldCharType="end"/>
+                    </w:r>
                     <w:r>
                       <w:rPr>
                         <w:sz w:val="16"/>
@@ -3571,7 +2985,7 @@
 </file>
 
 <file path=word/header2.xml><?xml version="1.0" encoding="utf-8"?>
-<w:hdr xmlns:wpc="http://schemas.microsoft.com/office/word/2010/wordprocessingCanvas" xmlns:mo="http://schemas.microsoft.com/office/mac/office/2008/main" xmlns:mc="http://schemas.openxmlformats.org/markup-compatibility/2006" xmlns:mv="urn:schemas-microsoft-com:mac:vml" xmlns:o="urn:schemas-microsoft-com:office:office" xmlns:r="http://schemas.openxmlformats.org/officeDocument/2006/relationships" xmlns:m="http://schemas.openxmlformats.org/officeDocument/2006/math" xmlns:v="urn:schemas-microsoft-com:vml" xmlns:wp14="http://schemas.microsoft.com/office/word/2010/wordprocessingDrawing" xmlns:wp="http://schemas.openxmlformats.org/drawingml/2006/wordprocessingDrawing" xmlns:w10="urn:schemas-microsoft-com:office:word" xmlns:w="http://schemas.openxmlformats.org/wordprocessingml/2006/main" xmlns:w14="http://schemas.microsoft.com/office/word/2010/wordml" xmlns:wpg="http://schemas.microsoft.com/office/word/2010/wordprocessingGroup" xmlns:wpi="http://schemas.microsoft.com/office/word/2010/wordprocessingInk" xmlns:wne="http://schemas.microsoft.com/office/word/2006/wordml" xmlns:wps="http://schemas.microsoft.com/office/word/2010/wordprocessingShape" mc:Ignorable="w14 wp14">
+<w:hdr xmlns:wpc="http://schemas.microsoft.com/office/word/2010/wordprocessingCanvas" xmlns:mc="http://schemas.openxmlformats.org/markup-compatibility/2006" xmlns:o="urn:schemas-microsoft-com:office:office" xmlns:r="http://schemas.openxmlformats.org/officeDocument/2006/relationships" xmlns:m="http://schemas.openxmlformats.org/officeDocument/2006/math" xmlns:v="urn:schemas-microsoft-com:vml" xmlns:wp14="http://schemas.microsoft.com/office/word/2010/wordprocessingDrawing" xmlns:wp="http://schemas.openxmlformats.org/drawingml/2006/wordprocessingDrawing" xmlns:w10="urn:schemas-microsoft-com:office:word" xmlns:w="http://schemas.openxmlformats.org/wordprocessingml/2006/main" xmlns:w14="http://schemas.microsoft.com/office/word/2010/wordml" xmlns:wpg="http://schemas.microsoft.com/office/word/2010/wordprocessingGroup" xmlns:wpi="http://schemas.microsoft.com/office/word/2010/wordprocessingInk" xmlns:wne="http://schemas.microsoft.com/office/word/2006/wordml" xmlns:wps="http://schemas.microsoft.com/office/word/2010/wordprocessingShape" mc:Ignorable="w14 wp14">
   <w:p>
     <w:pPr>
       <w:tabs>
@@ -3584,7 +2998,7 @@
         <w:noProof/>
         <w:sz w:val="14"/>
         <w:szCs w:val="14"/>
-        <w:lang w:val="en-US"/>
+        <w:lang w:eastAsia="sv-SE"/>
       </w:rPr>
       <w:drawing>
         <wp:anchor distT="0" distB="0" distL="114300" distR="114300" simplePos="0" relativeHeight="251658240" behindDoc="0" locked="1" layoutInCell="0" allowOverlap="1" wp14:anchorId="71CF5884" wp14:editId="3A83A3FC">
@@ -3643,20 +3057,23 @@
     <w:r>
       <w:tab/>
     </w:r>
-    <w:bookmarkStart w:id="18" w:name="Date"/>
+    <w:bookmarkStart w:id="16" w:name="Date"/>
     <w:r>
-      <w:t>21</w:t>
+      <w:t>20</w:t>
     </w:r>
     <w:r>
       <w:t xml:space="preserve"> </w:t>
     </w:r>
     <w:r>
-      <w:t>november</w:t>
+      <w:t xml:space="preserve">februari </w:t>
     </w:r>
     <w:r>
-      <w:t xml:space="preserve"> 2013</w:t>
+      <w:t>201</w:t>
     </w:r>
-    <w:bookmarkEnd w:id="18"/>
+    <w:bookmarkEnd w:id="16"/>
+    <w:r>
+      <w:t>4</w:t>
+    </w:r>
   </w:p>
   <w:p>
     <w:pPr>
@@ -3667,13 +3084,13 @@
     <w:r>
       <w:tab/>
     </w:r>
-    <w:bookmarkStart w:id="19" w:name="LDnr"/>
-    <w:bookmarkEnd w:id="19"/>
+    <w:bookmarkStart w:id="17" w:name="LDnr"/>
+    <w:bookmarkEnd w:id="17"/>
     <w:r>
       <w:t xml:space="preserve"> </w:t>
     </w:r>
-    <w:bookmarkStart w:id="20" w:name="Dnr"/>
-    <w:bookmarkEnd w:id="20"/>
+    <w:bookmarkStart w:id="18" w:name="Dnr"/>
+    <w:bookmarkEnd w:id="18"/>
   </w:p>
   <w:p/>
   <w:tbl>
@@ -3696,7 +3113,7 @@
         </w:tcPr>
         <w:p>
           <w:pPr>
-            <w:pStyle w:val="Header"/>
+            <w:pStyle w:val="Sidhuvud"/>
             <w:rPr>
               <w:rFonts w:cs="Georgia"/>
               <w:sz w:val="14"/>
@@ -3709,12 +3126,30 @@
               <w:sz w:val="14"/>
               <w:szCs w:val="14"/>
             </w:rPr>
-            <w:t>Center för eHälsa i samverkan</w:t>
+            <w:t xml:space="preserve">Center för </w:t>
+          </w:r>
+          <w:proofErr w:type="spellStart"/>
+          <w:r>
+            <w:rPr>
+              <w:rFonts w:cs="Georgia"/>
+              <w:sz w:val="14"/>
+              <w:szCs w:val="14"/>
+            </w:rPr>
+            <w:t>eHälsa</w:t>
+          </w:r>
+          <w:proofErr w:type="spellEnd"/>
+          <w:r>
+            <w:rPr>
+              <w:rFonts w:cs="Georgia"/>
+              <w:sz w:val="14"/>
+              <w:szCs w:val="14"/>
+            </w:rPr>
+            <w:t xml:space="preserve"> i samverkan</w:t>
           </w:r>
         </w:p>
         <w:p>
           <w:pPr>
-            <w:pStyle w:val="Header"/>
+            <w:pStyle w:val="Sidhuvud"/>
             <w:rPr>
               <w:rFonts w:cs="Georgia"/>
               <w:sz w:val="12"/>
@@ -3732,7 +3167,7 @@
         </w:p>
         <w:p>
           <w:pPr>
-            <w:pStyle w:val="Header"/>
+            <w:pStyle w:val="Sidhuvud"/>
             <w:rPr>
               <w:rFonts w:cs="Georgia"/>
               <w:sz w:val="12"/>
@@ -3750,13 +3185,14 @@
         </w:p>
         <w:p>
           <w:pPr>
-            <w:pStyle w:val="Header"/>
+            <w:pStyle w:val="Sidhuvud"/>
             <w:rPr>
               <w:rFonts w:cs="Georgia"/>
               <w:sz w:val="12"/>
               <w:szCs w:val="12"/>
             </w:rPr>
           </w:pPr>
+          <w:proofErr w:type="gramStart"/>
           <w:r>
             <w:rPr>
               <w:rFonts w:cs="Georgia"/>
@@ -3773,8 +3209,8 @@
             </w:rPr>
             <w:t xml:space="preserve"> </w:t>
           </w:r>
-          <w:bookmarkStart w:id="21" w:name="PhoneDirect"/>
-          <w:bookmarkEnd w:id="21"/>
+          <w:bookmarkStart w:id="19" w:name="PhoneDirect"/>
+          <w:bookmarkEnd w:id="19"/>
           <w:r>
             <w:rPr>
               <w:rFonts w:cs="Georgia"/>
@@ -3789,132 +3225,41 @@
               <w:sz w:val="12"/>
               <w:szCs w:val="12"/>
             </w:rPr>
-            <w:t>0708-224186</w:t>
+            <w:t>0708</w:t>
           </w:r>
-        </w:p>
-        <w:p>
-          <w:pPr>
-            <w:pStyle w:val="Header"/>
-            <w:rPr>
-              <w:rFonts w:cs="Georgia"/>
-              <w:color w:val="31849B" w:themeColor="accent5" w:themeShade="BF"/>
-              <w:sz w:val="12"/>
-              <w:szCs w:val="12"/>
-            </w:rPr>
-          </w:pPr>
-          <w:bookmarkStart w:id="22" w:name="LMobile"/>
-          <w:bookmarkEnd w:id="22"/>
+          <w:proofErr w:type="gramEnd"/>
           <w:r>
             <w:rPr>
               <w:rFonts w:cs="Georgia"/>
               <w:sz w:val="12"/>
               <w:szCs w:val="12"/>
             </w:rPr>
-            <w:t xml:space="preserve"> </w:t>
-          </w:r>
-          <w:bookmarkStart w:id="23" w:name="Mobile"/>
-          <w:bookmarkEnd w:id="23"/>
-          <w:r>
-            <w:rPr>
-              <w:rFonts w:cs="Georgia"/>
-              <w:color w:val="31849B" w:themeColor="accent5" w:themeShade="BF"/>
-              <w:sz w:val="12"/>
-              <w:szCs w:val="12"/>
-            </w:rPr>
-            <w:fldChar w:fldCharType="begin"/>
-          </w:r>
-          <w:r>
-            <w:rPr>
-              <w:rFonts w:cs="Georgia"/>
-              <w:color w:val="31849B" w:themeColor="accent5" w:themeShade="BF"/>
-              <w:sz w:val="12"/>
-              <w:szCs w:val="12"/>
-            </w:rPr>
-            <w:instrText xml:space="preserve"> DOCPROPERTY  "arknummer" \* MERGEFORMAT </w:instrText>
-          </w:r>
-          <w:r>
-            <w:rPr>
-              <w:rFonts w:cs="Georgia"/>
-              <w:color w:val="31849B" w:themeColor="accent5" w:themeShade="BF"/>
-              <w:sz w:val="12"/>
-              <w:szCs w:val="12"/>
-            </w:rPr>
-            <w:fldChar w:fldCharType="separate"/>
-          </w:r>
-          <w:r>
-            <w:rPr>
-              <w:rFonts w:cs="Georgia"/>
-              <w:color w:val="31849B" w:themeColor="accent5" w:themeShade="BF"/>
-              <w:sz w:val="12"/>
-              <w:szCs w:val="12"/>
-            </w:rPr>
-            <w:t>ARK_0023</w:t>
-          </w:r>
-          <w:r>
-            <w:rPr>
-              <w:rFonts w:cs="Georgia"/>
-              <w:color w:val="31849B" w:themeColor="accent5" w:themeShade="BF"/>
-              <w:sz w:val="12"/>
-              <w:szCs w:val="12"/>
-            </w:rPr>
-            <w:fldChar w:fldCharType="end"/>
+            <w:t>-224186</w:t>
           </w:r>
         </w:p>
         <w:p>
           <w:pPr>
-            <w:pStyle w:val="Header"/>
+            <w:pStyle w:val="Sidhuvud"/>
             <w:rPr>
               <w:rFonts w:cs="Georgia"/>
               <w:sz w:val="12"/>
               <w:szCs w:val="12"/>
             </w:rPr>
           </w:pPr>
+          <w:bookmarkStart w:id="20" w:name="LMobile"/>
+          <w:bookmarkEnd w:id="20"/>
         </w:p>
         <w:p>
           <w:pPr>
-            <w:pStyle w:val="Header"/>
+            <w:pStyle w:val="Sidhuvud"/>
             <w:rPr>
               <w:rFonts w:cs="Georgia"/>
               <w:sz w:val="12"/>
               <w:szCs w:val="12"/>
             </w:rPr>
           </w:pPr>
-          <w:r>
-            <w:rPr>
-              <w:rFonts w:cs="Georgia"/>
-              <w:sz w:val="12"/>
-              <w:szCs w:val="12"/>
-            </w:rPr>
-            <w:t>Johan</w:t>
-          </w:r>
-          <w:r>
-            <w:rPr>
-              <w:rFonts w:cs="Georgia"/>
-              <w:sz w:val="12"/>
-              <w:szCs w:val="12"/>
-            </w:rPr>
-            <w:t xml:space="preserve"> </w:t>
-          </w:r>
-          <w:r>
-            <w:rPr>
-              <w:rFonts w:cs="Georgia"/>
-              <w:sz w:val="12"/>
-              <w:szCs w:val="12"/>
-            </w:rPr>
-            <w:t>Eltes</w:t>
-          </w:r>
-        </w:p>
-        <w:p>
-          <w:pPr>
-            <w:pStyle w:val="Header"/>
-            <w:rPr>
-              <w:rFonts w:cs="Georgia"/>
-              <w:sz w:val="12"/>
-              <w:szCs w:val="12"/>
-            </w:rPr>
-          </w:pPr>
-          <w:bookmarkStart w:id="24" w:name="Email"/>
-          <w:bookmarkEnd w:id="24"/>
+          <w:bookmarkStart w:id="21" w:name="Email"/>
+          <w:bookmarkEnd w:id="21"/>
         </w:p>
       </w:tc>
       <w:tc>
@@ -3923,7 +3268,7 @@
         </w:tcPr>
         <w:p>
           <w:pPr>
-            <w:pStyle w:val="Header"/>
+            <w:pStyle w:val="Sidhuvud"/>
             <w:rPr>
               <w:rFonts w:cs="Georgia"/>
               <w:sz w:val="14"/>
@@ -3940,10 +3285,10 @@
           <w:r>
             <w:t xml:space="preserve"> </w:t>
           </w:r>
-          <w:bookmarkStart w:id="25" w:name="slask"/>
-          <w:bookmarkStart w:id="26" w:name="Addressee"/>
-          <w:bookmarkEnd w:id="25"/>
-          <w:bookmarkEnd w:id="26"/>
+          <w:bookmarkStart w:id="22" w:name="slask"/>
+          <w:bookmarkStart w:id="23" w:name="Addressee"/>
+          <w:bookmarkEnd w:id="22"/>
+          <w:bookmarkEnd w:id="23"/>
         </w:p>
       </w:tc>
     </w:tr>
@@ -3957,7 +3302,7 @@
         </w:tcPr>
         <w:p>
           <w:pPr>
-            <w:pStyle w:val="Header"/>
+            <w:pStyle w:val="Sidhuvud"/>
             <w:rPr>
               <w:rFonts w:cs="Georgia"/>
               <w:sz w:val="12"/>
@@ -3983,7 +3328,7 @@
         </w:tcPr>
         <w:p>
           <w:pPr>
-            <w:pStyle w:val="Header"/>
+            <w:pStyle w:val="Sidhuvud"/>
             <w:rPr>
               <w:rFonts w:cs="Georgia"/>
               <w:sz w:val="12"/>
@@ -4006,7 +3351,7 @@
         </w:tcPr>
         <w:p>
           <w:pPr>
-            <w:pStyle w:val="Header"/>
+            <w:pStyle w:val="Sidhuvud"/>
             <w:rPr>
               <w:rFonts w:cs="Georgia"/>
               <w:sz w:val="12"/>
@@ -4021,7 +3366,7 @@
         </w:tcPr>
         <w:p>
           <w:pPr>
-            <w:pStyle w:val="Header"/>
+            <w:pStyle w:val="Sidhuvud"/>
             <w:rPr>
               <w:rFonts w:cs="Georgia"/>
               <w:sz w:val="12"/>
@@ -4034,26 +3379,26 @@
   </w:tbl>
   <w:p>
     <w:pPr>
-      <w:pStyle w:val="Header"/>
+      <w:pStyle w:val="Sidhuvud"/>
     </w:pPr>
-    <w:bookmarkStart w:id="27" w:name="Radera2"/>
-    <w:bookmarkEnd w:id="27"/>
+    <w:bookmarkStart w:id="24" w:name="Radera2"/>
+    <w:bookmarkEnd w:id="24"/>
   </w:p>
   <w:p>
     <w:pPr>
-      <w:pStyle w:val="Header"/>
+      <w:pStyle w:val="Sidhuvud"/>
     </w:pPr>
   </w:p>
   <w:p>
     <w:pPr>
-      <w:pStyle w:val="Header"/>
+      <w:pStyle w:val="Sidhuvud"/>
     </w:pPr>
   </w:p>
   <w:p>
     <w:r>
       <w:rPr>
         <w:noProof/>
-        <w:lang w:val="en-US"/>
+        <w:lang w:eastAsia="sv-SE"/>
       </w:rPr>
       <mc:AlternateContent>
         <mc:Choice Requires="wps">
@@ -4097,7 +3442,7 @@
                         <a:noFill/>
                       </a:ln>
                       <a:extLst>
-                        <a:ext uri="{91240B29-F687-4f45-9708-019B960494DF}">
+                        <a:ext uri="{91240B29-F687-4F45-9708-019B960494DF}">
                           <a14:hiddenLine xmlns:a14="http://schemas.microsoft.com/office/drawing/2010/main" w="9525">
                             <a:solidFill>
                               <a:srgbClr val="000000"/>
@@ -4158,16 +3503,31 @@
                             </w:rPr>
                             <w:t xml:space="preserve"> (</w:t>
                           </w:r>
-                          <w:fldSimple w:instr=" SECTIONPAGES   \* MERGEFORMAT ">
-                            <w:r>
-                              <w:rPr>
-                                <w:noProof/>
-                                <w:sz w:val="16"/>
-                                <w:szCs w:val="16"/>
-                              </w:rPr>
-                              <w:t>2</w:t>
-                            </w:r>
-                          </w:fldSimple>
+                          <w:r>
+                            <w:fldChar w:fldCharType="begin"/>
+                          </w:r>
+                          <w:r>
+                            <w:instrText xml:space="preserve"> SECTIONPAGES   \* MERGEFORMAT </w:instrText>
+                          </w:r>
+                          <w:r>
+                            <w:fldChar w:fldCharType="separate"/>
+                          </w:r>
+                          <w:r>
+                            <w:rPr>
+                              <w:noProof/>
+                              <w:sz w:val="16"/>
+                              <w:szCs w:val="16"/>
+                            </w:rPr>
+                            <w:t>5</w:t>
+                          </w:r>
+                          <w:r>
+                            <w:rPr>
+                              <w:noProof/>
+                              <w:sz w:val="16"/>
+                              <w:szCs w:val="16"/>
+                            </w:rPr>
+                            <w:fldChar w:fldCharType="end"/>
+                          </w:r>
                           <w:r>
                             <w:rPr>
                               <w:sz w:val="16"/>
@@ -4195,11 +3555,11 @@
         </mc:Choice>
         <mc:Fallback>
           <w:pict>
-            <v:shapetype id="_x0000_t202" coordsize="21600,21600" o:spt="202" path="m0,0l0,21600,21600,21600,21600,0xe">
+            <v:shapetype id="_x0000_t202" coordsize="21600,21600" o:spt="202" path="m,l,21600r21600,l21600,xe">
               <v:stroke joinstyle="miter"/>
               <v:path gradientshapeok="t" o:connecttype="rect"/>
             </v:shapetype>
-            <v:shape id="Text Box 2" o:spid="_x0000_s1027" type="#_x0000_t202" style="position:absolute;margin-left:506.35pt;margin-top:22.95pt;width:42.25pt;height:31.85pt;z-index:251658244;visibility:visible;mso-wrap-style:square;mso-width-percent:0;mso-height-percent:0;mso-wrap-distance-left:9pt;mso-wrap-distance-top:0;mso-wrap-distance-right:9pt;mso-wrap-distance-bottom:0;mso-position-horizontal:absolute;mso-position-horizontal-relative:page;mso-position-vertical:absolute;mso-position-vertical-relative:page;mso-width-percent:0;mso-height-percent:0;mso-width-relative:page;mso-height-relative:page;v-text-anchor:top" o:gfxdata="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" fillcolor="white [3212]" stroked="f">
+            <v:shape id="Text Box 2" o:spid="_x0000_s1027" type="#_x0000_t202" style="position:absolute;margin-left:506.35pt;margin-top:22.95pt;width:42.25pt;height:31.85pt;z-index:251658244;visibility:visible;mso-wrap-style:square;mso-width-percent:0;mso-height-percent:0;mso-wrap-distance-left:9pt;mso-wrap-distance-top:0;mso-wrap-distance-right:9pt;mso-wrap-distance-bottom:0;mso-position-horizontal:absolute;mso-position-horizontal-relative:page;mso-position-vertical:absolute;mso-position-vertical-relative:page;mso-width-percent:0;mso-height-percent:0;mso-width-relative:page;mso-height-relative:page;v-text-anchor:top" o:gfxdata="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" fillcolor="white [3212]" stroked="f">
               <v:textbox>
                 <w:txbxContent>
                   <w:p>
@@ -4249,16 +3609,31 @@
                       </w:rPr>
                       <w:t xml:space="preserve"> (</w:t>
                     </w:r>
-                    <w:fldSimple w:instr=" SECTIONPAGES   \* MERGEFORMAT ">
-                      <w:r>
-                        <w:rPr>
-                          <w:noProof/>
-                          <w:sz w:val="16"/>
-                          <w:szCs w:val="16"/>
-                        </w:rPr>
-                        <w:t>2</w:t>
-                      </w:r>
-                    </w:fldSimple>
+                    <w:r>
+                      <w:fldChar w:fldCharType="begin"/>
+                    </w:r>
+                    <w:r>
+                      <w:instrText xml:space="preserve"> SECTIONPAGES   \* MERGEFORMAT </w:instrText>
+                    </w:r>
+                    <w:r>
+                      <w:fldChar w:fldCharType="separate"/>
+                    </w:r>
+                    <w:r>
+                      <w:rPr>
+                        <w:noProof/>
+                        <w:sz w:val="16"/>
+                        <w:szCs w:val="16"/>
+                      </w:rPr>
+                      <w:t>5</w:t>
+                    </w:r>
+                    <w:r>
+                      <w:rPr>
+                        <w:noProof/>
+                        <w:sz w:val="16"/>
+                        <w:szCs w:val="16"/>
+                      </w:rPr>
+                      <w:fldChar w:fldCharType="end"/>
+                    </w:r>
                     <w:r>
                       <w:rPr>
                         <w:sz w:val="16"/>
@@ -4280,7 +3655,7 @@
 </file>
 
 <file path=word/numbering.xml><?xml version="1.0" encoding="utf-8"?>
-<w:numbering xmlns:wpc="http://schemas.microsoft.com/office/word/2010/wordprocessingCanvas" xmlns:mo="http://schemas.microsoft.com/office/mac/office/2008/main" xmlns:mc="http://schemas.openxmlformats.org/markup-compatibility/2006" xmlns:mv="urn:schemas-microsoft-com:mac:vml" xmlns:o="urn:schemas-microsoft-com:office:office" xmlns:r="http://schemas.openxmlformats.org/officeDocument/2006/relationships" xmlns:m="http://schemas.openxmlformats.org/officeDocument/2006/math" xmlns:v="urn:schemas-microsoft-com:vml" xmlns:wp14="http://schemas.microsoft.com/office/word/2010/wordprocessingDrawing" xmlns:wp="http://schemas.openxmlformats.org/drawingml/2006/wordprocessingDrawing" xmlns:w10="urn:schemas-microsoft-com:office:word" xmlns:w="http://schemas.openxmlformats.org/wordprocessingml/2006/main" xmlns:w14="http://schemas.microsoft.com/office/word/2010/wordml" xmlns:wpg="http://schemas.microsoft.com/office/word/2010/wordprocessingGroup" xmlns:wpi="http://schemas.microsoft.com/office/word/2010/wordprocessingInk" xmlns:wne="http://schemas.microsoft.com/office/word/2006/wordml" xmlns:wps="http://schemas.microsoft.com/office/word/2010/wordprocessingShape" mc:Ignorable="w14 wp14">
+<w:numbering xmlns:wpc="http://schemas.microsoft.com/office/word/2010/wordprocessingCanvas" xmlns:mc="http://schemas.openxmlformats.org/markup-compatibility/2006" xmlns:o="urn:schemas-microsoft-com:office:office" xmlns:r="http://schemas.openxmlformats.org/officeDocument/2006/relationships" xmlns:m="http://schemas.openxmlformats.org/officeDocument/2006/math" xmlns:v="urn:schemas-microsoft-com:vml" xmlns:wp14="http://schemas.microsoft.com/office/word/2010/wordprocessingDrawing" xmlns:wp="http://schemas.openxmlformats.org/drawingml/2006/wordprocessingDrawing" xmlns:w10="urn:schemas-microsoft-com:office:word" xmlns:w="http://schemas.openxmlformats.org/wordprocessingml/2006/main" xmlns:w14="http://schemas.microsoft.com/office/word/2010/wordml" xmlns:wpg="http://schemas.microsoft.com/office/word/2010/wordprocessingGroup" xmlns:wpi="http://schemas.microsoft.com/office/word/2010/wordprocessingInk" xmlns:wne="http://schemas.microsoft.com/office/word/2006/wordml" xmlns:wps="http://schemas.microsoft.com/office/word/2010/wordprocessingShape" mc:Ignorable="w14 wp14">
   <w:abstractNum w:abstractNumId="0">
     <w:nsid w:val="FFFFFF83"/>
     <w:multiLevelType w:val="singleLevel"/>
@@ -6110,7 +5485,7 @@
     <w:lvl w:ilvl="0">
       <w:start w:val="1"/>
       <w:numFmt w:val="decimal"/>
-      <w:pStyle w:val="Heading1"/>
+      <w:pStyle w:val="Rubrik1"/>
       <w:lvlText w:val="%1."/>
       <w:lvlJc w:val="left"/>
       <w:pPr>
@@ -6120,7 +5495,7 @@
     <w:lvl w:ilvl="1">
       <w:start w:val="1"/>
       <w:numFmt w:val="decimal"/>
-      <w:pStyle w:val="Heading2"/>
+      <w:pStyle w:val="Rubrik2"/>
       <w:lvlText w:val="%1.%2."/>
       <w:lvlJc w:val="left"/>
       <w:pPr>
@@ -6130,7 +5505,7 @@
     <w:lvl w:ilvl="2">
       <w:start w:val="1"/>
       <w:numFmt w:val="decimal"/>
-      <w:pStyle w:val="Heading3"/>
+      <w:pStyle w:val="Rubrik3"/>
       <w:lvlText w:val="%1.%2.%3."/>
       <w:lvlJc w:val="left"/>
       <w:pPr>
@@ -7466,7 +6841,7 @@
     </w:rPrDefault>
     <w:pPrDefault/>
   </w:docDefaults>
-  <w:latentStyles w:defLockedState="0" w:defUIPriority="99" w:defSemiHidden="1" w:defUnhideWhenUsed="1" w:defQFormat="0" w:count="276">
+  <w:latentStyles w:defLockedState="0" w:defUIPriority="99" w:defSemiHidden="1" w:defUnhideWhenUsed="1" w:defQFormat="0" w:count="267">
     <w:lsdException w:name="Normal" w:semiHidden="0" w:uiPriority="0" w:unhideWhenUsed="0" w:qFormat="1"/>
     <w:lsdException w:name="heading 1" w:semiHidden="0" w:uiPriority="9" w:unhideWhenUsed="0" w:qFormat="1"/>
     <w:lsdException w:name="heading 2" w:semiHidden="0" w:uiPriority="9" w:unhideWhenUsed="0" w:qFormat="1"/>
@@ -7492,7 +6867,6 @@
     <w:lsdException w:name="Default Paragraph Font" w:uiPriority="1"/>
     <w:lsdException w:name="Body Text" w:uiPriority="0"/>
     <w:lsdException w:name="Subtitle" w:semiHidden="0" w:uiPriority="11" w:unhideWhenUsed="0"/>
-    <w:lsdException w:name="Hyperlink" w:uiPriority="0"/>
     <w:lsdException w:name="Strong" w:semiHidden="0" w:uiPriority="22" w:unhideWhenUsed="0"/>
     <w:lsdException w:name="Emphasis" w:semiHidden="0" w:uiPriority="20" w:unhideWhenUsed="0"/>
     <w:lsdException w:name="Table Grid" w:semiHidden="0" w:uiPriority="59" w:unhideWhenUsed="0"/>
@@ -7621,11 +6995,11 @@
       <w:lang w:eastAsia="en-US"/>
     </w:rPr>
   </w:style>
-  <w:style w:type="paragraph" w:styleId="Heading1">
+  <w:style w:type="paragraph" w:styleId="Rubrik1">
     <w:name w:val="heading 1"/>
     <w:basedOn w:val="Normal"/>
     <w:next w:val="Normal"/>
-    <w:link w:val="Heading1Char"/>
+    <w:link w:val="Rubrik1Char"/>
     <w:uiPriority w:val="9"/>
     <w:qFormat/>
     <w:rsid w:val="00DE35C6"/>
@@ -7648,11 +7022,11 @@
       <w:szCs w:val="28"/>
     </w:rPr>
   </w:style>
-  <w:style w:type="paragraph" w:styleId="Heading2">
+  <w:style w:type="paragraph" w:styleId="Rubrik2">
     <w:name w:val="heading 2"/>
     <w:basedOn w:val="Normal"/>
     <w:next w:val="Normal"/>
-    <w:link w:val="Heading2Char"/>
+    <w:link w:val="Rubrik2Char"/>
     <w:autoRedefine/>
     <w:uiPriority w:val="9"/>
     <w:qFormat/>
@@ -7676,11 +7050,11 @@
       <w:szCs w:val="26"/>
     </w:rPr>
   </w:style>
-  <w:style w:type="paragraph" w:styleId="Heading3">
+  <w:style w:type="paragraph" w:styleId="Rubrik3">
     <w:name w:val="heading 3"/>
     <w:basedOn w:val="Normal"/>
     <w:next w:val="Normal"/>
-    <w:link w:val="Heading3Char"/>
+    <w:link w:val="Rubrik3Char"/>
     <w:uiPriority w:val="9"/>
     <w:qFormat/>
     <w:rsid w:val="00DE35C6"/>
@@ -7699,11 +7073,11 @@
       <w:bCs/>
     </w:rPr>
   </w:style>
-  <w:style w:type="paragraph" w:styleId="Heading4">
+  <w:style w:type="paragraph" w:styleId="Rubrik4">
     <w:name w:val="heading 4"/>
     <w:basedOn w:val="Normal"/>
     <w:next w:val="Normal"/>
-    <w:link w:val="Heading4Char"/>
+    <w:link w:val="Rubrik4Char"/>
     <w:uiPriority w:val="9"/>
     <w:rsid w:val="005A0069"/>
     <w:pPr>
@@ -7719,11 +7093,11 @@
       <w:sz w:val="24"/>
     </w:rPr>
   </w:style>
-  <w:style w:type="paragraph" w:styleId="Heading5">
+  <w:style w:type="paragraph" w:styleId="Rubrik5">
     <w:name w:val="heading 5"/>
     <w:basedOn w:val="Normal"/>
     <w:next w:val="Normal"/>
-    <w:link w:val="Heading5Char"/>
+    <w:link w:val="Rubrik5Char"/>
     <w:uiPriority w:val="9"/>
     <w:rsid w:val="00212825"/>
     <w:pPr>
@@ -7737,7 +7111,7 @@
       <w:color w:val="001522"/>
     </w:rPr>
   </w:style>
-  <w:style w:type="paragraph" w:styleId="Heading6">
+  <w:style w:type="paragraph" w:styleId="Rubrik6">
     <w:name w:val="heading 6"/>
     <w:basedOn w:val="Normal"/>
     <w:next w:val="Normal"/>
@@ -7761,7 +7135,7 @@
       <w:lang w:eastAsia="sv-SE"/>
     </w:rPr>
   </w:style>
-  <w:style w:type="paragraph" w:styleId="Heading7">
+  <w:style w:type="paragraph" w:styleId="Rubrik7">
     <w:name w:val="heading 7"/>
     <w:basedOn w:val="Normal"/>
     <w:next w:val="Normal"/>
@@ -7784,7 +7158,7 @@
       <w:lang w:eastAsia="sv-SE"/>
     </w:rPr>
   </w:style>
-  <w:style w:type="paragraph" w:styleId="Heading8">
+  <w:style w:type="paragraph" w:styleId="Rubrik8">
     <w:name w:val="heading 8"/>
     <w:basedOn w:val="Normal"/>
     <w:next w:val="Normal"/>
@@ -7809,7 +7183,7 @@
       <w:lang w:eastAsia="sv-SE"/>
     </w:rPr>
   </w:style>
-  <w:style w:type="paragraph" w:styleId="Heading9">
+  <w:style w:type="paragraph" w:styleId="Rubrik9">
     <w:name w:val="heading 9"/>
     <w:basedOn w:val="Normal"/>
     <w:next w:val="Normal"/>
@@ -7831,13 +7205,13 @@
       <w:lang w:eastAsia="sv-SE"/>
     </w:rPr>
   </w:style>
-  <w:style w:type="character" w:default="1" w:styleId="DefaultParagraphFont">
+  <w:style w:type="character" w:default="1" w:styleId="Standardstycketeckensnitt">
     <w:name w:val="Default Paragraph Font"/>
     <w:uiPriority w:val="1"/>
     <w:semiHidden/>
     <w:unhideWhenUsed/>
   </w:style>
-  <w:style w:type="table" w:default="1" w:styleId="TableNormal">
+  <w:style w:type="table" w:default="1" w:styleId="Normaltabell">
     <w:name w:val="Normal Table"/>
     <w:uiPriority w:val="99"/>
     <w:semiHidden/>
@@ -7852,16 +7226,16 @@
       </w:tblCellMar>
     </w:tblPr>
   </w:style>
-  <w:style w:type="numbering" w:default="1" w:styleId="NoList">
+  <w:style w:type="numbering" w:default="1" w:styleId="Ingenlista">
     <w:name w:val="No List"/>
     <w:uiPriority w:val="99"/>
     <w:semiHidden/>
     <w:unhideWhenUsed/>
   </w:style>
-  <w:style w:type="character" w:customStyle="1" w:styleId="Heading1Char">
-    <w:name w:val="Heading 1 Char"/>
-    <w:basedOn w:val="DefaultParagraphFont"/>
-    <w:link w:val="Heading1"/>
+  <w:style w:type="character" w:customStyle="1" w:styleId="Rubrik1Char">
+    <w:name w:val="Rubrik 1 Char"/>
+    <w:basedOn w:val="Standardstycketeckensnitt"/>
+    <w:link w:val="Rubrik1"/>
     <w:uiPriority w:val="9"/>
     <w:rsid w:val="00DE35C6"/>
     <w:rPr>
@@ -7872,10 +7246,10 @@
       <w:lang w:eastAsia="en-US"/>
     </w:rPr>
   </w:style>
-  <w:style w:type="character" w:customStyle="1" w:styleId="Heading2Char">
-    <w:name w:val="Heading 2 Char"/>
-    <w:basedOn w:val="DefaultParagraphFont"/>
-    <w:link w:val="Heading2"/>
+  <w:style w:type="character" w:customStyle="1" w:styleId="Rubrik2Char">
+    <w:name w:val="Rubrik 2 Char"/>
+    <w:basedOn w:val="Standardstycketeckensnitt"/>
+    <w:link w:val="Rubrik2"/>
     <w:uiPriority w:val="9"/>
     <w:rsid w:val="00DE35C6"/>
     <w:rPr>
@@ -7886,10 +7260,10 @@
       <w:lang w:eastAsia="en-US"/>
     </w:rPr>
   </w:style>
-  <w:style w:type="character" w:customStyle="1" w:styleId="Heading3Char">
-    <w:name w:val="Heading 3 Char"/>
-    <w:basedOn w:val="DefaultParagraphFont"/>
-    <w:link w:val="Heading3"/>
+  <w:style w:type="character" w:customStyle="1" w:styleId="Rubrik3Char">
+    <w:name w:val="Rubrik 3 Char"/>
+    <w:basedOn w:val="Standardstycketeckensnitt"/>
+    <w:link w:val="Rubrik3"/>
     <w:uiPriority w:val="9"/>
     <w:rsid w:val="00DE35C6"/>
     <w:rPr>
@@ -7899,10 +7273,10 @@
       <w:lang w:eastAsia="en-US"/>
     </w:rPr>
   </w:style>
-  <w:style w:type="character" w:customStyle="1" w:styleId="Heading4Char">
-    <w:name w:val="Heading 4 Char"/>
-    <w:basedOn w:val="DefaultParagraphFont"/>
-    <w:link w:val="Heading4"/>
+  <w:style w:type="character" w:customStyle="1" w:styleId="Rubrik4Char">
+    <w:name w:val="Rubrik 4 Char"/>
+    <w:basedOn w:val="Standardstycketeckensnitt"/>
+    <w:link w:val="Rubrik4"/>
     <w:uiPriority w:val="9"/>
     <w:semiHidden/>
     <w:rsid w:val="00415214"/>
@@ -7913,10 +7287,10 @@
       <w:sz w:val="24"/>
     </w:rPr>
   </w:style>
-  <w:style w:type="character" w:customStyle="1" w:styleId="Heading5Char">
-    <w:name w:val="Heading 5 Char"/>
-    <w:basedOn w:val="DefaultParagraphFont"/>
-    <w:link w:val="Heading5"/>
+  <w:style w:type="character" w:customStyle="1" w:styleId="Rubrik5Char">
+    <w:name w:val="Rubrik 5 Char"/>
+    <w:basedOn w:val="Standardstycketeckensnitt"/>
+    <w:link w:val="Rubrik5"/>
     <w:uiPriority w:val="9"/>
     <w:semiHidden/>
     <w:rsid w:val="00212825"/>
@@ -7926,10 +7300,10 @@
       <w:sz w:val="19"/>
     </w:rPr>
   </w:style>
-  <w:style w:type="paragraph" w:styleId="Header">
+  <w:style w:type="paragraph" w:styleId="Sidhuvud">
     <w:name w:val="header"/>
     <w:basedOn w:val="Normal"/>
-    <w:link w:val="HeaderChar"/>
+    <w:link w:val="SidhuvudChar"/>
     <w:uiPriority w:val="99"/>
     <w:unhideWhenUsed/>
     <w:rsid w:val="00C72B17"/>
@@ -7941,10 +7315,10 @@
       <w:spacing w:line="240" w:lineRule="auto"/>
     </w:pPr>
   </w:style>
-  <w:style w:type="character" w:customStyle="1" w:styleId="HeaderChar">
-    <w:name w:val="Header Char"/>
-    <w:basedOn w:val="DefaultParagraphFont"/>
-    <w:link w:val="Header"/>
+  <w:style w:type="character" w:customStyle="1" w:styleId="SidhuvudChar">
+    <w:name w:val="Sidhuvud Char"/>
+    <w:basedOn w:val="Standardstycketeckensnitt"/>
+    <w:link w:val="Sidhuvud"/>
     <w:uiPriority w:val="99"/>
     <w:rsid w:val="00C72B17"/>
     <w:rPr>
@@ -7952,9 +7326,9 @@
       <w:sz w:val="20"/>
     </w:rPr>
   </w:style>
-  <w:style w:type="character" w:styleId="FollowedHyperlink">
+  <w:style w:type="character" w:styleId="AnvndHyperlnk">
     <w:name w:val="FollowedHyperlink"/>
-    <w:basedOn w:val="DefaultParagraphFont"/>
+    <w:basedOn w:val="Standardstycketeckensnitt"/>
     <w:uiPriority w:val="99"/>
     <w:semiHidden/>
     <w:unhideWhenUsed/>
@@ -7964,10 +7338,10 @@
       <w:u w:val="single"/>
     </w:rPr>
   </w:style>
-  <w:style w:type="paragraph" w:styleId="Footer">
+  <w:style w:type="paragraph" w:styleId="Sidfot">
     <w:name w:val="footer"/>
     <w:basedOn w:val="Normal"/>
-    <w:link w:val="FooterChar"/>
+    <w:link w:val="SidfotChar"/>
     <w:unhideWhenUsed/>
     <w:rsid w:val="00CF47A0"/>
     <w:pPr>
@@ -7982,10 +7356,10 @@
       <w:sz w:val="12"/>
     </w:rPr>
   </w:style>
-  <w:style w:type="character" w:customStyle="1" w:styleId="FooterChar">
-    <w:name w:val="Footer Char"/>
-    <w:basedOn w:val="DefaultParagraphFont"/>
-    <w:link w:val="Footer"/>
+  <w:style w:type="character" w:customStyle="1" w:styleId="SidfotChar">
+    <w:name w:val="Sidfot Char"/>
+    <w:basedOn w:val="Standardstycketeckensnitt"/>
+    <w:link w:val="Sidfot"/>
     <w:rsid w:val="00CF47A0"/>
     <w:rPr>
       <w:rFonts w:ascii="Georgia" w:hAnsi="Georgia"/>
@@ -7994,10 +7368,10 @@
       <w:lang w:eastAsia="en-US"/>
     </w:rPr>
   </w:style>
-  <w:style w:type="paragraph" w:styleId="ListParagraph">
+  <w:style w:type="paragraph" w:styleId="Liststycke">
     <w:name w:val="List Paragraph"/>
     <w:basedOn w:val="Normal"/>
-    <w:link w:val="ListParagraphChar"/>
+    <w:link w:val="ListstyckeChar"/>
     <w:uiPriority w:val="34"/>
     <w:rsid w:val="008F38AA"/>
     <w:pPr>
@@ -8005,10 +7379,10 @@
       <w:contextualSpacing/>
     </w:pPr>
   </w:style>
-  <w:style w:type="character" w:customStyle="1" w:styleId="ListParagraphChar">
-    <w:name w:val="List Paragraph Char"/>
-    <w:basedOn w:val="DefaultParagraphFont"/>
-    <w:link w:val="ListParagraph"/>
+  <w:style w:type="character" w:customStyle="1" w:styleId="ListstyckeChar">
+    <w:name w:val="Liststycke Char"/>
+    <w:basedOn w:val="Standardstycketeckensnitt"/>
+    <w:link w:val="Liststycke"/>
     <w:uiPriority w:val="34"/>
     <w:rsid w:val="008F38AA"/>
     <w:rPr>
@@ -8016,7 +7390,7 @@
       <w:sz w:val="20"/>
     </w:rPr>
   </w:style>
-  <w:style w:type="paragraph" w:styleId="ListBullet">
+  <w:style w:type="paragraph" w:styleId="Punktlista">
     <w:name w:val="List Bullet"/>
     <w:basedOn w:val="Normal"/>
     <w:uiPriority w:val="99"/>
@@ -8028,9 +7402,9 @@
       <w:contextualSpacing/>
     </w:pPr>
   </w:style>
-  <w:style w:type="table" w:styleId="TableGrid">
+  <w:style w:type="table" w:styleId="Tabellrutnt">
     <w:name w:val="Table Grid"/>
-    <w:basedOn w:val="TableNormal"/>
+    <w:basedOn w:val="Normaltabell"/>
     <w:uiPriority w:val="59"/>
     <w:semiHidden/>
     <w:rsid w:val="00E738E4"/>
@@ -8052,10 +7426,10 @@
       </w:tblCellMar>
     </w:tblPr>
   </w:style>
-  <w:style w:type="paragraph" w:styleId="BalloonText">
+  <w:style w:type="paragraph" w:styleId="Ballongtext">
     <w:name w:val="Balloon Text"/>
     <w:basedOn w:val="Normal"/>
-    <w:link w:val="BalloonTextChar"/>
+    <w:link w:val="BallongtextChar"/>
     <w:uiPriority w:val="99"/>
     <w:semiHidden/>
     <w:unhideWhenUsed/>
@@ -8069,10 +7443,10 @@
       <w:szCs w:val="16"/>
     </w:rPr>
   </w:style>
-  <w:style w:type="character" w:customStyle="1" w:styleId="BalloonTextChar">
-    <w:name w:val="Balloon Text Char"/>
-    <w:basedOn w:val="DefaultParagraphFont"/>
-    <w:link w:val="BalloonText"/>
+  <w:style w:type="character" w:customStyle="1" w:styleId="BallongtextChar">
+    <w:name w:val="Ballongtext Char"/>
+    <w:basedOn w:val="Standardstycketeckensnitt"/>
+    <w:link w:val="Ballongtext"/>
     <w:uiPriority w:val="99"/>
     <w:semiHidden/>
     <w:rsid w:val="00F46893"/>
@@ -8082,11 +7456,11 @@
       <w:szCs w:val="16"/>
     </w:rPr>
   </w:style>
-  <w:style w:type="paragraph" w:styleId="Subtitle">
+  <w:style w:type="paragraph" w:styleId="Underrubrik">
     <w:name w:val="Subtitle"/>
     <w:basedOn w:val="Normal"/>
     <w:next w:val="Normal"/>
-    <w:link w:val="SubtitleChar"/>
+    <w:link w:val="UnderrubrikChar"/>
     <w:uiPriority w:val="11"/>
     <w:rsid w:val="00415214"/>
     <w:pPr>
@@ -8104,10 +7478,10 @@
       <w:szCs w:val="24"/>
     </w:rPr>
   </w:style>
-  <w:style w:type="character" w:customStyle="1" w:styleId="SubtitleChar">
-    <w:name w:val="Subtitle Char"/>
-    <w:basedOn w:val="DefaultParagraphFont"/>
-    <w:link w:val="Subtitle"/>
+  <w:style w:type="character" w:customStyle="1" w:styleId="UnderrubrikChar">
+    <w:name w:val="Underrubrik Char"/>
+    <w:basedOn w:val="Standardstycketeckensnitt"/>
+    <w:link w:val="Underrubrik"/>
     <w:uiPriority w:val="11"/>
     <w:rsid w:val="00415214"/>
     <w:rPr>
@@ -8119,19 +7493,20 @@
       <w:szCs w:val="24"/>
     </w:rPr>
   </w:style>
-  <w:style w:type="character" w:styleId="Hyperlink">
+  <w:style w:type="character" w:styleId="Hyperlnk">
     <w:name w:val="Hyperlink"/>
-    <w:basedOn w:val="DefaultParagraphFont"/>
+    <w:basedOn w:val="Standardstycketeckensnitt"/>
+    <w:uiPriority w:val="99"/>
     <w:rsid w:val="00F456CC"/>
     <w:rPr>
       <w:color w:val="0000FF"/>
       <w:u w:val="single"/>
     </w:rPr>
   </w:style>
-  <w:style w:type="paragraph" w:styleId="BodyText">
+  <w:style w:type="paragraph" w:styleId="Brdtext">
     <w:name w:val="Body Text"/>
     <w:basedOn w:val="Normal"/>
-    <w:link w:val="BodyTextChar"/>
+    <w:link w:val="BrdtextChar"/>
     <w:rsid w:val="00933E2C"/>
     <w:pPr>
       <w:spacing w:before="20" w:after="100" w:line="240" w:lineRule="auto"/>
@@ -8143,10 +7518,10 @@
       <w:lang w:val="en-GB" w:eastAsia="en-GB"/>
     </w:rPr>
   </w:style>
-  <w:style w:type="character" w:customStyle="1" w:styleId="BodyTextChar">
-    <w:name w:val="Body Text Char"/>
-    <w:basedOn w:val="DefaultParagraphFont"/>
-    <w:link w:val="BodyText"/>
+  <w:style w:type="character" w:customStyle="1" w:styleId="BrdtextChar">
+    <w:name w:val="Brödtext Char"/>
+    <w:basedOn w:val="Standardstycketeckensnitt"/>
+    <w:link w:val="Brdtext"/>
     <w:rsid w:val="00933E2C"/>
     <w:rPr>
       <w:rFonts w:ascii="Times New Roman" w:eastAsia="Times New Roman" w:hAnsi="Times New Roman"/>
@@ -8157,7 +7532,7 @@
   </w:style>
   <w:style w:type="paragraph" w:customStyle="1" w:styleId="TableText">
     <w:name w:val="Table Text"/>
-    <w:basedOn w:val="BodyText"/>
+    <w:basedOn w:val="Brdtext"/>
     <w:rsid w:val="00933E2C"/>
     <w:pPr>
       <w:suppressAutoHyphens/>
@@ -8206,7 +7581,7 @@
       <w:bCs/>
     </w:rPr>
   </w:style>
-  <w:style w:type="paragraph" w:styleId="TOC2">
+  <w:style w:type="paragraph" w:styleId="Innehll2">
     <w:name w:val="toc 2"/>
     <w:basedOn w:val="Normal"/>
     <w:next w:val="Normal"/>
@@ -8219,7 +7594,7 @@
       <w:ind w:left="200"/>
     </w:pPr>
   </w:style>
-  <w:style w:type="paragraph" w:styleId="TOC1">
+  <w:style w:type="paragraph" w:styleId="Innehll1">
     <w:name w:val="toc 1"/>
     <w:basedOn w:val="Normal"/>
     <w:next w:val="Normal"/>
@@ -8243,7 +7618,7 @@
 </file>
 
 <file path=word/stylesWithEffects.xml><?xml version="1.0" encoding="utf-8"?>
-<w:styles xmlns:wpc="http://schemas.microsoft.com/office/word/2010/wordprocessingCanvas" xmlns:mo="http://schemas.microsoft.com/office/mac/office/2008/main" xmlns:mc="http://schemas.openxmlformats.org/markup-compatibility/2006" xmlns:mv="urn:schemas-microsoft-com:mac:vml" xmlns:o="urn:schemas-microsoft-com:office:office" xmlns:r="http://schemas.openxmlformats.org/officeDocument/2006/relationships" xmlns:m="http://schemas.openxmlformats.org/officeDocument/2006/math" xmlns:v="urn:schemas-microsoft-com:vml" xmlns:wp14="http://schemas.microsoft.com/office/word/2010/wordprocessingDrawing" xmlns:wp="http://schemas.openxmlformats.org/drawingml/2006/wordprocessingDrawing" xmlns:w10="urn:schemas-microsoft-com:office:word" xmlns:w="http://schemas.openxmlformats.org/wordprocessingml/2006/main" xmlns:w14="http://schemas.microsoft.com/office/word/2010/wordml" xmlns:wpg="http://schemas.microsoft.com/office/word/2010/wordprocessingGroup" xmlns:wpi="http://schemas.microsoft.com/office/word/2010/wordprocessingInk" xmlns:wne="http://schemas.microsoft.com/office/word/2006/wordml" xmlns:wps="http://schemas.microsoft.com/office/word/2010/wordprocessingShape" mc:Ignorable="w14 wp14">
+<w:styles xmlns:wpc="http://schemas.microsoft.com/office/word/2010/wordprocessingCanvas" xmlns:mc="http://schemas.openxmlformats.org/markup-compatibility/2006" xmlns:o="urn:schemas-microsoft-com:office:office" xmlns:r="http://schemas.openxmlformats.org/officeDocument/2006/relationships" xmlns:m="http://schemas.openxmlformats.org/officeDocument/2006/math" xmlns:v="urn:schemas-microsoft-com:vml" xmlns:wp14="http://schemas.microsoft.com/office/word/2010/wordprocessingDrawing" xmlns:wp="http://schemas.openxmlformats.org/drawingml/2006/wordprocessingDrawing" xmlns:w10="urn:schemas-microsoft-com:office:word" xmlns:w="http://schemas.openxmlformats.org/wordprocessingml/2006/main" xmlns:w14="http://schemas.microsoft.com/office/word/2010/wordml" xmlns:wpg="http://schemas.microsoft.com/office/word/2010/wordprocessingGroup" xmlns:wpi="http://schemas.microsoft.com/office/word/2010/wordprocessingInk" xmlns:wne="http://schemas.microsoft.com/office/word/2006/wordml" xmlns:wps="http://schemas.microsoft.com/office/word/2010/wordprocessingShape" mc:Ignorable="w14 wp14">
   <w:docDefaults>
     <w:rPrDefault>
       <w:rPr>
@@ -8253,7 +7628,7 @@
     </w:rPrDefault>
     <w:pPrDefault/>
   </w:docDefaults>
-  <w:latentStyles w:defLockedState="0" w:defUIPriority="99" w:defSemiHidden="1" w:defUnhideWhenUsed="1" w:defQFormat="0" w:count="276">
+  <w:latentStyles w:defLockedState="0" w:defUIPriority="99" w:defSemiHidden="1" w:defUnhideWhenUsed="1" w:defQFormat="0" w:count="267">
     <w:lsdException w:name="Normal" w:semiHidden="0" w:uiPriority="0" w:unhideWhenUsed="0" w:qFormat="1"/>
     <w:lsdException w:name="heading 1" w:semiHidden="0" w:uiPriority="9" w:unhideWhenUsed="0" w:qFormat="1"/>
     <w:lsdException w:name="heading 2" w:semiHidden="0" w:uiPriority="9" w:unhideWhenUsed="0" w:qFormat="1"/>
@@ -8279,7 +7654,6 @@
     <w:lsdException w:name="Default Paragraph Font" w:uiPriority="1"/>
     <w:lsdException w:name="Body Text" w:uiPriority="0"/>
     <w:lsdException w:name="Subtitle" w:semiHidden="0" w:uiPriority="11" w:unhideWhenUsed="0"/>
-    <w:lsdException w:name="Hyperlink" w:uiPriority="0"/>
     <w:lsdException w:name="Strong" w:semiHidden="0" w:uiPriority="22" w:unhideWhenUsed="0"/>
     <w:lsdException w:name="Emphasis" w:semiHidden="0" w:uiPriority="20" w:unhideWhenUsed="0"/>
     <w:lsdException w:name="Table Grid" w:semiHidden="0" w:uiPriority="59" w:unhideWhenUsed="0"/>
@@ -8408,11 +7782,11 @@
       <w:lang w:eastAsia="en-US"/>
     </w:rPr>
   </w:style>
-  <w:style w:type="paragraph" w:styleId="Heading1">
+  <w:style w:type="paragraph" w:styleId="Rubrik1">
     <w:name w:val="heading 1"/>
     <w:basedOn w:val="Normal"/>
     <w:next w:val="Normal"/>
-    <w:link w:val="Heading1Char"/>
+    <w:link w:val="Rubrik1Char"/>
     <w:uiPriority w:val="9"/>
     <w:qFormat/>
     <w:rsid w:val="00DE35C6"/>
@@ -8435,11 +7809,11 @@
       <w:szCs w:val="28"/>
     </w:rPr>
   </w:style>
-  <w:style w:type="paragraph" w:styleId="Heading2">
+  <w:style w:type="paragraph" w:styleId="Rubrik2">
     <w:name w:val="heading 2"/>
     <w:basedOn w:val="Normal"/>
     <w:next w:val="Normal"/>
-    <w:link w:val="Heading2Char"/>
+    <w:link w:val="Rubrik2Char"/>
     <w:autoRedefine/>
     <w:uiPriority w:val="9"/>
     <w:qFormat/>
@@ -8463,11 +7837,11 @@
       <w:szCs w:val="26"/>
     </w:rPr>
   </w:style>
-  <w:style w:type="paragraph" w:styleId="Heading3">
+  <w:style w:type="paragraph" w:styleId="Rubrik3">
     <w:name w:val="heading 3"/>
     <w:basedOn w:val="Normal"/>
     <w:next w:val="Normal"/>
-    <w:link w:val="Heading3Char"/>
+    <w:link w:val="Rubrik3Char"/>
     <w:uiPriority w:val="9"/>
     <w:qFormat/>
     <w:rsid w:val="00DE35C6"/>
@@ -8486,11 +7860,11 @@
       <w:bCs/>
     </w:rPr>
   </w:style>
-  <w:style w:type="paragraph" w:styleId="Heading4">
+  <w:style w:type="paragraph" w:styleId="Rubrik4">
     <w:name w:val="heading 4"/>
     <w:basedOn w:val="Normal"/>
     <w:next w:val="Normal"/>
-    <w:link w:val="Heading4Char"/>
+    <w:link w:val="Rubrik4Char"/>
     <w:uiPriority w:val="9"/>
     <w:rsid w:val="005A0069"/>
     <w:pPr>
@@ -8506,11 +7880,11 @@
       <w:sz w:val="24"/>
     </w:rPr>
   </w:style>
-  <w:style w:type="paragraph" w:styleId="Heading5">
+  <w:style w:type="paragraph" w:styleId="Rubrik5">
     <w:name w:val="heading 5"/>
     <w:basedOn w:val="Normal"/>
     <w:next w:val="Normal"/>
-    <w:link w:val="Heading5Char"/>
+    <w:link w:val="Rubrik5Char"/>
     <w:uiPriority w:val="9"/>
     <w:rsid w:val="00212825"/>
     <w:pPr>
@@ -8524,7 +7898,7 @@
       <w:color w:val="001522"/>
     </w:rPr>
   </w:style>
-  <w:style w:type="paragraph" w:styleId="Heading6">
+  <w:style w:type="paragraph" w:styleId="Rubrik6">
     <w:name w:val="heading 6"/>
     <w:basedOn w:val="Normal"/>
     <w:next w:val="Normal"/>
@@ -8548,7 +7922,7 @@
       <w:lang w:eastAsia="sv-SE"/>
     </w:rPr>
   </w:style>
-  <w:style w:type="paragraph" w:styleId="Heading7">
+  <w:style w:type="paragraph" w:styleId="Rubrik7">
     <w:name w:val="heading 7"/>
     <w:basedOn w:val="Normal"/>
     <w:next w:val="Normal"/>
@@ -8571,7 +7945,7 @@
       <w:lang w:eastAsia="sv-SE"/>
     </w:rPr>
   </w:style>
-  <w:style w:type="paragraph" w:styleId="Heading8">
+  <w:style w:type="paragraph" w:styleId="Rubrik8">
     <w:name w:val="heading 8"/>
     <w:basedOn w:val="Normal"/>
     <w:next w:val="Normal"/>
@@ -8596,7 +7970,7 @@
       <w:lang w:eastAsia="sv-SE"/>
     </w:rPr>
   </w:style>
-  <w:style w:type="paragraph" w:styleId="Heading9">
+  <w:style w:type="paragraph" w:styleId="Rubrik9">
     <w:name w:val="heading 9"/>
     <w:basedOn w:val="Normal"/>
     <w:next w:val="Normal"/>
@@ -8618,13 +7992,13 @@
       <w:lang w:eastAsia="sv-SE"/>
     </w:rPr>
   </w:style>
-  <w:style w:type="character" w:default="1" w:styleId="DefaultParagraphFont">
+  <w:style w:type="character" w:default="1" w:styleId="Standardstycketeckensnitt">
     <w:name w:val="Default Paragraph Font"/>
     <w:uiPriority w:val="1"/>
     <w:semiHidden/>
     <w:unhideWhenUsed/>
   </w:style>
-  <w:style w:type="table" w:default="1" w:styleId="TableNormal">
+  <w:style w:type="table" w:default="1" w:styleId="Normaltabell">
     <w:name w:val="Normal Table"/>
     <w:uiPriority w:val="99"/>
     <w:semiHidden/>
@@ -8639,16 +8013,16 @@
       </w:tblCellMar>
     </w:tblPr>
   </w:style>
-  <w:style w:type="numbering" w:default="1" w:styleId="NoList">
+  <w:style w:type="numbering" w:default="1" w:styleId="Ingenlista">
     <w:name w:val="No List"/>
     <w:uiPriority w:val="99"/>
     <w:semiHidden/>
     <w:unhideWhenUsed/>
   </w:style>
-  <w:style w:type="character" w:customStyle="1" w:styleId="Heading1Char">
-    <w:name w:val="Heading 1 Char"/>
-    <w:basedOn w:val="DefaultParagraphFont"/>
-    <w:link w:val="Heading1"/>
+  <w:style w:type="character" w:customStyle="1" w:styleId="Rubrik1Char">
+    <w:name w:val="Rubrik 1 Char"/>
+    <w:basedOn w:val="Standardstycketeckensnitt"/>
+    <w:link w:val="Rubrik1"/>
     <w:uiPriority w:val="9"/>
     <w:rsid w:val="00DE35C6"/>
     <w:rPr>
@@ -8659,10 +8033,10 @@
       <w:lang w:eastAsia="en-US"/>
     </w:rPr>
   </w:style>
-  <w:style w:type="character" w:customStyle="1" w:styleId="Heading2Char">
-    <w:name w:val="Heading 2 Char"/>
-    <w:basedOn w:val="DefaultParagraphFont"/>
-    <w:link w:val="Heading2"/>
+  <w:style w:type="character" w:customStyle="1" w:styleId="Rubrik2Char">
+    <w:name w:val="Rubrik 2 Char"/>
+    <w:basedOn w:val="Standardstycketeckensnitt"/>
+    <w:link w:val="Rubrik2"/>
     <w:uiPriority w:val="9"/>
     <w:rsid w:val="00DE35C6"/>
     <w:rPr>
@@ -8673,10 +8047,10 @@
       <w:lang w:eastAsia="en-US"/>
     </w:rPr>
   </w:style>
-  <w:style w:type="character" w:customStyle="1" w:styleId="Heading3Char">
-    <w:name w:val="Heading 3 Char"/>
-    <w:basedOn w:val="DefaultParagraphFont"/>
-    <w:link w:val="Heading3"/>
+  <w:style w:type="character" w:customStyle="1" w:styleId="Rubrik3Char">
+    <w:name w:val="Rubrik 3 Char"/>
+    <w:basedOn w:val="Standardstycketeckensnitt"/>
+    <w:link w:val="Rubrik3"/>
     <w:uiPriority w:val="9"/>
     <w:rsid w:val="00DE35C6"/>
     <w:rPr>
@@ -8686,10 +8060,10 @@
       <w:lang w:eastAsia="en-US"/>
     </w:rPr>
   </w:style>
-  <w:style w:type="character" w:customStyle="1" w:styleId="Heading4Char">
-    <w:name w:val="Heading 4 Char"/>
-    <w:basedOn w:val="DefaultParagraphFont"/>
-    <w:link w:val="Heading4"/>
+  <w:style w:type="character" w:customStyle="1" w:styleId="Rubrik4Char">
+    <w:name w:val="Rubrik 4 Char"/>
+    <w:basedOn w:val="Standardstycketeckensnitt"/>
+    <w:link w:val="Rubrik4"/>
     <w:uiPriority w:val="9"/>
     <w:semiHidden/>
     <w:rsid w:val="00415214"/>
@@ -8700,10 +8074,10 @@
       <w:sz w:val="24"/>
     </w:rPr>
   </w:style>
-  <w:style w:type="character" w:customStyle="1" w:styleId="Heading5Char">
-    <w:name w:val="Heading 5 Char"/>
-    <w:basedOn w:val="DefaultParagraphFont"/>
-    <w:link w:val="Heading5"/>
+  <w:style w:type="character" w:customStyle="1" w:styleId="Rubrik5Char">
+    <w:name w:val="Rubrik 5 Char"/>
+    <w:basedOn w:val="Standardstycketeckensnitt"/>
+    <w:link w:val="Rubrik5"/>
     <w:uiPriority w:val="9"/>
     <w:semiHidden/>
     <w:rsid w:val="00212825"/>
@@ -8713,10 +8087,10 @@
       <w:sz w:val="19"/>
     </w:rPr>
   </w:style>
-  <w:style w:type="paragraph" w:styleId="Header">
+  <w:style w:type="paragraph" w:styleId="Sidhuvud">
     <w:name w:val="header"/>
     <w:basedOn w:val="Normal"/>
-    <w:link w:val="HeaderChar"/>
+    <w:link w:val="SidhuvudChar"/>
     <w:uiPriority w:val="99"/>
     <w:unhideWhenUsed/>
     <w:rsid w:val="00C72B17"/>
@@ -8728,10 +8102,10 @@
       <w:spacing w:line="240" w:lineRule="auto"/>
     </w:pPr>
   </w:style>
-  <w:style w:type="character" w:customStyle="1" w:styleId="HeaderChar">
-    <w:name w:val="Header Char"/>
-    <w:basedOn w:val="DefaultParagraphFont"/>
-    <w:link w:val="Header"/>
+  <w:style w:type="character" w:customStyle="1" w:styleId="SidhuvudChar">
+    <w:name w:val="Sidhuvud Char"/>
+    <w:basedOn w:val="Standardstycketeckensnitt"/>
+    <w:link w:val="Sidhuvud"/>
     <w:uiPriority w:val="99"/>
     <w:rsid w:val="00C72B17"/>
     <w:rPr>
@@ -8739,9 +8113,9 @@
       <w:sz w:val="20"/>
     </w:rPr>
   </w:style>
-  <w:style w:type="character" w:styleId="FollowedHyperlink">
+  <w:style w:type="character" w:styleId="AnvndHyperlnk">
     <w:name w:val="FollowedHyperlink"/>
-    <w:basedOn w:val="DefaultParagraphFont"/>
+    <w:basedOn w:val="Standardstycketeckensnitt"/>
     <w:uiPriority w:val="99"/>
     <w:semiHidden/>
     <w:unhideWhenUsed/>
@@ -8751,10 +8125,10 @@
       <w:u w:val="single"/>
     </w:rPr>
   </w:style>
-  <w:style w:type="paragraph" w:styleId="Footer">
+  <w:style w:type="paragraph" w:styleId="Sidfot">
     <w:name w:val="footer"/>
     <w:basedOn w:val="Normal"/>
-    <w:link w:val="FooterChar"/>
+    <w:link w:val="SidfotChar"/>
     <w:unhideWhenUsed/>
     <w:rsid w:val="00CF47A0"/>
     <w:pPr>
@@ -8769,10 +8143,10 @@
       <w:sz w:val="12"/>
     </w:rPr>
   </w:style>
-  <w:style w:type="character" w:customStyle="1" w:styleId="FooterChar">
-    <w:name w:val="Footer Char"/>
-    <w:basedOn w:val="DefaultParagraphFont"/>
-    <w:link w:val="Footer"/>
+  <w:style w:type="character" w:customStyle="1" w:styleId="SidfotChar">
+    <w:name w:val="Sidfot Char"/>
+    <w:basedOn w:val="Standardstycketeckensnitt"/>
+    <w:link w:val="Sidfot"/>
     <w:rsid w:val="00CF47A0"/>
     <w:rPr>
       <w:rFonts w:ascii="Georgia" w:hAnsi="Georgia"/>
@@ -8781,10 +8155,10 @@
       <w:lang w:eastAsia="en-US"/>
     </w:rPr>
   </w:style>
-  <w:style w:type="paragraph" w:styleId="ListParagraph">
+  <w:style w:type="paragraph" w:styleId="Liststycke">
     <w:name w:val="List Paragraph"/>
     <w:basedOn w:val="Normal"/>
-    <w:link w:val="ListParagraphChar"/>
+    <w:link w:val="ListstyckeChar"/>
     <w:uiPriority w:val="34"/>
     <w:rsid w:val="008F38AA"/>
     <w:pPr>
@@ -8792,10 +8166,10 @@
       <w:contextualSpacing/>
     </w:pPr>
   </w:style>
-  <w:style w:type="character" w:customStyle="1" w:styleId="ListParagraphChar">
-    <w:name w:val="List Paragraph Char"/>
-    <w:basedOn w:val="DefaultParagraphFont"/>
-    <w:link w:val="ListParagraph"/>
+  <w:style w:type="character" w:customStyle="1" w:styleId="ListstyckeChar">
+    <w:name w:val="Liststycke Char"/>
+    <w:basedOn w:val="Standardstycketeckensnitt"/>
+    <w:link w:val="Liststycke"/>
     <w:uiPriority w:val="34"/>
     <w:rsid w:val="008F38AA"/>
     <w:rPr>
@@ -8803,7 +8177,7 @@
       <w:sz w:val="20"/>
     </w:rPr>
   </w:style>
-  <w:style w:type="paragraph" w:styleId="ListBullet">
+  <w:style w:type="paragraph" w:styleId="Punktlista">
     <w:name w:val="List Bullet"/>
     <w:basedOn w:val="Normal"/>
     <w:uiPriority w:val="99"/>
@@ -8815,9 +8189,9 @@
       <w:contextualSpacing/>
     </w:pPr>
   </w:style>
-  <w:style w:type="table" w:styleId="TableGrid">
+  <w:style w:type="table" w:styleId="Tabellrutnt">
     <w:name w:val="Table Grid"/>
-    <w:basedOn w:val="TableNormal"/>
+    <w:basedOn w:val="Normaltabell"/>
     <w:uiPriority w:val="59"/>
     <w:semiHidden/>
     <w:rsid w:val="00E738E4"/>
@@ -8839,10 +8213,10 @@
       </w:tblCellMar>
     </w:tblPr>
   </w:style>
-  <w:style w:type="paragraph" w:styleId="BalloonText">
+  <w:style w:type="paragraph" w:styleId="Ballongtext">
     <w:name w:val="Balloon Text"/>
     <w:basedOn w:val="Normal"/>
-    <w:link w:val="BalloonTextChar"/>
+    <w:link w:val="BallongtextChar"/>
     <w:uiPriority w:val="99"/>
     <w:semiHidden/>
     <w:unhideWhenUsed/>
@@ -8856,10 +8230,10 @@
       <w:szCs w:val="16"/>
     </w:rPr>
   </w:style>
-  <w:style w:type="character" w:customStyle="1" w:styleId="BalloonTextChar">
-    <w:name w:val="Balloon Text Char"/>
-    <w:basedOn w:val="DefaultParagraphFont"/>
-    <w:link w:val="BalloonText"/>
+  <w:style w:type="character" w:customStyle="1" w:styleId="BallongtextChar">
+    <w:name w:val="Ballongtext Char"/>
+    <w:basedOn w:val="Standardstycketeckensnitt"/>
+    <w:link w:val="Ballongtext"/>
     <w:uiPriority w:val="99"/>
     <w:semiHidden/>
     <w:rsid w:val="00F46893"/>
@@ -8869,11 +8243,11 @@
       <w:szCs w:val="16"/>
     </w:rPr>
   </w:style>
-  <w:style w:type="paragraph" w:styleId="Subtitle">
+  <w:style w:type="paragraph" w:styleId="Underrubrik">
     <w:name w:val="Subtitle"/>
     <w:basedOn w:val="Normal"/>
     <w:next w:val="Normal"/>
-    <w:link w:val="SubtitleChar"/>
+    <w:link w:val="UnderrubrikChar"/>
     <w:uiPriority w:val="11"/>
     <w:rsid w:val="00415214"/>
     <w:pPr>
@@ -8891,10 +8265,10 @@
       <w:szCs w:val="24"/>
     </w:rPr>
   </w:style>
-  <w:style w:type="character" w:customStyle="1" w:styleId="SubtitleChar">
-    <w:name w:val="Subtitle Char"/>
-    <w:basedOn w:val="DefaultParagraphFont"/>
-    <w:link w:val="Subtitle"/>
+  <w:style w:type="character" w:customStyle="1" w:styleId="UnderrubrikChar">
+    <w:name w:val="Underrubrik Char"/>
+    <w:basedOn w:val="Standardstycketeckensnitt"/>
+    <w:link w:val="Underrubrik"/>
     <w:uiPriority w:val="11"/>
     <w:rsid w:val="00415214"/>
     <w:rPr>
@@ -8906,19 +8280,20 @@
       <w:szCs w:val="24"/>
     </w:rPr>
   </w:style>
-  <w:style w:type="character" w:styleId="Hyperlink">
+  <w:style w:type="character" w:styleId="Hyperlnk">
     <w:name w:val="Hyperlink"/>
-    <w:basedOn w:val="DefaultParagraphFont"/>
+    <w:basedOn w:val="Standardstycketeckensnitt"/>
+    <w:uiPriority w:val="99"/>
     <w:rsid w:val="00F456CC"/>
     <w:rPr>
       <w:color w:val="0000FF"/>
       <w:u w:val="single"/>
     </w:rPr>
   </w:style>
-  <w:style w:type="paragraph" w:styleId="BodyText">
+  <w:style w:type="paragraph" w:styleId="Brdtext">
     <w:name w:val="Body Text"/>
     <w:basedOn w:val="Normal"/>
-    <w:link w:val="BodyTextChar"/>
+    <w:link w:val="BrdtextChar"/>
     <w:rsid w:val="00933E2C"/>
     <w:pPr>
       <w:spacing w:before="20" w:after="100" w:line="240" w:lineRule="auto"/>
@@ -8930,10 +8305,10 @@
       <w:lang w:val="en-GB" w:eastAsia="en-GB"/>
     </w:rPr>
   </w:style>
-  <w:style w:type="character" w:customStyle="1" w:styleId="BodyTextChar">
-    <w:name w:val="Body Text Char"/>
-    <w:basedOn w:val="DefaultParagraphFont"/>
-    <w:link w:val="BodyText"/>
+  <w:style w:type="character" w:customStyle="1" w:styleId="BrdtextChar">
+    <w:name w:val="Brödtext Char"/>
+    <w:basedOn w:val="Standardstycketeckensnitt"/>
+    <w:link w:val="Brdtext"/>
     <w:rsid w:val="00933E2C"/>
     <w:rPr>
       <w:rFonts w:ascii="Times New Roman" w:eastAsia="Times New Roman" w:hAnsi="Times New Roman"/>
@@ -8944,7 +8319,7 @@
   </w:style>
   <w:style w:type="paragraph" w:customStyle="1" w:styleId="TableText">
     <w:name w:val="Table Text"/>
-    <w:basedOn w:val="BodyText"/>
+    <w:basedOn w:val="Brdtext"/>
     <w:rsid w:val="00933E2C"/>
     <w:pPr>
       <w:suppressAutoHyphens/>
@@ -8993,7 +8368,7 @@
       <w:bCs/>
     </w:rPr>
   </w:style>
-  <w:style w:type="paragraph" w:styleId="TOC2">
+  <w:style w:type="paragraph" w:styleId="Innehll2">
     <w:name w:val="toc 2"/>
     <w:basedOn w:val="Normal"/>
     <w:next w:val="Normal"/>
@@ -9006,7 +8381,7 @@
       <w:ind w:left="200"/>
     </w:pPr>
   </w:style>
-  <w:style w:type="paragraph" w:styleId="TOC1">
+  <w:style w:type="paragraph" w:styleId="Innehll1">
     <w:name w:val="toc 1"/>
     <w:basedOn w:val="Normal"/>
     <w:next w:val="Normal"/>
@@ -9317,7 +8692,7 @@
 </file>
 
 <file path=customXml/itemProps1.xml><?xml version="1.0" encoding="utf-8"?>
-<ds:datastoreItem xmlns:ds="http://schemas.openxmlformats.org/officeDocument/2006/customXml" ds:itemID="{478C4F30-E05F-D84F-A692-AF8CCB9EEB6E}">
+<ds:datastoreItem xmlns:ds="http://schemas.openxmlformats.org/officeDocument/2006/customXml" ds:itemID="{CB2BF720-CAEF-4C71-9E6A-314EA3C54C18}">
   <ds:schemaRefs>
     <ds:schemaRef ds:uri="http://schemas.openxmlformats.org/officeDocument/2006/bibliography"/>
   </ds:schemaRefs>

</xml_diff>